<commit_message>
Added enquete notes for first version of survey
</commit_message>
<xml_diff>
--- a/Onderzoeksdocument - Merik Westerveld - Info support.docx
+++ b/Onderzoeksdocument - Merik Westerveld - Info support.docx
@@ -561,6 +561,7 @@
                                   <w:dataBinding w:prefixMappings="xmlns:ns0='http://purl.org/dc/elements/1.1/' xmlns:ns1='http://schemas.openxmlformats.org/package/2006/metadata/core-properties' " w:xpath="/ns1:coreProperties[1]/ns0:title[1]" w:storeItemID="{6C3C8BC8-F283-45AE-878A-BAB7291924A1}"/>
                                   <w:text/>
                                 </w:sdtPr>
+                                <w:sdtEndPr/>
                                 <w:sdtContent>
                                   <w:p>
                                     <w:pPr>
@@ -595,6 +596,7 @@
                                   <w:dataBinding w:prefixMappings="xmlns:ns0='http://purl.org/dc/elements/1.1/' xmlns:ns1='http://schemas.openxmlformats.org/package/2006/metadata/core-properties' " w:xpath="/ns1:coreProperties[1]/ns0:subject[1]" w:storeItemID="{6C3C8BC8-F283-45AE-878A-BAB7291924A1}"/>
                                   <w:text/>
                                 </w:sdtPr>
+                                <w:sdtEndPr/>
                                 <w:sdtContent>
                                   <w:p>
                                     <w:pPr>
@@ -654,6 +656,7 @@
                                     <w:dataBinding w:prefixMappings="xmlns:ns0='http://purl.org/dc/elements/1.1/' xmlns:ns1='http://schemas.openxmlformats.org/package/2006/metadata/core-properties' " w:xpath="/ns1:coreProperties[1]/ns0:creator[1]" w:storeItemID="{6C3C8BC8-F283-45AE-878A-BAB7291924A1}"/>
                                     <w:text/>
                                   </w:sdtPr>
+                                  <w:sdtEndPr/>
                                   <w:sdtContent>
                                     <w:r>
                                       <w:rPr>
@@ -703,6 +706,7 @@
                                     <w:calendar w:val="gregorian"/>
                                   </w:date>
                                 </w:sdtPr>
+                                <w:sdtEndPr/>
                                 <w:sdtContent>
                                   <w:p>
                                     <w:pPr>
@@ -747,6 +751,7 @@
                                     <w:listItem w:displayText="Final" w:value="Final"/>
                                   </w:comboBox>
                                 </w:sdtPr>
+                                <w:sdtEndPr/>
                                 <w:sdtContent>
                                   <w:p>
                                     <w:pPr>
@@ -806,6 +811,7 @@
                             <w:dataBinding w:prefixMappings="xmlns:ns0='http://purl.org/dc/elements/1.1/' xmlns:ns1='http://schemas.openxmlformats.org/package/2006/metadata/core-properties' " w:xpath="/ns1:coreProperties[1]/ns0:title[1]" w:storeItemID="{6C3C8BC8-F283-45AE-878A-BAB7291924A1}"/>
                             <w:text/>
                           </w:sdtPr>
+                          <w:sdtEndPr/>
                           <w:sdtContent>
                             <w:p>
                               <w:pPr>
@@ -840,6 +846,7 @@
                             <w:dataBinding w:prefixMappings="xmlns:ns0='http://purl.org/dc/elements/1.1/' xmlns:ns1='http://schemas.openxmlformats.org/package/2006/metadata/core-properties' " w:xpath="/ns1:coreProperties[1]/ns0:subject[1]" w:storeItemID="{6C3C8BC8-F283-45AE-878A-BAB7291924A1}"/>
                             <w:text/>
                           </w:sdtPr>
+                          <w:sdtEndPr/>
                           <w:sdtContent>
                             <w:p>
                               <w:pPr>
@@ -899,6 +906,7 @@
                               <w:dataBinding w:prefixMappings="xmlns:ns0='http://purl.org/dc/elements/1.1/' xmlns:ns1='http://schemas.openxmlformats.org/package/2006/metadata/core-properties' " w:xpath="/ns1:coreProperties[1]/ns0:creator[1]" w:storeItemID="{6C3C8BC8-F283-45AE-878A-BAB7291924A1}"/>
                               <w:text/>
                             </w:sdtPr>
+                            <w:sdtEndPr/>
                             <w:sdtContent>
                               <w:r>
                                 <w:rPr>
@@ -948,6 +956,7 @@
                               <w:calendar w:val="gregorian"/>
                             </w:date>
                           </w:sdtPr>
+                          <w:sdtEndPr/>
                           <w:sdtContent>
                             <w:p>
                               <w:pPr>
@@ -992,6 +1001,7 @@
                               <w:listItem w:displayText="Final" w:value="Final"/>
                             </w:comboBox>
                           </w:sdtPr>
+                          <w:sdtEndPr/>
                           <w:sdtContent>
                             <w:p>
                               <w:pPr>
@@ -2128,6 +2138,7 @@
           <w:dataBinding w:prefixMappings="xmlns:ns0='http://purl.org/dc/elements/1.1/' xmlns:ns1='http://schemas.openxmlformats.org/package/2006/metadata/core-properties' " w:xpath="/ns1:coreProperties[1]/ns0:title[1]" w:storeItemID="{6C3C8BC8-F283-45AE-878A-BAB7291924A1}"/>
           <w:text/>
         </w:sdtPr>
+        <w:sdtEndPr/>
         <w:sdtContent>
           <w:proofErr w:type="spellStart"/>
           <w:r>
@@ -2157,6 +2168,11 @@
         <w:dataBinding w:prefixMappings="xmlns:ns0='http://purl.org/dc/elements/1.1/' xmlns:ns1='http://schemas.openxmlformats.org/package/2006/metadata/core-properties' " w:xpath="/ns1:coreProperties[1]/ns0:subject[1]" w:storeItemID="{6C3C8BC8-F283-45AE-878A-BAB7291924A1}"/>
         <w:text/>
       </w:sdtPr>
+      <w:sdtEndPr>
+        <w:rPr>
+          <w:rStyle w:val="SubtitleChar"/>
+        </w:rPr>
+      </w:sdtEndPr>
       <w:sdtContent>
         <w:p>
           <w:pPr>
@@ -2250,11 +2266,21 @@
             <w:pPr>
               <w:pStyle w:val="NoSpacing"/>
             </w:pPr>
-            <w:fldSimple w:instr=" DOCVARIABLE  txtTitle  \* MERGEFORMAT ">
-              <w:r>
-                <w:t>Titel</w:t>
-              </w:r>
-            </w:fldSimple>
+            <w:r>
+              <w:fldChar w:fldCharType="begin"/>
+            </w:r>
+            <w:r>
+              <w:instrText xml:space="preserve"> DOCVARIABLE  txtTitle  \* MERGEFORMAT </w:instrText>
+            </w:r>
+            <w:r>
+              <w:fldChar w:fldCharType="separate"/>
+            </w:r>
+            <w:r>
+              <w:t>Titel</w:t>
+            </w:r>
+            <w:r>
+              <w:fldChar w:fldCharType="end"/>
+            </w:r>
           </w:p>
         </w:tc>
         <w:sdt>
@@ -2268,6 +2294,7 @@
             <w:dataBinding w:prefixMappings="xmlns:ns0='http://purl.org/dc/elements/1.1/' xmlns:ns1='http://schemas.openxmlformats.org/package/2006/metadata/core-properties' " w:xpath="/ns1:coreProperties[1]/ns0:title[1]" w:storeItemID="{6C3C8BC8-F283-45AE-878A-BAB7291924A1}"/>
             <w:text/>
           </w:sdtPr>
+          <w:sdtEndPr/>
           <w:sdtContent>
             <w:tc>
               <w:tcPr>
@@ -2301,11 +2328,21 @@
             <w:pPr>
               <w:pStyle w:val="NoSpacing"/>
             </w:pPr>
-            <w:fldSimple w:instr=" DOCVARIABLE  txtProject  \* MERGEFORMAT ">
-              <w:r>
-                <w:t>Project</w:t>
-              </w:r>
-            </w:fldSimple>
+            <w:r>
+              <w:fldChar w:fldCharType="begin"/>
+            </w:r>
+            <w:r>
+              <w:instrText xml:space="preserve"> DOCVARIABLE  txtProject  \* MERGEFORMAT </w:instrText>
+            </w:r>
+            <w:r>
+              <w:fldChar w:fldCharType="separate"/>
+            </w:r>
+            <w:r>
+              <w:t>Project</w:t>
+            </w:r>
+            <w:r>
+              <w:fldChar w:fldCharType="end"/>
+            </w:r>
           </w:p>
         </w:tc>
         <w:sdt>
@@ -2319,6 +2356,7 @@
             <w:dataBinding w:prefixMappings="xmlns:ns0='http://purl.org/dc/elements/1.1/' xmlns:ns1='http://schemas.openxmlformats.org/package/2006/metadata/core-properties' " w:xpath="/ns1:coreProperties[1]/ns0:subject[1]" w:storeItemID="{6C3C8BC8-F283-45AE-878A-BAB7291924A1}"/>
             <w:text/>
           </w:sdtPr>
+          <w:sdtEndPr/>
           <w:sdtContent>
             <w:tc>
               <w:tcPr>
@@ -2359,11 +2397,21 @@
             <w:pPr>
               <w:pStyle w:val="NoSpacing"/>
             </w:pPr>
-            <w:fldSimple w:instr=" DOCVARIABLE  txtVersion  \* MERGEFORMAT ">
-              <w:r>
-                <w:t>Versie</w:t>
-              </w:r>
-            </w:fldSimple>
+            <w:r>
+              <w:fldChar w:fldCharType="begin"/>
+            </w:r>
+            <w:r>
+              <w:instrText xml:space="preserve"> DOCVARIABLE  txtVersion  \* MERGEFORMAT </w:instrText>
+            </w:r>
+            <w:r>
+              <w:fldChar w:fldCharType="separate"/>
+            </w:r>
+            <w:r>
+              <w:t>Versie</w:t>
+            </w:r>
+            <w:r>
+              <w:fldChar w:fldCharType="end"/>
+            </w:r>
           </w:p>
         </w:tc>
         <w:tc>
@@ -2384,6 +2432,7 @@
                 <w:dataBinding w:prefixMappings="xmlns:ns0='Extra' " w:xpath="/ns0:Extra[1]/ns0:DocumentVersion[1]" w:storeItemID="{E9D924CF-BAA0-4B0B-9B0F-A47FD35602B1}"/>
                 <w:text/>
               </w:sdtPr>
+              <w:sdtEndPr/>
               <w:sdtContent>
                 <w:r>
                   <w:t>1.0</w:t>
@@ -2409,11 +2458,21 @@
             <w:pPr>
               <w:pStyle w:val="NoSpacing"/>
             </w:pPr>
-            <w:fldSimple w:instr=" DOCVARIABLE  txtStatus  \* MERGEFORMAT ">
-              <w:r>
-                <w:t>Status</w:t>
-              </w:r>
-            </w:fldSimple>
+            <w:r>
+              <w:fldChar w:fldCharType="begin"/>
+            </w:r>
+            <w:r>
+              <w:instrText xml:space="preserve"> DOCVARIABLE  txtStatus  \* MERGEFORMAT </w:instrText>
+            </w:r>
+            <w:r>
+              <w:fldChar w:fldCharType="separate"/>
+            </w:r>
+            <w:r>
+              <w:t>Status</w:t>
+            </w:r>
+            <w:r>
+              <w:fldChar w:fldCharType="end"/>
+            </w:r>
           </w:p>
         </w:tc>
         <w:tc>
@@ -2444,6 +2503,7 @@
                   <w:listItem w:displayText="Final" w:value="Final"/>
                 </w:comboBox>
               </w:sdtPr>
+              <w:sdtEndPr/>
               <w:sdtContent>
                 <w:r>
                   <w:t>Concept</w:t>
@@ -2467,11 +2527,21 @@
             <w:pPr>
               <w:pStyle w:val="NoSpacing"/>
             </w:pPr>
-            <w:fldSimple w:instr=" DOCVARIABLE  txtDate  \* MERGEFORMAT ">
-              <w:r>
-                <w:t>Datum</w:t>
-              </w:r>
-            </w:fldSimple>
+            <w:r>
+              <w:fldChar w:fldCharType="begin"/>
+            </w:r>
+            <w:r>
+              <w:instrText xml:space="preserve"> DOCVARIABLE  txtDate  \* MERGEFORMAT </w:instrText>
+            </w:r>
+            <w:r>
+              <w:fldChar w:fldCharType="separate"/>
+            </w:r>
+            <w:r>
+              <w:t>Datum</w:t>
+            </w:r>
+            <w:r>
+              <w:fldChar w:fldCharType="end"/>
+            </w:r>
           </w:p>
         </w:tc>
         <w:sdt>
@@ -2490,6 +2560,7 @@
               <w:calendar w:val="gregorian"/>
             </w:date>
           </w:sdtPr>
+          <w:sdtEndPr/>
           <w:sdtContent>
             <w:tc>
               <w:tcPr>
@@ -2521,11 +2592,21 @@
             <w:pPr>
               <w:pStyle w:val="NoSpacing"/>
             </w:pPr>
-            <w:fldSimple w:instr=" DOCVARIABLE  txtFile  \* MERGEFORMAT ">
-              <w:r>
-                <w:t>Bestand</w:t>
-              </w:r>
-            </w:fldSimple>
+            <w:r>
+              <w:fldChar w:fldCharType="begin"/>
+            </w:r>
+            <w:r>
+              <w:instrText xml:space="preserve"> DOCVARIABLE  txtFile  \* MERGEFORMAT </w:instrText>
+            </w:r>
+            <w:r>
+              <w:fldChar w:fldCharType="separate"/>
+            </w:r>
+            <w:r>
+              <w:t>Bestand</w:t>
+            </w:r>
+            <w:r>
+              <w:fldChar w:fldCharType="end"/>
+            </w:r>
           </w:p>
         </w:tc>
         <w:tc>
@@ -2562,11 +2643,21 @@
             <w:pPr>
               <w:pStyle w:val="NoSpacing"/>
             </w:pPr>
-            <w:fldSimple w:instr=" DOCVARIABLE  txtCompany  \* MERGEFORMAT ">
-              <w:r>
-                <w:t>Bedrijf</w:t>
-              </w:r>
-            </w:fldSimple>
+            <w:r>
+              <w:fldChar w:fldCharType="begin"/>
+            </w:r>
+            <w:r>
+              <w:instrText xml:space="preserve"> DOCVARIABLE  txtCompany  \* MERGEFORMAT </w:instrText>
+            </w:r>
+            <w:r>
+              <w:fldChar w:fldCharType="separate"/>
+            </w:r>
+            <w:r>
+              <w:t>Bedrijf</w:t>
+            </w:r>
+            <w:r>
+              <w:fldChar w:fldCharType="end"/>
+            </w:r>
           </w:p>
         </w:tc>
         <w:sdt>
@@ -2580,6 +2671,7 @@
             <w:dataBinding w:prefixMappings="xmlns:ns0='http://schemas.openxmlformats.org/officeDocument/2006/extended-properties' " w:xpath="/ns0:Properties[1]/ns0:Manager[1]" w:storeItemID="{6668398D-A668-4E3E-A5EB-62B293D839F1}"/>
             <w:text/>
           </w:sdtPr>
+          <w:sdtEndPr/>
           <w:sdtContent>
             <w:tc>
               <w:tcPr>
@@ -2613,11 +2705,21 @@
       <w:pPr>
         <w:pStyle w:val="Kop1Ongenummerd"/>
       </w:pPr>
-      <w:fldSimple w:instr=" DOCVARIABLE  txtHistory  \* MERGEFORMAT ">
-        <w:r>
-          <w:t>Historie</w:t>
-        </w:r>
-      </w:fldSimple>
+      <w:r>
+        <w:fldChar w:fldCharType="begin"/>
+      </w:r>
+      <w:r>
+        <w:instrText xml:space="preserve"> DOCVARIABLE  txtHistory  \* MERGEFORMAT </w:instrText>
+      </w:r>
+      <w:r>
+        <w:fldChar w:fldCharType="separate"/>
+      </w:r>
+      <w:r>
+        <w:t>Historie</w:t>
+      </w:r>
+      <w:r>
+        <w:fldChar w:fldCharType="end"/>
+      </w:r>
     </w:p>
     <w:tbl>
       <w:tblPr>
@@ -2647,11 +2749,21 @@
             <w:pPr>
               <w:pStyle w:val="NoSpacing"/>
             </w:pPr>
-            <w:fldSimple w:instr=" DOCVARIABLE  txtVersion  \* MERGEFORMAT ">
-              <w:r>
-                <w:t>Versie</w:t>
-              </w:r>
-            </w:fldSimple>
+            <w:r>
+              <w:fldChar w:fldCharType="begin"/>
+            </w:r>
+            <w:r>
+              <w:instrText xml:space="preserve"> DOCVARIABLE  txtVersion  \* MERGEFORMAT </w:instrText>
+            </w:r>
+            <w:r>
+              <w:fldChar w:fldCharType="separate"/>
+            </w:r>
+            <w:r>
+              <w:t>Versie</w:t>
+            </w:r>
+            <w:r>
+              <w:fldChar w:fldCharType="end"/>
+            </w:r>
           </w:p>
         </w:tc>
         <w:tc>
@@ -2663,11 +2775,21 @@
               <w:pStyle w:val="NoSpacing"/>
               <w:cnfStyle w:val="100000000000" w:firstRow="1" w:lastRow="0" w:firstColumn="0" w:lastColumn="0" w:oddVBand="0" w:evenVBand="0" w:oddHBand="0" w:evenHBand="0" w:firstRowFirstColumn="0" w:firstRowLastColumn="0" w:lastRowFirstColumn="0" w:lastRowLastColumn="0"/>
             </w:pPr>
-            <w:fldSimple w:instr=" DOCVARIABLE  txtStatus  \* MERGEFORMAT ">
-              <w:r>
-                <w:t>Status</w:t>
-              </w:r>
-            </w:fldSimple>
+            <w:r>
+              <w:fldChar w:fldCharType="begin"/>
+            </w:r>
+            <w:r>
+              <w:instrText xml:space="preserve"> DOCVARIABLE  txtStatus  \* MERGEFORMAT </w:instrText>
+            </w:r>
+            <w:r>
+              <w:fldChar w:fldCharType="separate"/>
+            </w:r>
+            <w:r>
+              <w:t>Status</w:t>
+            </w:r>
+            <w:r>
+              <w:fldChar w:fldCharType="end"/>
+            </w:r>
           </w:p>
         </w:tc>
         <w:tc>
@@ -2679,11 +2801,21 @@
               <w:pStyle w:val="NoSpacing"/>
               <w:cnfStyle w:val="100000000000" w:firstRow="1" w:lastRow="0" w:firstColumn="0" w:lastColumn="0" w:oddVBand="0" w:evenVBand="0" w:oddHBand="0" w:evenHBand="0" w:firstRowFirstColumn="0" w:firstRowLastColumn="0" w:lastRowFirstColumn="0" w:lastRowLastColumn="0"/>
             </w:pPr>
-            <w:fldSimple w:instr=" DOCVARIABLE  txtDate  \* MERGEFORMAT ">
-              <w:r>
-                <w:t>Datum</w:t>
-              </w:r>
-            </w:fldSimple>
+            <w:r>
+              <w:fldChar w:fldCharType="begin"/>
+            </w:r>
+            <w:r>
+              <w:instrText xml:space="preserve"> DOCVARIABLE  txtDate  \* MERGEFORMAT </w:instrText>
+            </w:r>
+            <w:r>
+              <w:fldChar w:fldCharType="separate"/>
+            </w:r>
+            <w:r>
+              <w:t>Datum</w:t>
+            </w:r>
+            <w:r>
+              <w:fldChar w:fldCharType="end"/>
+            </w:r>
           </w:p>
         </w:tc>
         <w:tc>
@@ -2695,11 +2827,21 @@
               <w:pStyle w:val="NoSpacing"/>
               <w:cnfStyle w:val="100000000000" w:firstRow="1" w:lastRow="0" w:firstColumn="0" w:lastColumn="0" w:oddVBand="0" w:evenVBand="0" w:oddHBand="0" w:evenHBand="0" w:firstRowFirstColumn="0" w:firstRowLastColumn="0" w:lastRowFirstColumn="0" w:lastRowLastColumn="0"/>
             </w:pPr>
-            <w:fldSimple w:instr=" DOCVARIABLE  txtAuthor  \* MERGEFORMAT ">
-              <w:r>
-                <w:t>Auteur</w:t>
-              </w:r>
-            </w:fldSimple>
+            <w:r>
+              <w:fldChar w:fldCharType="begin"/>
+            </w:r>
+            <w:r>
+              <w:instrText xml:space="preserve"> DOCVARIABLE  txtAuthor  \* MERGEFORMAT </w:instrText>
+            </w:r>
+            <w:r>
+              <w:fldChar w:fldCharType="separate"/>
+            </w:r>
+            <w:r>
+              <w:t>Auteur</w:t>
+            </w:r>
+            <w:r>
+              <w:fldChar w:fldCharType="end"/>
+            </w:r>
           </w:p>
         </w:tc>
         <w:tc>
@@ -2711,11 +2853,21 @@
               <w:pStyle w:val="NoSpacing"/>
               <w:cnfStyle w:val="100000000000" w:firstRow="1" w:lastRow="0" w:firstColumn="0" w:lastColumn="0" w:oddVBand="0" w:evenVBand="0" w:oddHBand="0" w:evenHBand="0" w:firstRowFirstColumn="0" w:firstRowLastColumn="0" w:lastRowFirstColumn="0" w:lastRowLastColumn="0"/>
             </w:pPr>
-            <w:fldSimple w:instr=" DOCVARIABLE  txtChanges  \* MERGEFORMAT ">
-              <w:r>
-                <w:t>Wijziging</w:t>
-              </w:r>
-            </w:fldSimple>
+            <w:r>
+              <w:fldChar w:fldCharType="begin"/>
+            </w:r>
+            <w:r>
+              <w:instrText xml:space="preserve"> DOCVARIABLE  txtChanges  \* MERGEFORMAT </w:instrText>
+            </w:r>
+            <w:r>
+              <w:fldChar w:fldCharType="separate"/>
+            </w:r>
+            <w:r>
+              <w:t>Wijziging</w:t>
+            </w:r>
+            <w:r>
+              <w:fldChar w:fldCharType="end"/>
+            </w:r>
           </w:p>
         </w:tc>
       </w:tr>
@@ -2801,11 +2953,21 @@
       <w:pPr>
         <w:pStyle w:val="Kop1Ongenummerd"/>
       </w:pPr>
-      <w:fldSimple w:instr=" DOCVARIABLE  txtDistribution  \* MERGEFORMAT ">
-        <w:r>
-          <w:t>Distributielijst</w:t>
-        </w:r>
-      </w:fldSimple>
+      <w:r>
+        <w:fldChar w:fldCharType="begin"/>
+      </w:r>
+      <w:r>
+        <w:instrText xml:space="preserve"> DOCVARIABLE  txtDistribution  \* MERGEFORMAT </w:instrText>
+      </w:r>
+      <w:r>
+        <w:fldChar w:fldCharType="separate"/>
+      </w:r>
+      <w:r>
+        <w:t>Distributielijst</w:t>
+      </w:r>
+      <w:r>
+        <w:fldChar w:fldCharType="end"/>
+      </w:r>
     </w:p>
     <w:tbl>
       <w:tblPr>
@@ -2834,11 +2996,21 @@
             <w:pPr>
               <w:pStyle w:val="NoSpacing"/>
             </w:pPr>
-            <w:fldSimple w:instr=" DOCVARIABLE  txtVersion  \* MERGEFORMAT ">
-              <w:r>
-                <w:t>Versie</w:t>
-              </w:r>
-            </w:fldSimple>
+            <w:r>
+              <w:fldChar w:fldCharType="begin"/>
+            </w:r>
+            <w:r>
+              <w:instrText xml:space="preserve"> DOCVARIABLE  txtVersion  \* MERGEFORMAT </w:instrText>
+            </w:r>
+            <w:r>
+              <w:fldChar w:fldCharType="separate"/>
+            </w:r>
+            <w:r>
+              <w:t>Versie</w:t>
+            </w:r>
+            <w:r>
+              <w:fldChar w:fldCharType="end"/>
+            </w:r>
           </w:p>
         </w:tc>
         <w:tc>
@@ -2850,11 +3022,21 @@
               <w:pStyle w:val="NoSpacing"/>
               <w:cnfStyle w:val="100000000000" w:firstRow="1" w:lastRow="0" w:firstColumn="0" w:lastColumn="0" w:oddVBand="0" w:evenVBand="0" w:oddHBand="0" w:evenHBand="0" w:firstRowFirstColumn="0" w:firstRowLastColumn="0" w:lastRowFirstColumn="0" w:lastRowLastColumn="0"/>
             </w:pPr>
-            <w:fldSimple w:instr=" DOCVARIABLE  txtStatus  \* MERGEFORMAT ">
-              <w:r>
-                <w:t>Status</w:t>
-              </w:r>
-            </w:fldSimple>
+            <w:r>
+              <w:fldChar w:fldCharType="begin"/>
+            </w:r>
+            <w:r>
+              <w:instrText xml:space="preserve"> DOCVARIABLE  txtStatus  \* MERGEFORMAT </w:instrText>
+            </w:r>
+            <w:r>
+              <w:fldChar w:fldCharType="separate"/>
+            </w:r>
+            <w:r>
+              <w:t>Status</w:t>
+            </w:r>
+            <w:r>
+              <w:fldChar w:fldCharType="end"/>
+            </w:r>
           </w:p>
         </w:tc>
         <w:tc>
@@ -2866,11 +3048,21 @@
               <w:pStyle w:val="NoSpacing"/>
               <w:cnfStyle w:val="100000000000" w:firstRow="1" w:lastRow="0" w:firstColumn="0" w:lastColumn="0" w:oddVBand="0" w:evenVBand="0" w:oddHBand="0" w:evenHBand="0" w:firstRowFirstColumn="0" w:firstRowLastColumn="0" w:lastRowFirstColumn="0" w:lastRowLastColumn="0"/>
             </w:pPr>
-            <w:fldSimple w:instr=" DOCVARIABLE  txtDate  \* MERGEFORMAT ">
-              <w:r>
-                <w:t>Datum</w:t>
-              </w:r>
-            </w:fldSimple>
+            <w:r>
+              <w:fldChar w:fldCharType="begin"/>
+            </w:r>
+            <w:r>
+              <w:instrText xml:space="preserve"> DOCVARIABLE  txtDate  \* MERGEFORMAT </w:instrText>
+            </w:r>
+            <w:r>
+              <w:fldChar w:fldCharType="separate"/>
+            </w:r>
+            <w:r>
+              <w:t>Datum</w:t>
+            </w:r>
+            <w:r>
+              <w:fldChar w:fldCharType="end"/>
+            </w:r>
           </w:p>
         </w:tc>
         <w:tc>
@@ -2882,11 +3074,21 @@
               <w:pStyle w:val="NoSpacing"/>
               <w:cnfStyle w:val="100000000000" w:firstRow="1" w:lastRow="0" w:firstColumn="0" w:lastColumn="0" w:oddVBand="0" w:evenVBand="0" w:oddHBand="0" w:evenHBand="0" w:firstRowFirstColumn="0" w:firstRowLastColumn="0" w:lastRowFirstColumn="0" w:lastRowLastColumn="0"/>
             </w:pPr>
-            <w:fldSimple w:instr=" DOCVARIABLE  txtTo  \* MERGEFORMAT ">
-              <w:r>
-                <w:t>Aan</w:t>
-              </w:r>
-            </w:fldSimple>
+            <w:r>
+              <w:fldChar w:fldCharType="begin"/>
+            </w:r>
+            <w:r>
+              <w:instrText xml:space="preserve"> DOCVARIABLE  txtTo  \* MERGEFORMAT </w:instrText>
+            </w:r>
+            <w:r>
+              <w:fldChar w:fldCharType="separate"/>
+            </w:r>
+            <w:r>
+              <w:t>Aan</w:t>
+            </w:r>
+            <w:r>
+              <w:fldChar w:fldCharType="end"/>
+            </w:r>
           </w:p>
         </w:tc>
       </w:tr>
@@ -5991,8 +6193,6 @@
       <w:r>
         <w:t xml:space="preserve">In hoofdstuk 10 kunnen de bijlages gevonden worden waar in hoofdstuk 6 naar doorverwezen zal worden. </w:t>
       </w:r>
-      <w:bookmarkStart w:id="4" w:name="_GoBack"/>
-      <w:bookmarkEnd w:id="4"/>
     </w:p>
     <w:p>
       <w:pPr>
@@ -6018,12 +6218,12 @@
       <w:pPr>
         <w:pStyle w:val="Heading1"/>
       </w:pPr>
-      <w:bookmarkStart w:id="5" w:name="_Toc779758"/>
+      <w:bookmarkStart w:id="4" w:name="_Toc779758"/>
       <w:r>
         <w:lastRenderedPageBreak/>
         <w:t>Begrippenlijst</w:t>
       </w:r>
-      <w:bookmarkEnd w:id="5"/>
+      <w:bookmarkEnd w:id="4"/>
     </w:p>
     <w:p>
       <w:pPr>
@@ -6044,24 +6244,24 @@
       <w:pPr>
         <w:pStyle w:val="Heading1"/>
       </w:pPr>
-      <w:bookmarkStart w:id="6" w:name="_Toc779759"/>
+      <w:bookmarkStart w:id="5" w:name="_Toc779759"/>
       <w:r>
         <w:lastRenderedPageBreak/>
         <w:t>Onderzoeksplan</w:t>
+      </w:r>
+      <w:bookmarkEnd w:id="5"/>
+    </w:p>
+    <w:p>
+      <w:pPr>
+        <w:pStyle w:val="Heading2"/>
+      </w:pPr>
+      <w:bookmarkStart w:id="6" w:name="_Toc779760"/>
+      <w:r>
+        <w:t>Probleemstelling</w:t>
       </w:r>
       <w:bookmarkEnd w:id="6"/>
     </w:p>
     <w:p>
-      <w:pPr>
-        <w:pStyle w:val="Heading2"/>
-      </w:pPr>
-      <w:bookmarkStart w:id="7" w:name="_Toc779760"/>
-      <w:r>
-        <w:t>Probleemstelling</w:t>
-      </w:r>
-      <w:bookmarkEnd w:id="7"/>
-    </w:p>
-    <w:p>
       <w:r>
         <w:t xml:space="preserve">Er is gevraagd naar een </w:t>
       </w:r>
@@ -6113,11 +6313,11 @@
       <w:pPr>
         <w:pStyle w:val="Heading2"/>
       </w:pPr>
-      <w:bookmarkStart w:id="8" w:name="_Toc779761"/>
+      <w:bookmarkStart w:id="7" w:name="_Toc779761"/>
       <w:r>
         <w:t>Onderzoeksvragen</w:t>
       </w:r>
-      <w:bookmarkEnd w:id="8"/>
+      <w:bookmarkEnd w:id="7"/>
     </w:p>
     <w:p>
       <w:pPr>
@@ -6351,12 +6551,12 @@
       <w:pPr>
         <w:pStyle w:val="Heading2"/>
       </w:pPr>
-      <w:bookmarkStart w:id="9" w:name="_Toc779762"/>
+      <w:bookmarkStart w:id="8" w:name="_Toc779762"/>
       <w:r>
         <w:lastRenderedPageBreak/>
         <w:t>Onderzoeksstrategieën en methodes</w:t>
       </w:r>
-      <w:bookmarkEnd w:id="9"/>
+      <w:bookmarkEnd w:id="8"/>
     </w:p>
     <w:p>
       <w:r>
@@ -6555,32 +6755,22 @@
       <w:pPr>
         <w:pStyle w:val="Captionfortableandimage"/>
       </w:pPr>
-      <w:bookmarkStart w:id="10" w:name="_Toc778668"/>
+      <w:bookmarkStart w:id="9" w:name="_Toc778668"/>
       <w:r>
         <w:t xml:space="preserve">Tabel </w:t>
       </w:r>
-      <w:r>
-        <w:fldChar w:fldCharType="begin"/>
-      </w:r>
-      <w:r>
-        <w:instrText xml:space="preserve"> SEQ Tabel \* ARABIC </w:instrText>
-      </w:r>
-      <w:r>
-        <w:fldChar w:fldCharType="separate"/>
-      </w:r>
-      <w:r>
-        <w:rPr>
-          <w:noProof/>
-        </w:rPr>
-        <w:t>1</w:t>
-      </w:r>
-      <w:r>
-        <w:fldChar w:fldCharType="end"/>
-      </w:r>
+      <w:fldSimple w:instr=" SEQ Tabel \* ARABIC ">
+        <w:r>
+          <w:rPr>
+            <w:noProof/>
+          </w:rPr>
+          <w:t>1</w:t>
+        </w:r>
+      </w:fldSimple>
       <w:r>
         <w:t>: onderzoeksstrategieën en methodes "waar lopen festivalbezoekers tegen aan als ze een festival bezoeken en hoe zou IT hiermee kunnen helpen?"</w:t>
       </w:r>
-      <w:bookmarkEnd w:id="10"/>
+      <w:bookmarkEnd w:id="9"/>
     </w:p>
     <w:p>
       <w:pPr>
@@ -6729,28 +6919,18 @@
       <w:pPr>
         <w:pStyle w:val="Captionfortableandimage"/>
       </w:pPr>
-      <w:bookmarkStart w:id="11" w:name="_Toc778669"/>
+      <w:bookmarkStart w:id="10" w:name="_Toc778669"/>
       <w:r>
         <w:t xml:space="preserve">Tabel </w:t>
       </w:r>
-      <w:r>
-        <w:fldChar w:fldCharType="begin"/>
-      </w:r>
-      <w:r>
-        <w:instrText xml:space="preserve"> SEQ Tabel \* ARABIC </w:instrText>
-      </w:r>
-      <w:r>
-        <w:fldChar w:fldCharType="separate"/>
-      </w:r>
-      <w:r>
-        <w:rPr>
-          <w:noProof/>
-        </w:rPr>
-        <w:t>2</w:t>
-      </w:r>
-      <w:r>
-        <w:fldChar w:fldCharType="end"/>
-      </w:r>
+      <w:fldSimple w:instr=" SEQ Tabel \* ARABIC ">
+        <w:r>
+          <w:rPr>
+            <w:noProof/>
+          </w:rPr>
+          <w:t>2</w:t>
+        </w:r>
+      </w:fldSimple>
       <w:r>
         <w:t>: onderzoeksstrategieën en methodes "</w:t>
       </w:r>
@@ -6760,7 +6940,7 @@
       <w:r>
         <w:t>"</w:t>
       </w:r>
-      <w:bookmarkEnd w:id="11"/>
+      <w:bookmarkEnd w:id="10"/>
     </w:p>
     <w:p>
       <w:pPr>
@@ -6877,63 +7057,25 @@
           </w:p>
         </w:tc>
       </w:tr>
-      <w:tr>
-        <w:trPr>
-          <w:cnfStyle w:val="000000100000" w:firstRow="0" w:lastRow="0" w:firstColumn="0" w:lastColumn="0" w:oddVBand="0" w:evenVBand="0" w:oddHBand="1" w:evenHBand="0" w:firstRowFirstColumn="0" w:firstRowLastColumn="0" w:lastRowFirstColumn="0" w:lastRowLastColumn="0"/>
-        </w:trPr>
-        <w:tc>
-          <w:tcPr>
-            <w:cnfStyle w:val="001000000000" w:firstRow="0" w:lastRow="0" w:firstColumn="1" w:lastColumn="0" w:oddVBand="0" w:evenVBand="0" w:oddHBand="0" w:evenHBand="0" w:firstRowFirstColumn="0" w:firstRowLastColumn="0" w:lastRowFirstColumn="0" w:lastRowLastColumn="0"/>
-            <w:tcW w:w="7513" w:type="dxa"/>
-          </w:tcPr>
-          <w:p>
-            <w:r>
-              <w:t>Product review</w:t>
-            </w:r>
-          </w:p>
-        </w:tc>
-        <w:tc>
-          <w:tcPr>
-            <w:tcW w:w="1550" w:type="dxa"/>
-          </w:tcPr>
-          <w:p>
-            <w:pPr>
-              <w:keepNext/>
-              <w:cnfStyle w:val="000000100000" w:firstRow="0" w:lastRow="0" w:firstColumn="0" w:lastColumn="0" w:oddVBand="0" w:evenVBand="0" w:oddHBand="1" w:evenHBand="0" w:firstRowFirstColumn="0" w:firstRowLastColumn="0" w:lastRowFirstColumn="0" w:lastRowLastColumn="0"/>
-            </w:pPr>
-            <w:r>
-              <w:t>Showroom</w:t>
-            </w:r>
-          </w:p>
-        </w:tc>
-      </w:tr>
     </w:tbl>
     <w:p>
       <w:pPr>
         <w:pStyle w:val="Captionfortableandimage"/>
       </w:pPr>
-      <w:bookmarkStart w:id="12" w:name="_Toc778670"/>
+      <w:bookmarkStart w:id="11" w:name="_Toc778670"/>
+      <w:bookmarkStart w:id="12" w:name="_GoBack"/>
+      <w:bookmarkEnd w:id="12"/>
       <w:r>
         <w:t xml:space="preserve">Tabel </w:t>
       </w:r>
-      <w:r>
-        <w:fldChar w:fldCharType="begin"/>
-      </w:r>
-      <w:r>
-        <w:instrText xml:space="preserve"> SEQ Tabel \* ARABIC </w:instrText>
-      </w:r>
-      <w:r>
-        <w:fldChar w:fldCharType="separate"/>
-      </w:r>
-      <w:r>
-        <w:rPr>
-          <w:noProof/>
-        </w:rPr>
-        <w:t>3</w:t>
-      </w:r>
-      <w:r>
-        <w:fldChar w:fldCharType="end"/>
-      </w:r>
+      <w:fldSimple w:instr=" SEQ Tabel \* ARABIC ">
+        <w:r>
+          <w:rPr>
+            <w:noProof/>
+          </w:rPr>
+          <w:t>3</w:t>
+        </w:r>
+      </w:fldSimple>
       <w:r>
         <w:t>: onderzoeksstrategieën en methodes "</w:t>
       </w:r>
@@ -6951,7 +7093,7 @@
       <w:r>
         <w:t>"</w:t>
       </w:r>
-      <w:bookmarkEnd w:id="12"/>
+      <w:bookmarkEnd w:id="11"/>
     </w:p>
     <w:p>
       <w:pPr>
@@ -7148,24 +7290,14 @@
       <w:r>
         <w:t xml:space="preserve">Tabel </w:t>
       </w:r>
-      <w:r>
-        <w:fldChar w:fldCharType="begin"/>
-      </w:r>
-      <w:r>
-        <w:instrText xml:space="preserve"> SEQ Tabel \* ARABIC </w:instrText>
-      </w:r>
-      <w:r>
-        <w:fldChar w:fldCharType="separate"/>
-      </w:r>
-      <w:r>
-        <w:rPr>
-          <w:noProof/>
-        </w:rPr>
-        <w:t>4</w:t>
-      </w:r>
-      <w:r>
-        <w:fldChar w:fldCharType="end"/>
-      </w:r>
+      <w:fldSimple w:instr=" SEQ Tabel \* ARABIC ">
+        <w:r>
+          <w:rPr>
+            <w:noProof/>
+          </w:rPr>
+          <w:t>4</w:t>
+        </w:r>
+      </w:fldSimple>
       <w:r>
         <w:t>: onderzoeksstrategieën en methodes "</w:t>
       </w:r>
@@ -7198,7 +7330,6 @@
         <w:rPr>
           <w:i/>
         </w:rPr>
-        <w:lastRenderedPageBreak/>
         <w:t>Hoe moet worden omgegaan met de privacy van de festivalbezoekers bij het verzamelen van data?</w:t>
       </w:r>
     </w:p>
@@ -7223,6 +7354,7 @@
           </w:tcPr>
           <w:p>
             <w:r>
+              <w:lastRenderedPageBreak/>
               <w:t>Omschrijving / strategie</w:t>
             </w:r>
           </w:p>
@@ -7320,24 +7452,14 @@
       <w:r>
         <w:t xml:space="preserve">Tabel </w:t>
       </w:r>
-      <w:r>
-        <w:fldChar w:fldCharType="begin"/>
-      </w:r>
-      <w:r>
-        <w:instrText xml:space="preserve"> SEQ Tabel \* ARABIC </w:instrText>
-      </w:r>
-      <w:r>
-        <w:fldChar w:fldCharType="separate"/>
-      </w:r>
-      <w:r>
-        <w:rPr>
-          <w:noProof/>
-        </w:rPr>
-        <w:t>5</w:t>
-      </w:r>
-      <w:r>
-        <w:fldChar w:fldCharType="end"/>
-      </w:r>
+      <w:fldSimple w:instr=" SEQ Tabel \* ARABIC ">
+        <w:r>
+          <w:rPr>
+            <w:noProof/>
+          </w:rPr>
+          <w:t>5</w:t>
+        </w:r>
+      </w:fldSimple>
       <w:r>
         <w:t>: onderzoeksstrategieën en methodes "</w:t>
       </w:r>
@@ -7494,24 +7616,14 @@
       <w:r>
         <w:t xml:space="preserve">Tabel </w:t>
       </w:r>
-      <w:r>
-        <w:fldChar w:fldCharType="begin"/>
-      </w:r>
-      <w:r>
-        <w:instrText xml:space="preserve"> SEQ Tabel \* ARABIC </w:instrText>
-      </w:r>
-      <w:r>
-        <w:fldChar w:fldCharType="separate"/>
-      </w:r>
-      <w:r>
-        <w:rPr>
-          <w:noProof/>
-        </w:rPr>
-        <w:t>6</w:t>
-      </w:r>
-      <w:r>
-        <w:fldChar w:fldCharType="end"/>
-      </w:r>
+      <w:fldSimple w:instr=" SEQ Tabel \* ARABIC ">
+        <w:r>
+          <w:rPr>
+            <w:noProof/>
+          </w:rPr>
+          <w:t>6</w:t>
+        </w:r>
+      </w:fldSimple>
       <w:r>
         <w:t>: onderzoeksstrategieën en methodes "</w:t>
       </w:r>
@@ -7677,24 +7789,14 @@
       <w:r>
         <w:t xml:space="preserve">Tabel </w:t>
       </w:r>
-      <w:r>
-        <w:fldChar w:fldCharType="begin"/>
-      </w:r>
-      <w:r>
-        <w:instrText xml:space="preserve"> SEQ Tabel \* ARABIC </w:instrText>
-      </w:r>
-      <w:r>
-        <w:fldChar w:fldCharType="separate"/>
-      </w:r>
-      <w:r>
-        <w:rPr>
-          <w:noProof/>
-        </w:rPr>
-        <w:t>7</w:t>
-      </w:r>
-      <w:r>
-        <w:fldChar w:fldCharType="end"/>
-      </w:r>
+      <w:fldSimple w:instr=" SEQ Tabel \* ARABIC ">
+        <w:r>
+          <w:rPr>
+            <w:noProof/>
+          </w:rPr>
+          <w:t>7</w:t>
+        </w:r>
+      </w:fldSimple>
       <w:r>
         <w:t>: onderzoeksstrategieën en methodes "</w:t>
       </w:r>
@@ -7860,24 +7962,14 @@
       <w:r>
         <w:t xml:space="preserve">Tabel </w:t>
       </w:r>
-      <w:r>
-        <w:fldChar w:fldCharType="begin"/>
-      </w:r>
-      <w:r>
-        <w:instrText xml:space="preserve"> SEQ Tabel \* ARABIC </w:instrText>
-      </w:r>
-      <w:r>
-        <w:fldChar w:fldCharType="separate"/>
-      </w:r>
-      <w:r>
-        <w:rPr>
-          <w:noProof/>
-        </w:rPr>
-        <w:t>8</w:t>
-      </w:r>
-      <w:r>
-        <w:fldChar w:fldCharType="end"/>
-      </w:r>
+      <w:fldSimple w:instr=" SEQ Tabel \* ARABIC ">
+        <w:r>
+          <w:rPr>
+            <w:noProof/>
+          </w:rPr>
+          <w:t>8</w:t>
+        </w:r>
+      </w:fldSimple>
       <w:r>
         <w:t>: onderzoekstrategieën en methodes "</w:t>
       </w:r>
@@ -8120,13 +8212,6 @@
     <w:bookmarkStart w:id="29" w:name="_Toc779775" w:displacedByCustomXml="next"/>
     <w:sdt>
       <w:sdtPr>
-        <w:id w:val="263128698"/>
-        <w:docPartObj>
-          <w:docPartGallery w:val="Bibliographies"/>
-          <w:docPartUnique/>
-        </w:docPartObj>
-      </w:sdtPr>
-      <w:sdtEndPr>
         <w:rPr>
           <w:rFonts w:asciiTheme="minorHAnsi" w:eastAsiaTheme="minorHAnsi" w:hAnsiTheme="minorHAnsi" w:cstheme="minorBidi"/>
           <w:b w:val="0"/>
@@ -8134,7 +8219,13 @@
           <w:sz w:val="18"/>
           <w:szCs w:val="18"/>
         </w:rPr>
-      </w:sdtEndPr>
+        <w:id w:val="263128698"/>
+        <w:docPartObj>
+          <w:docPartGallery w:val="Bibliographies"/>
+          <w:docPartUnique/>
+        </w:docPartObj>
+      </w:sdtPr>
+      <w:sdtEndPr/>
       <w:sdtContent>
         <w:p>
           <w:pPr>
@@ -8150,6 +8241,7 @@
             <w:id w:val="111145805"/>
             <w:bibliography/>
           </w:sdtPr>
+          <w:sdtEndPr/>
           <w:sdtContent>
             <w:p>
               <w:pPr>
@@ -8600,6 +8692,7 @@
           <w:id w:val="-1023703878"/>
           <w:citation/>
         </w:sdtPr>
+        <w:sdtEndPr/>
         <w:sdtContent>
           <w:r>
             <w:rPr>
@@ -8659,6 +8752,7 @@
           <w:id w:val="-1218736037"/>
           <w:citation/>
         </w:sdtPr>
+        <w:sdtEndPr/>
         <w:sdtContent>
           <w:r>
             <w:rPr>
@@ -8722,6 +8816,7 @@
           <w:id w:val="-1138717167"/>
           <w:citation/>
         </w:sdtPr>
+        <w:sdtEndPr/>
         <w:sdtContent>
           <w:r>
             <w:rPr>
@@ -8784,6 +8879,7 @@
           <w:id w:val="700983655"/>
           <w:citation/>
         </w:sdtPr>
+        <w:sdtEndPr/>
         <w:sdtContent>
           <w:r>
             <w:rPr>
@@ -8833,6 +8929,7 @@
         <w:docPartUnique/>
       </w:docPartObj>
     </w:sdtPr>
+    <w:sdtEndPr/>
     <w:sdtContent>
       <w:p>
         <w:pPr>
@@ -14632,7 +14729,7 @@
     <w:charset w:val="00"/>
     <w:family w:val="roman"/>
     <w:pitch w:val="variable"/>
-    <w:sig w:usb0="E0002AFF" w:usb1="C0007843" w:usb2="00000009" w:usb3="00000000" w:csb0="000001FF" w:csb1="00000000"/>
+    <w:sig w:usb0="E0002EFF" w:usb1="C000785B" w:usb2="00000009" w:usb3="00000000" w:csb0="000001FF" w:csb1="00000000"/>
   </w:font>
   <w:font w:name="Courier New">
     <w:panose1 w:val="02070309020205020404"/>
@@ -14653,21 +14750,21 @@
     <w:charset w:val="00"/>
     <w:family w:val="swiss"/>
     <w:pitch w:val="variable"/>
-    <w:sig w:usb0="E0002AFF" w:usb1="C0007843" w:usb2="00000009" w:usb3="00000000" w:csb0="000001FF" w:csb1="00000000"/>
+    <w:sig w:usb0="E0002EFF" w:usb1="C000785B" w:usb2="00000009" w:usb3="00000000" w:csb0="000001FF" w:csb1="00000000"/>
   </w:font>
   <w:font w:name="Calibri">
     <w:panose1 w:val="020F0502020204030204"/>
     <w:charset w:val="00"/>
     <w:family w:val="swiss"/>
     <w:pitch w:val="variable"/>
-    <w:sig w:usb0="E0002AFF" w:usb1="4000ACFF" w:usb2="00000001" w:usb3="00000000" w:csb0="000001FF" w:csb1="00000000"/>
+    <w:sig w:usb0="E0002AFF" w:usb1="C000247B" w:usb2="00000009" w:usb3="00000000" w:csb0="000001FF" w:csb1="00000000"/>
   </w:font>
   <w:font w:name="Calibri Light">
     <w:panose1 w:val="020F0302020204030204"/>
     <w:charset w:val="00"/>
     <w:family w:val="swiss"/>
     <w:pitch w:val="variable"/>
-    <w:sig w:usb0="A0002AEF" w:usb1="4000207B" w:usb2="00000000" w:usb3="00000000" w:csb0="000001FF" w:csb1="00000000"/>
+    <w:sig w:usb0="E0002AFF" w:usb1="C000247B" w:usb2="00000009" w:usb3="00000000" w:csb0="000001FF" w:csb1="00000000"/>
   </w:font>
 </w:fonts>
 </file>
@@ -14690,6 +14787,8 @@
   <w:rsids>
     <w:rsidRoot w:val="00106A50"/>
     <w:rsid w:val="00106A50"/>
+    <w:rsid w:val="006F4F40"/>
+    <w:rsid w:val="009801AD"/>
   </w:rsids>
   <m:mathPr>
     <m:mathFont m:val="Cambria Math"/>
@@ -15583,7 +15682,7 @@
 </file>
 
 <file path=customXml/itemProps3.xml><?xml version="1.0" encoding="utf-8"?>
-<ds:datastoreItem xmlns:ds="http://schemas.openxmlformats.org/officeDocument/2006/customXml" ds:itemID="{D0B12895-A0BF-4BCE-A398-B6E84227D11E}">
+<ds:datastoreItem xmlns:ds="http://schemas.openxmlformats.org/officeDocument/2006/customXml" ds:itemID="{6A07F0B1-CCD4-4267-A093-8002308D06CB}">
   <ds:schemaRefs>
     <ds:schemaRef ds:uri="http://schemas.openxmlformats.org/officeDocument/2006/bibliography"/>
   </ds:schemaRefs>

</xml_diff>

<commit_message>
Added version one of the enquete and edited the onderzoeksdocument
</commit_message>
<xml_diff>
--- a/Onderzoeksdocument - Merik Westerveld - Info support.docx
+++ b/Onderzoeksdocument - Merik Westerveld - Info support.docx
@@ -30,7 +30,7 @@
             <mc:AlternateContent>
               <mc:Choice Requires="wps">
                 <w:drawing>
-                  <wp:anchor distT="0" distB="0" distL="114300" distR="114300" simplePos="0" relativeHeight="251698176" behindDoc="0" locked="0" layoutInCell="1" allowOverlap="1">
+                  <wp:anchor distT="0" distB="0" distL="114300" distR="114300" simplePos="0" relativeHeight="251696128" behindDoc="0" locked="0" layoutInCell="1" allowOverlap="1">
                     <wp:simplePos x="0" y="0"/>
                     <wp:positionH relativeFrom="page">
                       <wp:posOffset>6858000</wp:posOffset>
@@ -116,7 +116,7 @@
                     <v:stroke joinstyle="miter"/>
                     <v:path gradientshapeok="t" o:connecttype="rect"/>
                   </v:shapetype>
-                  <v:shape id="Tekstvak 7" o:spid="_x0000_s1026" type="#_x0000_t202" style="position:absolute;margin-left:540pt;margin-top:0;width:55.85pt;height:227.8pt;z-index:251698176;visibility:visible;mso-wrap-style:square;mso-width-percent:0;mso-height-percent:0;mso-wrap-distance-left:9pt;mso-wrap-distance-top:0;mso-wrap-distance-right:9pt;mso-wrap-distance-bottom:0;mso-position-horizontal:absolute;mso-position-horizontal-relative:page;mso-position-vertical:absolute;mso-position-vertical-relative:page;mso-width-percent:0;mso-height-percent:0;mso-width-relative:margin;mso-height-relative:margin;v-text-anchor:top" o:gfxdata="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" filled="f" stroked="f" strokeweight=".5pt">
+                  <v:shape id="Tekstvak 7" o:spid="_x0000_s1026" type="#_x0000_t202" style="position:absolute;margin-left:540pt;margin-top:0;width:55.85pt;height:227.8pt;z-index:251696128;visibility:visible;mso-wrap-style:square;mso-width-percent:0;mso-height-percent:0;mso-wrap-distance-left:9pt;mso-wrap-distance-top:0;mso-wrap-distance-right:9pt;mso-wrap-distance-bottom:0;mso-position-horizontal:absolute;mso-position-horizontal-relative:page;mso-position-vertical:absolute;mso-position-vertical-relative:page;mso-width-percent:0;mso-height-percent:0;mso-width-relative:margin;mso-height-relative:margin;v-text-anchor:top" o:gfxdata="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" filled="f" stroked="f" strokeweight=".5pt">
                     <v:textbox style="layout-flow:vertical;mso-layout-flow-alt:bottom-to-top">
                       <w:txbxContent>
                         <w:p>
@@ -161,7 +161,7 @@
               <w:lang w:eastAsia="nl-NL"/>
             </w:rPr>
             <w:drawing>
-              <wp:anchor distT="0" distB="0" distL="114300" distR="114300" simplePos="0" relativeHeight="251697152" behindDoc="0" locked="0" layoutInCell="1" allowOverlap="1" wp14:anchorId="2610D29E" wp14:editId="0A896158">
+              <wp:anchor distT="0" distB="0" distL="114300" distR="114300" simplePos="0" relativeHeight="251695104" behindDoc="0" locked="0" layoutInCell="1" allowOverlap="1" wp14:anchorId="2610D29E" wp14:editId="0A896158">
                 <wp:simplePos x="0" y="0"/>
                 <wp:positionH relativeFrom="page">
                   <wp:posOffset>4965405</wp:posOffset>
@@ -224,7 +224,7 @@
             <mc:AlternateContent>
               <mc:Choice Requires="wps">
                 <w:drawing>
-                  <wp:anchor distT="0" distB="0" distL="114300" distR="114300" simplePos="0" relativeHeight="251694080" behindDoc="0" locked="0" layoutInCell="1" allowOverlap="1" wp14:anchorId="6669F947">
+                  <wp:anchor distT="0" distB="0" distL="114300" distR="114300" simplePos="0" relativeHeight="251692032" behindDoc="0" locked="0" layoutInCell="1" allowOverlap="1" wp14:anchorId="6669F947">
                     <wp:simplePos x="0" y="0"/>
                     <wp:positionH relativeFrom="page">
                       <wp:align>center</wp:align>
@@ -300,7 +300,7 @@
               </mc:Choice>
               <mc:Fallback>
                 <w:pict>
-                  <v:rect w14:anchorId="0B7C89D8" id="Rechthoek 8" o:spid="_x0000_s1026" alt="Title: Foto-DK" style="position:absolute;margin-left:0;margin-top:0;width:595.3pt;height:854.95pt;z-index:251694080;visibility:visible;mso-wrap-style:square;mso-width-percent:0;mso-height-percent:0;mso-wrap-distance-left:9pt;mso-wrap-distance-top:0;mso-wrap-distance-right:9pt;mso-wrap-distance-bottom:0;mso-position-horizontal:center;mso-position-horizontal-relative:page;mso-position-vertical:top;mso-position-vertical-relative:page;mso-width-percent:0;mso-height-percent:0;mso-width-relative:margin;mso-height-relative:margin;v-text-anchor:middle" o:gfxdata="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" stroked="f" strokeweight="1pt">
+                  <v:rect w14:anchorId="6E5D438A" id="Rechthoek 8" o:spid="_x0000_s1026" alt="Title: Foto-DK" style="position:absolute;margin-left:0;margin-top:0;width:595.3pt;height:854.95pt;z-index:251692032;visibility:visible;mso-wrap-style:square;mso-width-percent:0;mso-height-percent:0;mso-wrap-distance-left:9pt;mso-wrap-distance-top:0;mso-wrap-distance-right:9pt;mso-wrap-distance-bottom:0;mso-position-horizontal:center;mso-position-horizontal-relative:page;mso-position-vertical:top;mso-position-vertical-relative:page;mso-width-percent:0;mso-height-percent:0;mso-width-relative:margin;mso-height-relative:margin;v-text-anchor:middle" o:gfxdata="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" stroked="f" strokeweight="1pt">
                     <v:fill r:id="rId13" o:title="" recolor="t" rotate="t" type="frame"/>
                     <w10:wrap anchorx="page" anchory="page"/>
                   </v:rect>
@@ -323,7 +323,7 @@
             <mc:AlternateContent>
               <mc:Choice Requires="wps">
                 <w:drawing>
-                  <wp:anchor distT="0" distB="0" distL="114300" distR="114300" simplePos="0" relativeHeight="251699200" behindDoc="0" locked="0" layoutInCell="1" allowOverlap="1">
+                  <wp:anchor distT="0" distB="0" distL="114300" distR="114300" simplePos="0" relativeHeight="251697152" behindDoc="0" locked="0" layoutInCell="1" allowOverlap="1">
                     <wp:simplePos x="0" y="0"/>
                     <wp:positionH relativeFrom="column">
                       <wp:posOffset>45523</wp:posOffset>
@@ -383,7 +383,7 @@
               </mc:Choice>
               <mc:Fallback>
                 <w:pict>
-                  <v:shape id="Tekstvak 9" o:spid="_x0000_s1027" type="#_x0000_t202" style="position:absolute;margin-left:3.6pt;margin-top:7.55pt;width:376.15pt;height:1in;z-index:251699200;visibility:visible;mso-wrap-style:square;mso-width-percent:0;mso-wrap-distance-left:9pt;mso-wrap-distance-top:0;mso-wrap-distance-right:9pt;mso-wrap-distance-bottom:0;mso-position-horizontal:absolute;mso-position-horizontal-relative:text;mso-position-vertical:absolute;mso-position-vertical-relative:text;mso-width-percent:0;mso-width-relative:margin;v-text-anchor:top" o:gfxdata="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" filled="f" stroked="f" strokeweight=".5pt">
+                  <v:shape id="Tekstvak 9" o:spid="_x0000_s1027" type="#_x0000_t202" style="position:absolute;margin-left:3.6pt;margin-top:7.55pt;width:376.15pt;height:1in;z-index:251697152;visibility:visible;mso-wrap-style:square;mso-width-percent:0;mso-wrap-distance-left:9pt;mso-wrap-distance-top:0;mso-wrap-distance-right:9pt;mso-wrap-distance-bottom:0;mso-position-horizontal:absolute;mso-position-horizontal-relative:text;mso-position-vertical:absolute;mso-position-vertical-relative:text;mso-width-percent:0;mso-width-relative:margin;v-text-anchor:top" o:gfxdata="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" filled="f" stroked="f" strokeweight=".5pt">
                     <v:textbox>
                       <w:txbxContent>
                         <w:p>
@@ -515,7 +515,7 @@
             <mc:AlternateContent>
               <mc:Choice Requires="wps">
                 <w:drawing>
-                  <wp:anchor distT="0" distB="0" distL="114300" distR="114300" simplePos="0" relativeHeight="251700224" behindDoc="0" locked="0" layoutInCell="1" allowOverlap="1" wp14:anchorId="73B7AC33" wp14:editId="68560AEC">
+                  <wp:anchor distT="0" distB="0" distL="114300" distR="114300" simplePos="0" relativeHeight="251698176" behindDoc="0" locked="0" layoutInCell="1" allowOverlap="1" wp14:anchorId="73B7AC33" wp14:editId="68560AEC">
                     <wp:simplePos x="0" y="0"/>
                     <wp:positionH relativeFrom="page">
                       <wp:posOffset>1904365</wp:posOffset>
@@ -794,7 +794,7 @@
               </mc:Choice>
               <mc:Fallback>
                 <w:pict>
-                  <v:shape w14:anchorId="73B7AC33" id="Tekstvak 12" o:spid="_x0000_s1028" type="#_x0000_t202" style="position:absolute;margin-left:149.95pt;margin-top:427.8pt;width:381.85pt;height:268.7pt;z-index:251700224;visibility:visible;mso-wrap-style:square;mso-width-percent:0;mso-height-percent:0;mso-wrap-distance-left:9pt;mso-wrap-distance-top:0;mso-wrap-distance-right:9pt;mso-wrap-distance-bottom:0;mso-position-horizontal:absolute;mso-position-horizontal-relative:page;mso-position-vertical:absolute;mso-position-vertical-relative:page;mso-width-percent:0;mso-height-percent:0;mso-width-relative:margin;mso-height-relative:margin;v-text-anchor:top" o:gfxdata="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" filled="f" stroked="f" strokeweight=".5pt">
+                  <v:shape w14:anchorId="73B7AC33" id="Tekstvak 12" o:spid="_x0000_s1028" type="#_x0000_t202" style="position:absolute;margin-left:149.95pt;margin-top:427.8pt;width:381.85pt;height:268.7pt;z-index:251698176;visibility:visible;mso-wrap-style:square;mso-width-percent:0;mso-height-percent:0;mso-wrap-distance-left:9pt;mso-wrap-distance-top:0;mso-wrap-distance-right:9pt;mso-wrap-distance-bottom:0;mso-position-horizontal:absolute;mso-position-horizontal-relative:page;mso-position-vertical:absolute;mso-position-vertical-relative:page;mso-width-percent:0;mso-height-percent:0;mso-width-relative:margin;mso-height-relative:margin;v-text-anchor:top" o:gfxdata="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" filled="f" stroked="f" strokeweight=".5pt">
                     <v:textbox>
                       <w:txbxContent>
                         <w:sdt>
@@ -1036,7 +1036,7 @@
               <w:lang w:eastAsia="nl-NL"/>
             </w:rPr>
             <w:drawing>
-              <wp:anchor distT="0" distB="0" distL="114300" distR="114300" simplePos="0" relativeHeight="251696128" behindDoc="0" locked="0" layoutInCell="1" allowOverlap="1" wp14:anchorId="50D5C000" wp14:editId="6AB7DD44">
+              <wp:anchor distT="0" distB="0" distL="114300" distR="114300" simplePos="0" relativeHeight="251694080" behindDoc="0" locked="0" layoutInCell="1" allowOverlap="1" wp14:anchorId="50D5C000" wp14:editId="6AB7DD44">
                 <wp:simplePos x="0" y="0"/>
                 <wp:positionH relativeFrom="page">
                   <wp:align>left</wp:align>
@@ -1097,7 +1097,7 @@
               <w:lang w:eastAsia="nl-NL"/>
             </w:rPr>
             <w:drawing>
-              <wp:anchor distT="0" distB="0" distL="114300" distR="114300" simplePos="0" relativeHeight="251695104" behindDoc="0" locked="0" layoutInCell="1" allowOverlap="1" wp14:anchorId="585C619E" wp14:editId="4C9F54EB">
+              <wp:anchor distT="0" distB="0" distL="114300" distR="114300" simplePos="0" relativeHeight="251693056" behindDoc="0" locked="0" layoutInCell="1" allowOverlap="1" wp14:anchorId="585C619E" wp14:editId="4C9F54EB">
                 <wp:simplePos x="0" y="0"/>
                 <wp:positionH relativeFrom="page">
                   <wp:align>right</wp:align>
@@ -1190,7 +1190,7 @@
         <mc:AlternateContent>
           <mc:Choice Requires="wps">
             <w:drawing>
-              <wp:anchor distT="0" distB="0" distL="180340" distR="180340" simplePos="0" relativeHeight="251671552" behindDoc="0" locked="0" layoutInCell="1" allowOverlap="1" wp14:anchorId="19212668" wp14:editId="27CB1682">
+              <wp:anchor distT="0" distB="0" distL="180340" distR="180340" simplePos="0" relativeHeight="251669504" behindDoc="0" locked="0" layoutInCell="1" allowOverlap="1" wp14:anchorId="19212668" wp14:editId="27CB1682">
                 <wp:simplePos x="0" y="0"/>
                 <wp:positionH relativeFrom="page">
                   <wp:align>right</wp:align>
@@ -1659,7 +1659,7 @@
           </mc:Choice>
           <mc:Fallback>
             <w:pict>
-              <v:shape w14:anchorId="19212668" id="Header" o:spid="_x0000_s1029" type="#_x0000_t202" style="position:absolute;margin-left:106.4pt;margin-top:0;width:157.6pt;height:357.75pt;z-index:251671552;visibility:visible;mso-wrap-style:square;mso-width-percent:0;mso-height-percent:0;mso-wrap-distance-left:14.2pt;mso-wrap-distance-top:0;mso-wrap-distance-right:14.2pt;mso-wrap-distance-bottom:0;mso-position-horizontal:right;mso-position-horizontal-relative:page;mso-position-vertical:top;mso-position-vertical-relative:page;mso-width-percent:0;mso-height-percent:0;mso-width-relative:margin;mso-height-relative:margin;v-text-anchor:top" o:gfxdata="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" filled="f" stroked="f" strokeweight=".5pt">
+              <v:shape w14:anchorId="19212668" id="Header" o:spid="_x0000_s1029" type="#_x0000_t202" style="position:absolute;margin-left:106.4pt;margin-top:0;width:157.6pt;height:357.75pt;z-index:251669504;visibility:visible;mso-wrap-style:square;mso-width-percent:0;mso-height-percent:0;mso-wrap-distance-left:14.2pt;mso-wrap-distance-top:0;mso-wrap-distance-right:14.2pt;mso-wrap-distance-bottom:0;mso-position-horizontal:right;mso-position-horizontal-relative:page;mso-position-vertical:top;mso-position-vertical-relative:page;mso-width-percent:0;mso-height-percent:0;mso-width-relative:margin;mso-height-relative:margin;v-text-anchor:top" o:gfxdata="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" filled="f" stroked="f" strokeweight=".5pt">
                 <v:textbox inset=",20mm,7mm">
                   <w:txbxContent>
                     <w:p>
@@ -2266,21 +2266,11 @@
             <w:pPr>
               <w:pStyle w:val="NoSpacing"/>
             </w:pPr>
-            <w:r>
-              <w:fldChar w:fldCharType="begin"/>
-            </w:r>
-            <w:r>
-              <w:instrText xml:space="preserve"> DOCVARIABLE  txtTitle  \* MERGEFORMAT </w:instrText>
-            </w:r>
-            <w:r>
-              <w:fldChar w:fldCharType="separate"/>
-            </w:r>
-            <w:r>
-              <w:t>Titel</w:t>
-            </w:r>
-            <w:r>
-              <w:fldChar w:fldCharType="end"/>
-            </w:r>
+            <w:fldSimple w:instr=" DOCVARIABLE  txtTitle  \* MERGEFORMAT ">
+              <w:r>
+                <w:t>Titel</w:t>
+              </w:r>
+            </w:fldSimple>
           </w:p>
         </w:tc>
         <w:sdt>
@@ -2328,21 +2318,11 @@
             <w:pPr>
               <w:pStyle w:val="NoSpacing"/>
             </w:pPr>
-            <w:r>
-              <w:fldChar w:fldCharType="begin"/>
-            </w:r>
-            <w:r>
-              <w:instrText xml:space="preserve"> DOCVARIABLE  txtProject  \* MERGEFORMAT </w:instrText>
-            </w:r>
-            <w:r>
-              <w:fldChar w:fldCharType="separate"/>
-            </w:r>
-            <w:r>
-              <w:t>Project</w:t>
-            </w:r>
-            <w:r>
-              <w:fldChar w:fldCharType="end"/>
-            </w:r>
+            <w:fldSimple w:instr=" DOCVARIABLE  txtProject  \* MERGEFORMAT ">
+              <w:r>
+                <w:t>Project</w:t>
+              </w:r>
+            </w:fldSimple>
           </w:p>
         </w:tc>
         <w:sdt>
@@ -2397,21 +2377,11 @@
             <w:pPr>
               <w:pStyle w:val="NoSpacing"/>
             </w:pPr>
-            <w:r>
-              <w:fldChar w:fldCharType="begin"/>
-            </w:r>
-            <w:r>
-              <w:instrText xml:space="preserve"> DOCVARIABLE  txtVersion  \* MERGEFORMAT </w:instrText>
-            </w:r>
-            <w:r>
-              <w:fldChar w:fldCharType="separate"/>
-            </w:r>
-            <w:r>
-              <w:t>Versie</w:t>
-            </w:r>
-            <w:r>
-              <w:fldChar w:fldCharType="end"/>
-            </w:r>
+            <w:fldSimple w:instr=" DOCVARIABLE  txtVersion  \* MERGEFORMAT ">
+              <w:r>
+                <w:t>Versie</w:t>
+              </w:r>
+            </w:fldSimple>
           </w:p>
         </w:tc>
         <w:tc>
@@ -2458,21 +2428,11 @@
             <w:pPr>
               <w:pStyle w:val="NoSpacing"/>
             </w:pPr>
-            <w:r>
-              <w:fldChar w:fldCharType="begin"/>
-            </w:r>
-            <w:r>
-              <w:instrText xml:space="preserve"> DOCVARIABLE  txtStatus  \* MERGEFORMAT </w:instrText>
-            </w:r>
-            <w:r>
-              <w:fldChar w:fldCharType="separate"/>
-            </w:r>
-            <w:r>
-              <w:t>Status</w:t>
-            </w:r>
-            <w:r>
-              <w:fldChar w:fldCharType="end"/>
-            </w:r>
+            <w:fldSimple w:instr=" DOCVARIABLE  txtStatus  \* MERGEFORMAT ">
+              <w:r>
+                <w:t>Status</w:t>
+              </w:r>
+            </w:fldSimple>
           </w:p>
         </w:tc>
         <w:tc>
@@ -2527,21 +2487,11 @@
             <w:pPr>
               <w:pStyle w:val="NoSpacing"/>
             </w:pPr>
-            <w:r>
-              <w:fldChar w:fldCharType="begin"/>
-            </w:r>
-            <w:r>
-              <w:instrText xml:space="preserve"> DOCVARIABLE  txtDate  \* MERGEFORMAT </w:instrText>
-            </w:r>
-            <w:r>
-              <w:fldChar w:fldCharType="separate"/>
-            </w:r>
-            <w:r>
-              <w:t>Datum</w:t>
-            </w:r>
-            <w:r>
-              <w:fldChar w:fldCharType="end"/>
-            </w:r>
+            <w:fldSimple w:instr=" DOCVARIABLE  txtDate  \* MERGEFORMAT ">
+              <w:r>
+                <w:t>Datum</w:t>
+              </w:r>
+            </w:fldSimple>
           </w:p>
         </w:tc>
         <w:sdt>
@@ -2592,21 +2542,11 @@
             <w:pPr>
               <w:pStyle w:val="NoSpacing"/>
             </w:pPr>
-            <w:r>
-              <w:fldChar w:fldCharType="begin"/>
-            </w:r>
-            <w:r>
-              <w:instrText xml:space="preserve"> DOCVARIABLE  txtFile  \* MERGEFORMAT </w:instrText>
-            </w:r>
-            <w:r>
-              <w:fldChar w:fldCharType="separate"/>
-            </w:r>
-            <w:r>
-              <w:t>Bestand</w:t>
-            </w:r>
-            <w:r>
-              <w:fldChar w:fldCharType="end"/>
-            </w:r>
+            <w:fldSimple w:instr=" DOCVARIABLE  txtFile  \* MERGEFORMAT ">
+              <w:r>
+                <w:t>Bestand</w:t>
+              </w:r>
+            </w:fldSimple>
           </w:p>
         </w:tc>
         <w:tc>
@@ -2643,21 +2583,11 @@
             <w:pPr>
               <w:pStyle w:val="NoSpacing"/>
             </w:pPr>
-            <w:r>
-              <w:fldChar w:fldCharType="begin"/>
-            </w:r>
-            <w:r>
-              <w:instrText xml:space="preserve"> DOCVARIABLE  txtCompany  \* MERGEFORMAT </w:instrText>
-            </w:r>
-            <w:r>
-              <w:fldChar w:fldCharType="separate"/>
-            </w:r>
-            <w:r>
-              <w:t>Bedrijf</w:t>
-            </w:r>
-            <w:r>
-              <w:fldChar w:fldCharType="end"/>
-            </w:r>
+            <w:fldSimple w:instr=" DOCVARIABLE  txtCompany  \* MERGEFORMAT ">
+              <w:r>
+                <w:t>Bedrijf</w:t>
+              </w:r>
+            </w:fldSimple>
           </w:p>
         </w:tc>
         <w:sdt>
@@ -2705,21 +2635,11 @@
       <w:pPr>
         <w:pStyle w:val="Kop1Ongenummerd"/>
       </w:pPr>
-      <w:r>
-        <w:fldChar w:fldCharType="begin"/>
-      </w:r>
-      <w:r>
-        <w:instrText xml:space="preserve"> DOCVARIABLE  txtHistory  \* MERGEFORMAT </w:instrText>
-      </w:r>
-      <w:r>
-        <w:fldChar w:fldCharType="separate"/>
-      </w:r>
-      <w:r>
-        <w:t>Historie</w:t>
-      </w:r>
-      <w:r>
-        <w:fldChar w:fldCharType="end"/>
-      </w:r>
+      <w:fldSimple w:instr=" DOCVARIABLE  txtHistory  \* MERGEFORMAT ">
+        <w:r>
+          <w:t>Historie</w:t>
+        </w:r>
+      </w:fldSimple>
     </w:p>
     <w:tbl>
       <w:tblPr>
@@ -2749,21 +2669,11 @@
             <w:pPr>
               <w:pStyle w:val="NoSpacing"/>
             </w:pPr>
-            <w:r>
-              <w:fldChar w:fldCharType="begin"/>
-            </w:r>
-            <w:r>
-              <w:instrText xml:space="preserve"> DOCVARIABLE  txtVersion  \* MERGEFORMAT </w:instrText>
-            </w:r>
-            <w:r>
-              <w:fldChar w:fldCharType="separate"/>
-            </w:r>
-            <w:r>
-              <w:t>Versie</w:t>
-            </w:r>
-            <w:r>
-              <w:fldChar w:fldCharType="end"/>
-            </w:r>
+            <w:fldSimple w:instr=" DOCVARIABLE  txtVersion  \* MERGEFORMAT ">
+              <w:r>
+                <w:t>Versie</w:t>
+              </w:r>
+            </w:fldSimple>
           </w:p>
         </w:tc>
         <w:tc>
@@ -2775,21 +2685,11 @@
               <w:pStyle w:val="NoSpacing"/>
               <w:cnfStyle w:val="100000000000" w:firstRow="1" w:lastRow="0" w:firstColumn="0" w:lastColumn="0" w:oddVBand="0" w:evenVBand="0" w:oddHBand="0" w:evenHBand="0" w:firstRowFirstColumn="0" w:firstRowLastColumn="0" w:lastRowFirstColumn="0" w:lastRowLastColumn="0"/>
             </w:pPr>
-            <w:r>
-              <w:fldChar w:fldCharType="begin"/>
-            </w:r>
-            <w:r>
-              <w:instrText xml:space="preserve"> DOCVARIABLE  txtStatus  \* MERGEFORMAT </w:instrText>
-            </w:r>
-            <w:r>
-              <w:fldChar w:fldCharType="separate"/>
-            </w:r>
-            <w:r>
-              <w:t>Status</w:t>
-            </w:r>
-            <w:r>
-              <w:fldChar w:fldCharType="end"/>
-            </w:r>
+            <w:fldSimple w:instr=" DOCVARIABLE  txtStatus  \* MERGEFORMAT ">
+              <w:r>
+                <w:t>Status</w:t>
+              </w:r>
+            </w:fldSimple>
           </w:p>
         </w:tc>
         <w:tc>
@@ -2801,21 +2701,11 @@
               <w:pStyle w:val="NoSpacing"/>
               <w:cnfStyle w:val="100000000000" w:firstRow="1" w:lastRow="0" w:firstColumn="0" w:lastColumn="0" w:oddVBand="0" w:evenVBand="0" w:oddHBand="0" w:evenHBand="0" w:firstRowFirstColumn="0" w:firstRowLastColumn="0" w:lastRowFirstColumn="0" w:lastRowLastColumn="0"/>
             </w:pPr>
-            <w:r>
-              <w:fldChar w:fldCharType="begin"/>
-            </w:r>
-            <w:r>
-              <w:instrText xml:space="preserve"> DOCVARIABLE  txtDate  \* MERGEFORMAT </w:instrText>
-            </w:r>
-            <w:r>
-              <w:fldChar w:fldCharType="separate"/>
-            </w:r>
-            <w:r>
-              <w:t>Datum</w:t>
-            </w:r>
-            <w:r>
-              <w:fldChar w:fldCharType="end"/>
-            </w:r>
+            <w:fldSimple w:instr=" DOCVARIABLE  txtDate  \* MERGEFORMAT ">
+              <w:r>
+                <w:t>Datum</w:t>
+              </w:r>
+            </w:fldSimple>
           </w:p>
         </w:tc>
         <w:tc>
@@ -2827,21 +2717,11 @@
               <w:pStyle w:val="NoSpacing"/>
               <w:cnfStyle w:val="100000000000" w:firstRow="1" w:lastRow="0" w:firstColumn="0" w:lastColumn="0" w:oddVBand="0" w:evenVBand="0" w:oddHBand="0" w:evenHBand="0" w:firstRowFirstColumn="0" w:firstRowLastColumn="0" w:lastRowFirstColumn="0" w:lastRowLastColumn="0"/>
             </w:pPr>
-            <w:r>
-              <w:fldChar w:fldCharType="begin"/>
-            </w:r>
-            <w:r>
-              <w:instrText xml:space="preserve"> DOCVARIABLE  txtAuthor  \* MERGEFORMAT </w:instrText>
-            </w:r>
-            <w:r>
-              <w:fldChar w:fldCharType="separate"/>
-            </w:r>
-            <w:r>
-              <w:t>Auteur</w:t>
-            </w:r>
-            <w:r>
-              <w:fldChar w:fldCharType="end"/>
-            </w:r>
+            <w:fldSimple w:instr=" DOCVARIABLE  txtAuthor  \* MERGEFORMAT ">
+              <w:r>
+                <w:t>Auteur</w:t>
+              </w:r>
+            </w:fldSimple>
           </w:p>
         </w:tc>
         <w:tc>
@@ -2853,21 +2733,11 @@
               <w:pStyle w:val="NoSpacing"/>
               <w:cnfStyle w:val="100000000000" w:firstRow="1" w:lastRow="0" w:firstColumn="0" w:lastColumn="0" w:oddVBand="0" w:evenVBand="0" w:oddHBand="0" w:evenHBand="0" w:firstRowFirstColumn="0" w:firstRowLastColumn="0" w:lastRowFirstColumn="0" w:lastRowLastColumn="0"/>
             </w:pPr>
-            <w:r>
-              <w:fldChar w:fldCharType="begin"/>
-            </w:r>
-            <w:r>
-              <w:instrText xml:space="preserve"> DOCVARIABLE  txtChanges  \* MERGEFORMAT </w:instrText>
-            </w:r>
-            <w:r>
-              <w:fldChar w:fldCharType="separate"/>
-            </w:r>
-            <w:r>
-              <w:t>Wijziging</w:t>
-            </w:r>
-            <w:r>
-              <w:fldChar w:fldCharType="end"/>
-            </w:r>
+            <w:fldSimple w:instr=" DOCVARIABLE  txtChanges  \* MERGEFORMAT ">
+              <w:r>
+                <w:t>Wijziging</w:t>
+              </w:r>
+            </w:fldSimple>
           </w:p>
         </w:tc>
       </w:tr>
@@ -2953,21 +2823,11 @@
       <w:pPr>
         <w:pStyle w:val="Kop1Ongenummerd"/>
       </w:pPr>
-      <w:r>
-        <w:fldChar w:fldCharType="begin"/>
-      </w:r>
-      <w:r>
-        <w:instrText xml:space="preserve"> DOCVARIABLE  txtDistribution  \* MERGEFORMAT </w:instrText>
-      </w:r>
-      <w:r>
-        <w:fldChar w:fldCharType="separate"/>
-      </w:r>
-      <w:r>
-        <w:t>Distributielijst</w:t>
-      </w:r>
-      <w:r>
-        <w:fldChar w:fldCharType="end"/>
-      </w:r>
+      <w:fldSimple w:instr=" DOCVARIABLE  txtDistribution  \* MERGEFORMAT ">
+        <w:r>
+          <w:t>Distributielijst</w:t>
+        </w:r>
+      </w:fldSimple>
     </w:p>
     <w:tbl>
       <w:tblPr>
@@ -2996,21 +2856,11 @@
             <w:pPr>
               <w:pStyle w:val="NoSpacing"/>
             </w:pPr>
-            <w:r>
-              <w:fldChar w:fldCharType="begin"/>
-            </w:r>
-            <w:r>
-              <w:instrText xml:space="preserve"> DOCVARIABLE  txtVersion  \* MERGEFORMAT </w:instrText>
-            </w:r>
-            <w:r>
-              <w:fldChar w:fldCharType="separate"/>
-            </w:r>
-            <w:r>
-              <w:t>Versie</w:t>
-            </w:r>
-            <w:r>
-              <w:fldChar w:fldCharType="end"/>
-            </w:r>
+            <w:fldSimple w:instr=" DOCVARIABLE  txtVersion  \* MERGEFORMAT ">
+              <w:r>
+                <w:t>Versie</w:t>
+              </w:r>
+            </w:fldSimple>
           </w:p>
         </w:tc>
         <w:tc>
@@ -3022,21 +2872,11 @@
               <w:pStyle w:val="NoSpacing"/>
               <w:cnfStyle w:val="100000000000" w:firstRow="1" w:lastRow="0" w:firstColumn="0" w:lastColumn="0" w:oddVBand="0" w:evenVBand="0" w:oddHBand="0" w:evenHBand="0" w:firstRowFirstColumn="0" w:firstRowLastColumn="0" w:lastRowFirstColumn="0" w:lastRowLastColumn="0"/>
             </w:pPr>
-            <w:r>
-              <w:fldChar w:fldCharType="begin"/>
-            </w:r>
-            <w:r>
-              <w:instrText xml:space="preserve"> DOCVARIABLE  txtStatus  \* MERGEFORMAT </w:instrText>
-            </w:r>
-            <w:r>
-              <w:fldChar w:fldCharType="separate"/>
-            </w:r>
-            <w:r>
-              <w:t>Status</w:t>
-            </w:r>
-            <w:r>
-              <w:fldChar w:fldCharType="end"/>
-            </w:r>
+            <w:fldSimple w:instr=" DOCVARIABLE  txtStatus  \* MERGEFORMAT ">
+              <w:r>
+                <w:t>Status</w:t>
+              </w:r>
+            </w:fldSimple>
           </w:p>
         </w:tc>
         <w:tc>
@@ -3048,21 +2888,11 @@
               <w:pStyle w:val="NoSpacing"/>
               <w:cnfStyle w:val="100000000000" w:firstRow="1" w:lastRow="0" w:firstColumn="0" w:lastColumn="0" w:oddVBand="0" w:evenVBand="0" w:oddHBand="0" w:evenHBand="0" w:firstRowFirstColumn="0" w:firstRowLastColumn="0" w:lastRowFirstColumn="0" w:lastRowLastColumn="0"/>
             </w:pPr>
-            <w:r>
-              <w:fldChar w:fldCharType="begin"/>
-            </w:r>
-            <w:r>
-              <w:instrText xml:space="preserve"> DOCVARIABLE  txtDate  \* MERGEFORMAT </w:instrText>
-            </w:r>
-            <w:r>
-              <w:fldChar w:fldCharType="separate"/>
-            </w:r>
-            <w:r>
-              <w:t>Datum</w:t>
-            </w:r>
-            <w:r>
-              <w:fldChar w:fldCharType="end"/>
-            </w:r>
+            <w:fldSimple w:instr=" DOCVARIABLE  txtDate  \* MERGEFORMAT ">
+              <w:r>
+                <w:t>Datum</w:t>
+              </w:r>
+            </w:fldSimple>
           </w:p>
         </w:tc>
         <w:tc>
@@ -3074,21 +2904,11 @@
               <w:pStyle w:val="NoSpacing"/>
               <w:cnfStyle w:val="100000000000" w:firstRow="1" w:lastRow="0" w:firstColumn="0" w:lastColumn="0" w:oddVBand="0" w:evenVBand="0" w:oddHBand="0" w:evenHBand="0" w:firstRowFirstColumn="0" w:firstRowLastColumn="0" w:lastRowFirstColumn="0" w:lastRowLastColumn="0"/>
             </w:pPr>
-            <w:r>
-              <w:fldChar w:fldCharType="begin"/>
-            </w:r>
-            <w:r>
-              <w:instrText xml:space="preserve"> DOCVARIABLE  txtTo  \* MERGEFORMAT </w:instrText>
-            </w:r>
-            <w:r>
-              <w:fldChar w:fldCharType="separate"/>
-            </w:r>
-            <w:r>
-              <w:t>Aan</w:t>
-            </w:r>
-            <w:r>
-              <w:fldChar w:fldCharType="end"/>
-            </w:r>
+            <w:fldSimple w:instr=" DOCVARIABLE  txtTo  \* MERGEFORMAT ">
+              <w:r>
+                <w:t>Aan</w:t>
+              </w:r>
+            </w:fldSimple>
           </w:p>
         </w:tc>
       </w:tr>
@@ -3180,7 +3000,7 @@
         <mc:AlternateContent>
           <mc:Choice Requires="wps">
             <w:drawing>
-              <wp:anchor distT="0" distB="0" distL="114300" distR="114300" simplePos="0" relativeHeight="251669504" behindDoc="1" locked="0" layoutInCell="0" allowOverlap="0" wp14:anchorId="72AE3683" wp14:editId="206E3BAC">
+              <wp:anchor distT="0" distB="0" distL="114300" distR="114300" simplePos="0" relativeHeight="251667456" behindDoc="1" locked="0" layoutInCell="0" allowOverlap="0" wp14:anchorId="72AE3683" wp14:editId="206E3BAC">
                 <wp:simplePos x="0" y="0"/>
                 <wp:positionH relativeFrom="margin">
                   <wp:posOffset>-4445</wp:posOffset>
@@ -3361,7 +3181,7 @@
           </mc:Choice>
           <mc:Fallback>
             <w:pict>
-              <v:shape w14:anchorId="72AE3683" id="Disclaimer" o:spid="_x0000_s1030" type="#_x0000_t202" style="position:absolute;margin-left:-.35pt;margin-top:454.15pt;width:336pt;height:246.1pt;z-index:-251646976;visibility:visible;mso-wrap-style:square;mso-width-percent:0;mso-height-percent:0;mso-wrap-distance-left:9pt;mso-wrap-distance-top:0;mso-wrap-distance-right:9pt;mso-wrap-distance-bottom:0;mso-position-horizontal:absolute;mso-position-horizontal-relative:margin;mso-position-vertical:absolute;mso-position-vertical-relative:margin;mso-width-percent:0;mso-height-percent:0;mso-width-relative:margin;mso-height-relative:page;v-text-anchor:top" o:gfxdata="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" o:allowincell="f" o:allowoverlap="f" filled="f" stroked="f">
+              <v:shape w14:anchorId="72AE3683" id="Disclaimer" o:spid="_x0000_s1030" type="#_x0000_t202" style="position:absolute;margin-left:-.35pt;margin-top:454.15pt;width:336pt;height:246.1pt;z-index:-251649024;visibility:visible;mso-wrap-style:square;mso-width-percent:0;mso-height-percent:0;mso-wrap-distance-left:9pt;mso-wrap-distance-top:0;mso-wrap-distance-right:9pt;mso-wrap-distance-bottom:0;mso-position-horizontal:absolute;mso-position-horizontal-relative:margin;mso-position-vertical:absolute;mso-position-vertical-relative:margin;mso-width-percent:0;mso-height-percent:0;mso-width-relative:margin;mso-height-relative:page;v-text-anchor:top" o:gfxdata="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" o:allowincell="f" o:allowoverlap="f" filled="f" stroked="f">
                 <v:textbox>
                   <w:txbxContent>
                     <w:p>
@@ -3516,7 +3336,7 @@
         <w:br w:type="page"/>
       </w:r>
     </w:p>
-    <w:bookmarkStart w:id="0" w:name="_Toc779754" w:displacedByCustomXml="next"/>
+    <w:bookmarkStart w:id="0" w:name="_Toc786108" w:displacedByCustomXml="next"/>
     <w:sdt>
       <w:sdtPr>
         <w:rPr>
@@ -3587,7 +3407,7 @@
             </w:rPr>
             <w:fldChar w:fldCharType="separate"/>
           </w:r>
-          <w:hyperlink w:anchor="_Toc779754" w:history="1">
+          <w:hyperlink w:anchor="_Toc786108" w:history="1">
             <w:r>
               <w:rPr>
                 <w:rStyle w:val="Hyperlink"/>
@@ -3610,7 +3430,7 @@
               <w:rPr>
                 <w:webHidden/>
               </w:rPr>
-              <w:instrText xml:space="preserve"> PAGEREF _Toc779754 \h </w:instrText>
+              <w:instrText xml:space="preserve"> PAGEREF _Toc786108 \h </w:instrText>
             </w:r>
             <w:r>
               <w:rPr>
@@ -3647,7 +3467,7 @@
               <w:lang w:val="nl-NL"/>
             </w:rPr>
           </w:pPr>
-          <w:hyperlink w:anchor="_Toc779755" w:history="1">
+          <w:hyperlink w:anchor="_Toc786109" w:history="1">
             <w:r>
               <w:rPr>
                 <w:rStyle w:val="Hyperlink"/>
@@ -3685,7 +3505,7 @@
               <w:rPr>
                 <w:webHidden/>
               </w:rPr>
-              <w:instrText xml:space="preserve"> PAGEREF _Toc779755 \h </w:instrText>
+              <w:instrText xml:space="preserve"> PAGEREF _Toc786109 \h </w:instrText>
             </w:r>
             <w:r>
               <w:rPr>
@@ -3722,7 +3542,7 @@
               <w:lang w:val="nl-NL"/>
             </w:rPr>
           </w:pPr>
-          <w:hyperlink w:anchor="_Toc779756" w:history="1">
+          <w:hyperlink w:anchor="_Toc786110" w:history="1">
             <w:r>
               <w:rPr>
                 <w:rStyle w:val="Hyperlink"/>
@@ -3760,7 +3580,7 @@
               <w:rPr>
                 <w:webHidden/>
               </w:rPr>
-              <w:instrText xml:space="preserve"> PAGEREF _Toc779756 \h </w:instrText>
+              <w:instrText xml:space="preserve"> PAGEREF _Toc786110 \h </w:instrText>
             </w:r>
             <w:r>
               <w:rPr>
@@ -3797,7 +3617,7 @@
               <w:lang w:val="nl-NL"/>
             </w:rPr>
           </w:pPr>
-          <w:hyperlink w:anchor="_Toc779757" w:history="1">
+          <w:hyperlink w:anchor="_Toc786111" w:history="1">
             <w:r>
               <w:rPr>
                 <w:rStyle w:val="Hyperlink"/>
@@ -3835,7 +3655,7 @@
               <w:rPr>
                 <w:webHidden/>
               </w:rPr>
-              <w:instrText xml:space="preserve"> PAGEREF _Toc779757 \h </w:instrText>
+              <w:instrText xml:space="preserve"> PAGEREF _Toc786111 \h </w:instrText>
             </w:r>
             <w:r>
               <w:rPr>
@@ -3853,156 +3673,6 @@
                 <w:webHidden/>
               </w:rPr>
               <w:t>6</w:t>
-            </w:r>
-            <w:r>
-              <w:rPr>
-                <w:webHidden/>
-              </w:rPr>
-              <w:fldChar w:fldCharType="end"/>
-            </w:r>
-          </w:hyperlink>
-        </w:p>
-        <w:p>
-          <w:pPr>
-            <w:pStyle w:val="TOC1"/>
-            <w:rPr>
-              <w:b w:val="0"/>
-              <w:color w:val="auto"/>
-              <w:sz w:val="22"/>
-              <w:lang w:val="nl-NL"/>
-            </w:rPr>
-          </w:pPr>
-          <w:hyperlink w:anchor="_Toc779758" w:history="1">
-            <w:r>
-              <w:rPr>
-                <w:rStyle w:val="Hyperlink"/>
-              </w:rPr>
-              <w:t>4.</w:t>
-            </w:r>
-            <w:r>
-              <w:rPr>
-                <w:b w:val="0"/>
-                <w:color w:val="auto"/>
-                <w:sz w:val="22"/>
-                <w:lang w:val="nl-NL"/>
-              </w:rPr>
-              <w:tab/>
-            </w:r>
-            <w:r>
-              <w:rPr>
-                <w:rStyle w:val="Hyperlink"/>
-              </w:rPr>
-              <w:t>Begrippenlijst</w:t>
-            </w:r>
-            <w:r>
-              <w:rPr>
-                <w:webHidden/>
-              </w:rPr>
-              <w:tab/>
-            </w:r>
-            <w:r>
-              <w:rPr>
-                <w:webHidden/>
-              </w:rPr>
-              <w:fldChar w:fldCharType="begin"/>
-            </w:r>
-            <w:r>
-              <w:rPr>
-                <w:webHidden/>
-              </w:rPr>
-              <w:instrText xml:space="preserve"> PAGEREF _Toc779758 \h </w:instrText>
-            </w:r>
-            <w:r>
-              <w:rPr>
-                <w:webHidden/>
-              </w:rPr>
-            </w:r>
-            <w:r>
-              <w:rPr>
-                <w:webHidden/>
-              </w:rPr>
-              <w:fldChar w:fldCharType="separate"/>
-            </w:r>
-            <w:r>
-              <w:rPr>
-                <w:webHidden/>
-              </w:rPr>
-              <w:t>7</w:t>
-            </w:r>
-            <w:r>
-              <w:rPr>
-                <w:webHidden/>
-              </w:rPr>
-              <w:fldChar w:fldCharType="end"/>
-            </w:r>
-          </w:hyperlink>
-        </w:p>
-        <w:p>
-          <w:pPr>
-            <w:pStyle w:val="TOC1"/>
-            <w:rPr>
-              <w:b w:val="0"/>
-              <w:color w:val="auto"/>
-              <w:sz w:val="22"/>
-              <w:lang w:val="nl-NL"/>
-            </w:rPr>
-          </w:pPr>
-          <w:hyperlink w:anchor="_Toc779759" w:history="1">
-            <w:r>
-              <w:rPr>
-                <w:rStyle w:val="Hyperlink"/>
-              </w:rPr>
-              <w:t>5.</w:t>
-            </w:r>
-            <w:r>
-              <w:rPr>
-                <w:b w:val="0"/>
-                <w:color w:val="auto"/>
-                <w:sz w:val="22"/>
-                <w:lang w:val="nl-NL"/>
-              </w:rPr>
-              <w:tab/>
-            </w:r>
-            <w:r>
-              <w:rPr>
-                <w:rStyle w:val="Hyperlink"/>
-              </w:rPr>
-              <w:t>Onderzoeksplan</w:t>
-            </w:r>
-            <w:r>
-              <w:rPr>
-                <w:webHidden/>
-              </w:rPr>
-              <w:tab/>
-            </w:r>
-            <w:r>
-              <w:rPr>
-                <w:webHidden/>
-              </w:rPr>
-              <w:fldChar w:fldCharType="begin"/>
-            </w:r>
-            <w:r>
-              <w:rPr>
-                <w:webHidden/>
-              </w:rPr>
-              <w:instrText xml:space="preserve"> PAGEREF _Toc779759 \h </w:instrText>
-            </w:r>
-            <w:r>
-              <w:rPr>
-                <w:webHidden/>
-              </w:rPr>
-            </w:r>
-            <w:r>
-              <w:rPr>
-                <w:webHidden/>
-              </w:rPr>
-              <w:fldChar w:fldCharType="separate"/>
-            </w:r>
-            <w:r>
-              <w:rPr>
-                <w:webHidden/>
-              </w:rPr>
-              <w:t>8</w:t>
             </w:r>
             <w:r>
               <w:rPr>
@@ -4023,12 +3693,12 @@
               <w:lang w:val="nl-NL" w:eastAsia="nl-NL"/>
             </w:rPr>
           </w:pPr>
-          <w:hyperlink w:anchor="_Toc779760" w:history="1">
+          <w:hyperlink w:anchor="_Toc786112" w:history="1">
             <w:r>
               <w:rPr>
                 <w:rStyle w:val="Hyperlink"/>
               </w:rPr>
-              <w:t>5.1</w:t>
+              <w:t>3.1</w:t>
             </w:r>
             <w:r>
               <w:rPr>
@@ -4044,7 +3714,7 @@
               <w:rPr>
                 <w:rStyle w:val="Hyperlink"/>
               </w:rPr>
-              <w:t>Probleemstelling</w:t>
+              <w:t>Leeswijzer</w:t>
             </w:r>
             <w:r>
               <w:rPr>
@@ -4062,7 +3732,157 @@
               <w:rPr>
                 <w:webHidden/>
               </w:rPr>
-              <w:instrText xml:space="preserve"> PAGEREF _Toc779760 \h </w:instrText>
+              <w:instrText xml:space="preserve"> PAGEREF _Toc786112 \h </w:instrText>
+            </w:r>
+            <w:r>
+              <w:rPr>
+                <w:webHidden/>
+              </w:rPr>
+            </w:r>
+            <w:r>
+              <w:rPr>
+                <w:webHidden/>
+              </w:rPr>
+              <w:fldChar w:fldCharType="separate"/>
+            </w:r>
+            <w:r>
+              <w:rPr>
+                <w:webHidden/>
+              </w:rPr>
+              <w:t>6</w:t>
+            </w:r>
+            <w:r>
+              <w:rPr>
+                <w:webHidden/>
+              </w:rPr>
+              <w:fldChar w:fldCharType="end"/>
+            </w:r>
+          </w:hyperlink>
+        </w:p>
+        <w:p>
+          <w:pPr>
+            <w:pStyle w:val="TOC1"/>
+            <w:rPr>
+              <w:b w:val="0"/>
+              <w:color w:val="auto"/>
+              <w:sz w:val="22"/>
+              <w:lang w:val="nl-NL"/>
+            </w:rPr>
+          </w:pPr>
+          <w:hyperlink w:anchor="_Toc786113" w:history="1">
+            <w:r>
+              <w:rPr>
+                <w:rStyle w:val="Hyperlink"/>
+              </w:rPr>
+              <w:t>4.</w:t>
+            </w:r>
+            <w:r>
+              <w:rPr>
+                <w:b w:val="0"/>
+                <w:color w:val="auto"/>
+                <w:sz w:val="22"/>
+                <w:lang w:val="nl-NL"/>
+              </w:rPr>
+              <w:tab/>
+            </w:r>
+            <w:r>
+              <w:rPr>
+                <w:rStyle w:val="Hyperlink"/>
+              </w:rPr>
+              <w:t>Begrippenlijst</w:t>
+            </w:r>
+            <w:r>
+              <w:rPr>
+                <w:webHidden/>
+              </w:rPr>
+              <w:tab/>
+            </w:r>
+            <w:r>
+              <w:rPr>
+                <w:webHidden/>
+              </w:rPr>
+              <w:fldChar w:fldCharType="begin"/>
+            </w:r>
+            <w:r>
+              <w:rPr>
+                <w:webHidden/>
+              </w:rPr>
+              <w:instrText xml:space="preserve"> PAGEREF _Toc786113 \h </w:instrText>
+            </w:r>
+            <w:r>
+              <w:rPr>
+                <w:webHidden/>
+              </w:rPr>
+            </w:r>
+            <w:r>
+              <w:rPr>
+                <w:webHidden/>
+              </w:rPr>
+              <w:fldChar w:fldCharType="separate"/>
+            </w:r>
+            <w:r>
+              <w:rPr>
+                <w:webHidden/>
+              </w:rPr>
+              <w:t>7</w:t>
+            </w:r>
+            <w:r>
+              <w:rPr>
+                <w:webHidden/>
+              </w:rPr>
+              <w:fldChar w:fldCharType="end"/>
+            </w:r>
+          </w:hyperlink>
+        </w:p>
+        <w:p>
+          <w:pPr>
+            <w:pStyle w:val="TOC1"/>
+            <w:rPr>
+              <w:b w:val="0"/>
+              <w:color w:val="auto"/>
+              <w:sz w:val="22"/>
+              <w:lang w:val="nl-NL"/>
+            </w:rPr>
+          </w:pPr>
+          <w:hyperlink w:anchor="_Toc786114" w:history="1">
+            <w:r>
+              <w:rPr>
+                <w:rStyle w:val="Hyperlink"/>
+              </w:rPr>
+              <w:t>5.</w:t>
+            </w:r>
+            <w:r>
+              <w:rPr>
+                <w:b w:val="0"/>
+                <w:color w:val="auto"/>
+                <w:sz w:val="22"/>
+                <w:lang w:val="nl-NL"/>
+              </w:rPr>
+              <w:tab/>
+            </w:r>
+            <w:r>
+              <w:rPr>
+                <w:rStyle w:val="Hyperlink"/>
+              </w:rPr>
+              <w:t>Onderzoeksplan</w:t>
+            </w:r>
+            <w:r>
+              <w:rPr>
+                <w:webHidden/>
+              </w:rPr>
+              <w:tab/>
+            </w:r>
+            <w:r>
+              <w:rPr>
+                <w:webHidden/>
+              </w:rPr>
+              <w:fldChar w:fldCharType="begin"/>
+            </w:r>
+            <w:r>
+              <w:rPr>
+                <w:webHidden/>
+              </w:rPr>
+              <w:instrText xml:space="preserve"> PAGEREF _Toc786114 \h </w:instrText>
             </w:r>
             <w:r>
               <w:rPr>
@@ -4100,12 +3920,12 @@
               <w:lang w:val="nl-NL" w:eastAsia="nl-NL"/>
             </w:rPr>
           </w:pPr>
-          <w:hyperlink w:anchor="_Toc779761" w:history="1">
+          <w:hyperlink w:anchor="_Toc786115" w:history="1">
             <w:r>
               <w:rPr>
                 <w:rStyle w:val="Hyperlink"/>
               </w:rPr>
-              <w:t>5.2</w:t>
+              <w:t>5.1</w:t>
             </w:r>
             <w:r>
               <w:rPr>
@@ -4121,7 +3941,7 @@
               <w:rPr>
                 <w:rStyle w:val="Hyperlink"/>
               </w:rPr>
-              <w:t>Onderzoeksvragen</w:t>
+              <w:t>Probleemstelling</w:t>
             </w:r>
             <w:r>
               <w:rPr>
@@ -4139,7 +3959,7 @@
               <w:rPr>
                 <w:webHidden/>
               </w:rPr>
-              <w:instrText xml:space="preserve"> PAGEREF _Toc779761 \h </w:instrText>
+              <w:instrText xml:space="preserve"> PAGEREF _Toc786115 \h </w:instrText>
             </w:r>
             <w:r>
               <w:rPr>
@@ -4177,12 +3997,12 @@
               <w:lang w:val="nl-NL" w:eastAsia="nl-NL"/>
             </w:rPr>
           </w:pPr>
-          <w:hyperlink w:anchor="_Toc779762" w:history="1">
+          <w:hyperlink w:anchor="_Toc786116" w:history="1">
             <w:r>
               <w:rPr>
                 <w:rStyle w:val="Hyperlink"/>
               </w:rPr>
-              <w:t>5.3</w:t>
+              <w:t>5.2</w:t>
             </w:r>
             <w:r>
               <w:rPr>
@@ -4198,7 +4018,7 @@
               <w:rPr>
                 <w:rStyle w:val="Hyperlink"/>
               </w:rPr>
-              <w:t>Onderzoeksstrategieën en methodes</w:t>
+              <w:t>Onderzoeksvragen</w:t>
             </w:r>
             <w:r>
               <w:rPr>
@@ -4216,7 +4036,7 @@
               <w:rPr>
                 <w:webHidden/>
               </w:rPr>
-              <w:instrText xml:space="preserve"> PAGEREF _Toc779762 \h </w:instrText>
+              <w:instrText xml:space="preserve"> PAGEREF _Toc786116 \h </w:instrText>
             </w:r>
             <w:r>
               <w:rPr>
@@ -4233,7 +4053,7 @@
               <w:rPr>
                 <w:webHidden/>
               </w:rPr>
-              <w:t>9</w:t>
+              <w:t>8</w:t>
             </w:r>
             <w:r>
               <w:rPr>
@@ -4254,12 +4074,12 @@
               <w:lang w:val="nl-NL" w:eastAsia="nl-NL"/>
             </w:rPr>
           </w:pPr>
-          <w:hyperlink w:anchor="_Toc779763" w:history="1">
+          <w:hyperlink w:anchor="_Toc786117" w:history="1">
             <w:r>
               <w:rPr>
                 <w:rStyle w:val="Hyperlink"/>
               </w:rPr>
-              <w:t>5.4</w:t>
+              <w:t>5.3</w:t>
             </w:r>
             <w:r>
               <w:rPr>
@@ -4275,7 +4095,7 @@
               <w:rPr>
                 <w:rStyle w:val="Hyperlink"/>
               </w:rPr>
-              <w:t>Doelstelling</w:t>
+              <w:t>Onderzoeksstrategieën en methodes</w:t>
             </w:r>
             <w:r>
               <w:rPr>
@@ -4293,7 +4113,7 @@
               <w:rPr>
                 <w:webHidden/>
               </w:rPr>
-              <w:instrText xml:space="preserve"> PAGEREF _Toc779763 \h </w:instrText>
+              <w:instrText xml:space="preserve"> PAGEREF _Toc786117 \h </w:instrText>
             </w:r>
             <w:r>
               <w:rPr>
@@ -4310,82 +4130,7 @@
               <w:rPr>
                 <w:webHidden/>
               </w:rPr>
-              <w:t>10</w:t>
-            </w:r>
-            <w:r>
-              <w:rPr>
-                <w:webHidden/>
-              </w:rPr>
-              <w:fldChar w:fldCharType="end"/>
-            </w:r>
-          </w:hyperlink>
-        </w:p>
-        <w:p>
-          <w:pPr>
-            <w:pStyle w:val="TOC1"/>
-            <w:rPr>
-              <w:b w:val="0"/>
-              <w:color w:val="auto"/>
-              <w:sz w:val="22"/>
-              <w:lang w:val="nl-NL"/>
-            </w:rPr>
-          </w:pPr>
-          <w:hyperlink w:anchor="_Toc779764" w:history="1">
-            <w:r>
-              <w:rPr>
-                <w:rStyle w:val="Hyperlink"/>
-              </w:rPr>
-              <w:t>6.</w:t>
-            </w:r>
-            <w:r>
-              <w:rPr>
-                <w:b w:val="0"/>
-                <w:color w:val="auto"/>
-                <w:sz w:val="22"/>
-                <w:lang w:val="nl-NL"/>
-              </w:rPr>
-              <w:tab/>
-            </w:r>
-            <w:r>
-              <w:rPr>
-                <w:rStyle w:val="Hyperlink"/>
-              </w:rPr>
-              <w:t>Resultaten</w:t>
-            </w:r>
-            <w:r>
-              <w:rPr>
-                <w:webHidden/>
-              </w:rPr>
-              <w:tab/>
-            </w:r>
-            <w:r>
-              <w:rPr>
-                <w:webHidden/>
-              </w:rPr>
-              <w:fldChar w:fldCharType="begin"/>
-            </w:r>
-            <w:r>
-              <w:rPr>
-                <w:webHidden/>
-              </w:rPr>
-              <w:instrText xml:space="preserve"> PAGEREF _Toc779764 \h </w:instrText>
-            </w:r>
-            <w:r>
-              <w:rPr>
-                <w:webHidden/>
-              </w:rPr>
-            </w:r>
-            <w:r>
-              <w:rPr>
-                <w:webHidden/>
-              </w:rPr>
-              <w:fldChar w:fldCharType="separate"/>
-            </w:r>
-            <w:r>
-              <w:rPr>
-                <w:webHidden/>
-              </w:rPr>
-              <w:t>11</w:t>
+              <w:t>9</w:t>
             </w:r>
             <w:r>
               <w:rPr>
@@ -4406,12 +4151,12 @@
               <w:lang w:val="nl-NL" w:eastAsia="nl-NL"/>
             </w:rPr>
           </w:pPr>
-          <w:hyperlink w:anchor="_Toc779765" w:history="1">
+          <w:hyperlink w:anchor="_Toc786118" w:history="1">
             <w:r>
               <w:rPr>
                 <w:rStyle w:val="Hyperlink"/>
               </w:rPr>
-              <w:t>6.1</w:t>
+              <w:t>5.4</w:t>
             </w:r>
             <w:r>
               <w:rPr>
@@ -4427,7 +4172,7 @@
               <w:rPr>
                 <w:rStyle w:val="Hyperlink"/>
               </w:rPr>
-              <w:t>Waar lopen festivalbezoekers tegen aan als ze een festival bezoeken en hoe zou IT hiermee kunnen helpen?</w:t>
+              <w:t>Doelstelling</w:t>
             </w:r>
             <w:r>
               <w:rPr>
@@ -4445,7 +4190,82 @@
               <w:rPr>
                 <w:webHidden/>
               </w:rPr>
-              <w:instrText xml:space="preserve"> PAGEREF _Toc779765 \h </w:instrText>
+              <w:instrText xml:space="preserve"> PAGEREF _Toc786118 \h </w:instrText>
+            </w:r>
+            <w:r>
+              <w:rPr>
+                <w:webHidden/>
+              </w:rPr>
+            </w:r>
+            <w:r>
+              <w:rPr>
+                <w:webHidden/>
+              </w:rPr>
+              <w:fldChar w:fldCharType="separate"/>
+            </w:r>
+            <w:r>
+              <w:rPr>
+                <w:webHidden/>
+              </w:rPr>
+              <w:t>10</w:t>
+            </w:r>
+            <w:r>
+              <w:rPr>
+                <w:webHidden/>
+              </w:rPr>
+              <w:fldChar w:fldCharType="end"/>
+            </w:r>
+          </w:hyperlink>
+        </w:p>
+        <w:p>
+          <w:pPr>
+            <w:pStyle w:val="TOC1"/>
+            <w:rPr>
+              <w:b w:val="0"/>
+              <w:color w:val="auto"/>
+              <w:sz w:val="22"/>
+              <w:lang w:val="nl-NL"/>
+            </w:rPr>
+          </w:pPr>
+          <w:hyperlink w:anchor="_Toc786119" w:history="1">
+            <w:r>
+              <w:rPr>
+                <w:rStyle w:val="Hyperlink"/>
+              </w:rPr>
+              <w:t>6.</w:t>
+            </w:r>
+            <w:r>
+              <w:rPr>
+                <w:b w:val="0"/>
+                <w:color w:val="auto"/>
+                <w:sz w:val="22"/>
+                <w:lang w:val="nl-NL"/>
+              </w:rPr>
+              <w:tab/>
+            </w:r>
+            <w:r>
+              <w:rPr>
+                <w:rStyle w:val="Hyperlink"/>
+              </w:rPr>
+              <w:t>Resultaten</w:t>
+            </w:r>
+            <w:r>
+              <w:rPr>
+                <w:webHidden/>
+              </w:rPr>
+              <w:tab/>
+            </w:r>
+            <w:r>
+              <w:rPr>
+                <w:webHidden/>
+              </w:rPr>
+              <w:fldChar w:fldCharType="begin"/>
+            </w:r>
+            <w:r>
+              <w:rPr>
+                <w:webHidden/>
+              </w:rPr>
+              <w:instrText xml:space="preserve"> PAGEREF _Toc786119 \h </w:instrText>
             </w:r>
             <w:r>
               <w:rPr>
@@ -4483,12 +4303,12 @@
               <w:lang w:val="nl-NL" w:eastAsia="nl-NL"/>
             </w:rPr>
           </w:pPr>
-          <w:hyperlink w:anchor="_Toc779766" w:history="1">
+          <w:hyperlink w:anchor="_Toc786120" w:history="1">
             <w:r>
               <w:rPr>
                 <w:rStyle w:val="Hyperlink"/>
               </w:rPr>
-              <w:t>6.2</w:t>
+              <w:t>6.1</w:t>
             </w:r>
             <w:r>
               <w:rPr>
@@ -4504,7 +4324,7 @@
               <w:rPr>
                 <w:rStyle w:val="Hyperlink"/>
               </w:rPr>
-              <w:t>Willen festivalbezoekers een mobiele app downloaden voor het fesitval weekend?</w:t>
+              <w:t>Waar lopen festivalbezoekers tegen aan als ze een festival bezoeken en hoe zou IT hiermee kunnen helpen?</w:t>
             </w:r>
             <w:r>
               <w:rPr>
@@ -4522,7 +4342,7 @@
               <w:rPr>
                 <w:webHidden/>
               </w:rPr>
-              <w:instrText xml:space="preserve"> PAGEREF _Toc779766 \h </w:instrText>
+              <w:instrText xml:space="preserve"> PAGEREF _Toc786120 \h </w:instrText>
             </w:r>
             <w:r>
               <w:rPr>
@@ -4560,12 +4380,12 @@
               <w:lang w:val="nl-NL" w:eastAsia="nl-NL"/>
             </w:rPr>
           </w:pPr>
-          <w:hyperlink w:anchor="_Toc779767" w:history="1">
+          <w:hyperlink w:anchor="_Toc786121" w:history="1">
             <w:r>
               <w:rPr>
                 <w:rStyle w:val="Hyperlink"/>
               </w:rPr>
-              <w:t>6.3</w:t>
+              <w:t>6.2</w:t>
             </w:r>
             <w:r>
               <w:rPr>
@@ -4581,7 +4401,7 @@
               <w:rPr>
                 <w:rStyle w:val="Hyperlink"/>
               </w:rPr>
-              <w:t>Welke functionaliteiten van een mobiele app zouden bezoekers een betere ervaring geven op Paaspop?</w:t>
+              <w:t>Willen festivalbezoekers een mobiele app downloaden voor het fesitval weekend?</w:t>
             </w:r>
             <w:r>
               <w:rPr>
@@ -4599,7 +4419,7 @@
               <w:rPr>
                 <w:webHidden/>
               </w:rPr>
-              <w:instrText xml:space="preserve"> PAGEREF _Toc779767 \h </w:instrText>
+              <w:instrText xml:space="preserve"> PAGEREF _Toc786121 \h </w:instrText>
             </w:r>
             <w:r>
               <w:rPr>
@@ -4637,12 +4457,12 @@
               <w:lang w:val="nl-NL" w:eastAsia="nl-NL"/>
             </w:rPr>
           </w:pPr>
-          <w:hyperlink w:anchor="_Toc779768" w:history="1">
+          <w:hyperlink w:anchor="_Toc786122" w:history="1">
             <w:r>
               <w:rPr>
                 <w:rStyle w:val="Hyperlink"/>
               </w:rPr>
-              <w:t>6.4</w:t>
+              <w:t>6.3</w:t>
             </w:r>
             <w:r>
               <w:rPr>
@@ -4658,7 +4478,7 @@
               <w:rPr>
                 <w:rStyle w:val="Hyperlink"/>
               </w:rPr>
-              <w:t>Hoe moet worden omgegaan met de beveiliging van een mobiele app?</w:t>
+              <w:t>Welke functionaliteiten van een mobiele app zouden bezoekers een betere ervaring geven op Paaspop?</w:t>
             </w:r>
             <w:r>
               <w:rPr>
@@ -4676,7 +4496,7 @@
               <w:rPr>
                 <w:webHidden/>
               </w:rPr>
-              <w:instrText xml:space="preserve"> PAGEREF _Toc779768 \h </w:instrText>
+              <w:instrText xml:space="preserve"> PAGEREF _Toc786122 \h </w:instrText>
             </w:r>
             <w:r>
               <w:rPr>
@@ -4714,12 +4534,12 @@
               <w:lang w:val="nl-NL" w:eastAsia="nl-NL"/>
             </w:rPr>
           </w:pPr>
-          <w:hyperlink w:anchor="_Toc779769" w:history="1">
+          <w:hyperlink w:anchor="_Toc786123" w:history="1">
             <w:r>
               <w:rPr>
                 <w:rStyle w:val="Hyperlink"/>
               </w:rPr>
-              <w:t>6.5</w:t>
+              <w:t>6.4</w:t>
             </w:r>
             <w:r>
               <w:rPr>
@@ -4735,7 +4555,7 @@
               <w:rPr>
                 <w:rStyle w:val="Hyperlink"/>
               </w:rPr>
-              <w:t>Hoe moet worden omgegaan met de privacy van de festivalbezoekers bij het verzamelen van data?</w:t>
+              <w:t>Hoe moet worden omgegaan met de beveiliging van een mobiele app?</w:t>
             </w:r>
             <w:r>
               <w:rPr>
@@ -4753,7 +4573,7 @@
               <w:rPr>
                 <w:webHidden/>
               </w:rPr>
-              <w:instrText xml:space="preserve"> PAGEREF _Toc779769 \h </w:instrText>
+              <w:instrText xml:space="preserve"> PAGEREF _Toc786123 \h </w:instrText>
             </w:r>
             <w:r>
               <w:rPr>
@@ -4791,12 +4611,12 @@
               <w:lang w:val="nl-NL" w:eastAsia="nl-NL"/>
             </w:rPr>
           </w:pPr>
-          <w:hyperlink w:anchor="_Toc779770" w:history="1">
+          <w:hyperlink w:anchor="_Toc786124" w:history="1">
             <w:r>
               <w:rPr>
                 <w:rStyle w:val="Hyperlink"/>
               </w:rPr>
-              <w:t>6.6</w:t>
+              <w:t>6.5</w:t>
             </w:r>
             <w:r>
               <w:rPr>
@@ -4812,7 +4632,7 @@
               <w:rPr>
                 <w:rStyle w:val="Hyperlink"/>
               </w:rPr>
-              <w:t>Hoe kan de locatie van de bezoekers zo nauwkeurig mogelijk verzameld worden zodat de drukte op het festivalterrein zichtbaar is?</w:t>
+              <w:t>Hoe moet worden omgegaan met de privacy van de festivalbezoekers bij het verzamelen van data?</w:t>
             </w:r>
             <w:r>
               <w:rPr>
@@ -4830,7 +4650,7 @@
               <w:rPr>
                 <w:webHidden/>
               </w:rPr>
-              <w:instrText xml:space="preserve"> PAGEREF _Toc779770 \h </w:instrText>
+              <w:instrText xml:space="preserve"> PAGEREF _Toc786124 \h </w:instrText>
             </w:r>
             <w:r>
               <w:rPr>
@@ -4868,12 +4688,12 @@
               <w:lang w:val="nl-NL" w:eastAsia="nl-NL"/>
             </w:rPr>
           </w:pPr>
-          <w:hyperlink w:anchor="_Toc779771" w:history="1">
+          <w:hyperlink w:anchor="_Toc786125" w:history="1">
             <w:r>
               <w:rPr>
                 <w:rStyle w:val="Hyperlink"/>
               </w:rPr>
-              <w:t>6.7</w:t>
+              <w:t>6.6</w:t>
             </w:r>
             <w:r>
               <w:rPr>
@@ -4889,7 +4709,7 @@
               <w:rPr>
                 <w:rStyle w:val="Hyperlink"/>
               </w:rPr>
-              <w:t>Hoe maak je een mobiele app schaalbaar?</w:t>
+              <w:t>Hoe kan de locatie van de bezoekers zo nauwkeurig mogelijk verzameld worden zodat de drukte op het festivalterrein zichtbaar is?</w:t>
             </w:r>
             <w:r>
               <w:rPr>
@@ -4907,7 +4727,7 @@
               <w:rPr>
                 <w:webHidden/>
               </w:rPr>
-              <w:instrText xml:space="preserve"> PAGEREF _Toc779771 \h </w:instrText>
+              <w:instrText xml:space="preserve"> PAGEREF _Toc786125 \h </w:instrText>
             </w:r>
             <w:r>
               <w:rPr>
@@ -4945,12 +4765,12 @@
               <w:lang w:val="nl-NL" w:eastAsia="nl-NL"/>
             </w:rPr>
           </w:pPr>
-          <w:hyperlink w:anchor="_Toc779772" w:history="1">
+          <w:hyperlink w:anchor="_Toc786126" w:history="1">
             <w:r>
               <w:rPr>
                 <w:rStyle w:val="Hyperlink"/>
               </w:rPr>
-              <w:t>6.8</w:t>
+              <w:t>6.7</w:t>
             </w:r>
             <w:r>
               <w:rPr>
@@ -4966,7 +4786,7 @@
               <w:rPr>
                 <w:rStyle w:val="Hyperlink"/>
               </w:rPr>
-              <w:t>Antwoord op de hoofdvraag: Hoe kan Paaspop door middel van een mobiele app bezoekers een optimale belevenis geven?</w:t>
+              <w:t>Hoe maak je een mobiele app schaalbaar?</w:t>
             </w:r>
             <w:r>
               <w:rPr>
@@ -4984,7 +4804,7 @@
               <w:rPr>
                 <w:webHidden/>
               </w:rPr>
-              <w:instrText xml:space="preserve"> PAGEREF _Toc779772 \h </w:instrText>
+              <w:instrText xml:space="preserve"> PAGEREF _Toc786126 \h </w:instrText>
             </w:r>
             <w:r>
               <w:rPr>
@@ -5021,7 +4841,7 @@
               <w:lang w:val="nl-NL"/>
             </w:rPr>
           </w:pPr>
-          <w:hyperlink w:anchor="_Toc779773" w:history="1">
+          <w:hyperlink w:anchor="_Toc786127" w:history="1">
             <w:r>
               <w:rPr>
                 <w:rStyle w:val="Hyperlink"/>
@@ -5059,7 +4879,7 @@
               <w:rPr>
                 <w:webHidden/>
               </w:rPr>
-              <w:instrText xml:space="preserve"> PAGEREF _Toc779773 \h </w:instrText>
+              <w:instrText xml:space="preserve"> PAGEREF _Toc786127 \h </w:instrText>
             </w:r>
             <w:r>
               <w:rPr>
@@ -5096,7 +4916,7 @@
               <w:lang w:val="nl-NL"/>
             </w:rPr>
           </w:pPr>
-          <w:hyperlink w:anchor="_Toc779774" w:history="1">
+          <w:hyperlink w:anchor="_Toc786128" w:history="1">
             <w:r>
               <w:rPr>
                 <w:rStyle w:val="Hyperlink"/>
@@ -5134,7 +4954,7 @@
               <w:rPr>
                 <w:webHidden/>
               </w:rPr>
-              <w:instrText xml:space="preserve"> PAGEREF _Toc779774 \h </w:instrText>
+              <w:instrText xml:space="preserve"> PAGEREF _Toc786128 \h </w:instrText>
             </w:r>
             <w:r>
               <w:rPr>
@@ -5171,7 +4991,7 @@
               <w:lang w:val="nl-NL"/>
             </w:rPr>
           </w:pPr>
-          <w:hyperlink w:anchor="_Toc779775" w:history="1">
+          <w:hyperlink w:anchor="_Toc786129" w:history="1">
             <w:r>
               <w:rPr>
                 <w:rStyle w:val="Hyperlink"/>
@@ -5209,7 +5029,7 @@
               <w:rPr>
                 <w:webHidden/>
               </w:rPr>
-              <w:instrText xml:space="preserve"> PAGEREF _Toc779775 \h </w:instrText>
+              <w:instrText xml:space="preserve"> PAGEREF _Toc786129 \h </w:instrText>
             </w:r>
             <w:r>
               <w:rPr>
@@ -5246,7 +5066,7 @@
               <w:lang w:val="nl-NL"/>
             </w:rPr>
           </w:pPr>
-          <w:hyperlink w:anchor="_Toc779776" w:history="1">
+          <w:hyperlink w:anchor="_Toc786130" w:history="1">
             <w:r>
               <w:rPr>
                 <w:rStyle w:val="Hyperlink"/>
@@ -5286,7 +5106,92 @@
               <w:rPr>
                 <w:webHidden/>
               </w:rPr>
-              <w:instrText xml:space="preserve"> PAGEREF _Toc779776 \h </w:instrText>
+              <w:instrText xml:space="preserve"> PAGEREF _Toc786130 \h </w:instrText>
+            </w:r>
+            <w:r>
+              <w:rPr>
+                <w:webHidden/>
+              </w:rPr>
+            </w:r>
+            <w:r>
+              <w:rPr>
+                <w:webHidden/>
+              </w:rPr>
+              <w:fldChar w:fldCharType="separate"/>
+            </w:r>
+            <w:r>
+              <w:rPr>
+                <w:webHidden/>
+              </w:rPr>
+              <w:t>15</w:t>
+            </w:r>
+            <w:r>
+              <w:rPr>
+                <w:webHidden/>
+              </w:rPr>
+              <w:fldChar w:fldCharType="end"/>
+            </w:r>
+          </w:hyperlink>
+        </w:p>
+        <w:p>
+          <w:pPr>
+            <w:pStyle w:val="TOC2"/>
+            <w:rPr>
+              <w:rFonts w:eastAsiaTheme="minorEastAsia"/>
+              <w:color w:val="auto"/>
+              <w:sz w:val="22"/>
+              <w:szCs w:val="22"/>
+              <w:lang w:val="nl-NL" w:eastAsia="nl-NL"/>
+            </w:rPr>
+          </w:pPr>
+          <w:hyperlink w:anchor="_Toc786131" w:history="1">
+            <w:r>
+              <w:rPr>
+                <w:rStyle w:val="Hyperlink"/>
+                <w:lang w:val="en-US"/>
+              </w:rPr>
+              <w:t>10.1</w:t>
+            </w:r>
+            <w:r>
+              <w:rPr>
+                <w:rFonts w:eastAsiaTheme="minorEastAsia"/>
+                <w:color w:val="auto"/>
+                <w:sz w:val="22"/>
+                <w:szCs w:val="22"/>
+                <w:lang w:val="nl-NL" w:eastAsia="nl-NL"/>
+              </w:rPr>
+              <w:tab/>
+            </w:r>
+            <w:r>
+              <w:rPr>
+                <w:rStyle w:val="Hyperlink"/>
+                <w:lang w:val="en-US"/>
+              </w:rPr>
+              <w:t>Bijlagen A – Enqu</w:t>
+            </w:r>
+            <w:r>
+              <w:rPr>
+                <w:rStyle w:val="Hyperlink"/>
+              </w:rPr>
+              <w:t>ête</w:t>
+            </w:r>
+            <w:r>
+              <w:rPr>
+                <w:webHidden/>
+              </w:rPr>
+              <w:tab/>
+            </w:r>
+            <w:r>
+              <w:rPr>
+                <w:webHidden/>
+              </w:rPr>
+              <w:fldChar w:fldCharType="begin"/>
+            </w:r>
+            <w:r>
+              <w:rPr>
+                <w:webHidden/>
+              </w:rPr>
+              <w:instrText xml:space="preserve"> PAGEREF _Toc786131 \h </w:instrText>
             </w:r>
             <w:r>
               <w:rPr>
@@ -5333,7 +5238,7 @@
       <w:pPr>
         <w:pStyle w:val="Heading1"/>
       </w:pPr>
-      <w:bookmarkStart w:id="1" w:name="_Toc779755"/>
+      <w:bookmarkStart w:id="1" w:name="_Toc786109"/>
       <w:r>
         <w:lastRenderedPageBreak/>
         <w:t>Tabellen</w:t>
@@ -5963,7 +5868,7 @@
       <w:pPr>
         <w:pStyle w:val="Heading1"/>
       </w:pPr>
-      <w:bookmarkStart w:id="2" w:name="_Toc779756"/>
+      <w:bookmarkStart w:id="2" w:name="_Toc786110"/>
       <w:r>
         <w:lastRenderedPageBreak/>
         <w:t>Samenvatting</w:t>
@@ -5989,7 +5894,7 @@
       <w:pPr>
         <w:pStyle w:val="Heading1"/>
       </w:pPr>
-      <w:bookmarkStart w:id="3" w:name="_Toc779757"/>
+      <w:bookmarkStart w:id="3" w:name="_Toc786111"/>
       <w:r>
         <w:lastRenderedPageBreak/>
         <w:t>In</w:t>
@@ -6154,8 +6059,13 @@
       <w:pPr>
         <w:pStyle w:val="Heading2"/>
       </w:pPr>
-      <w:r>
-        <w:t xml:space="preserve">Leeswijzer </w:t>
+      <w:bookmarkStart w:id="4" w:name="_Toc786112"/>
+      <w:r>
+        <w:t>Leeswijzer</w:t>
+      </w:r>
+      <w:bookmarkEnd w:id="4"/>
+      <w:r>
+        <w:t xml:space="preserve"> </w:t>
       </w:r>
     </w:p>
     <w:p>
@@ -6218,12 +6128,12 @@
       <w:pPr>
         <w:pStyle w:val="Heading1"/>
       </w:pPr>
-      <w:bookmarkStart w:id="4" w:name="_Toc779758"/>
+      <w:bookmarkStart w:id="5" w:name="_Toc786113"/>
       <w:r>
         <w:lastRenderedPageBreak/>
         <w:t>Begrippenlijst</w:t>
       </w:r>
-      <w:bookmarkEnd w:id="4"/>
+      <w:bookmarkEnd w:id="5"/>
     </w:p>
     <w:p>
       <w:pPr>
@@ -6244,24 +6154,24 @@
       <w:pPr>
         <w:pStyle w:val="Heading1"/>
       </w:pPr>
-      <w:bookmarkStart w:id="5" w:name="_Toc779759"/>
+      <w:bookmarkStart w:id="6" w:name="_Toc786114"/>
       <w:r>
         <w:lastRenderedPageBreak/>
         <w:t>Onderzoeksplan</w:t>
-      </w:r>
-      <w:bookmarkEnd w:id="5"/>
-    </w:p>
-    <w:p>
-      <w:pPr>
-        <w:pStyle w:val="Heading2"/>
-      </w:pPr>
-      <w:bookmarkStart w:id="6" w:name="_Toc779760"/>
-      <w:r>
-        <w:t>Probleemstelling</w:t>
       </w:r>
       <w:bookmarkEnd w:id="6"/>
     </w:p>
     <w:p>
+      <w:pPr>
+        <w:pStyle w:val="Heading2"/>
+      </w:pPr>
+      <w:bookmarkStart w:id="7" w:name="_Toc786115"/>
+      <w:r>
+        <w:t>Probleemstelling</w:t>
+      </w:r>
+      <w:bookmarkEnd w:id="7"/>
+    </w:p>
+    <w:p>
       <w:r>
         <w:t xml:space="preserve">Er is gevraagd naar een </w:t>
       </w:r>
@@ -6313,11 +6223,11 @@
       <w:pPr>
         <w:pStyle w:val="Heading2"/>
       </w:pPr>
-      <w:bookmarkStart w:id="7" w:name="_Toc779761"/>
+      <w:bookmarkStart w:id="8" w:name="_Toc786116"/>
       <w:r>
         <w:t>Onderzoeksvragen</w:t>
       </w:r>
-      <w:bookmarkEnd w:id="7"/>
+      <w:bookmarkEnd w:id="8"/>
     </w:p>
     <w:p>
       <w:pPr>
@@ -6551,12 +6461,12 @@
       <w:pPr>
         <w:pStyle w:val="Heading2"/>
       </w:pPr>
-      <w:bookmarkStart w:id="8" w:name="_Toc779762"/>
+      <w:bookmarkStart w:id="9" w:name="_Toc786117"/>
       <w:r>
         <w:lastRenderedPageBreak/>
         <w:t>Onderzoeksstrategieën en methodes</w:t>
       </w:r>
-      <w:bookmarkEnd w:id="8"/>
+      <w:bookmarkEnd w:id="9"/>
     </w:p>
     <w:p>
       <w:r>
@@ -6755,22 +6665,44 @@
       <w:pPr>
         <w:pStyle w:val="Captionfortableandimage"/>
       </w:pPr>
-      <w:bookmarkStart w:id="9" w:name="_Toc778668"/>
+      <w:bookmarkStart w:id="10" w:name="_Toc778668"/>
       <w:r>
         <w:t xml:space="preserve">Tabel </w:t>
       </w:r>
-      <w:fldSimple w:instr=" SEQ Tabel \* ARABIC ">
-        <w:r>
-          <w:rPr>
-            <w:noProof/>
-          </w:rPr>
-          <w:t>1</w:t>
-        </w:r>
-      </w:fldSimple>
+      <w:r>
+        <w:rPr>
+          <w:noProof/>
+        </w:rPr>
+        <w:fldChar w:fldCharType="begin"/>
+      </w:r>
+      <w:r>
+        <w:rPr>
+          <w:noProof/>
+        </w:rPr>
+        <w:instrText xml:space="preserve"> SEQ Tabel \* ARABIC </w:instrText>
+      </w:r>
+      <w:r>
+        <w:rPr>
+          <w:noProof/>
+        </w:rPr>
+        <w:fldChar w:fldCharType="separate"/>
+      </w:r>
+      <w:r>
+        <w:rPr>
+          <w:noProof/>
+        </w:rPr>
+        <w:t>1</w:t>
+      </w:r>
+      <w:r>
+        <w:rPr>
+          <w:noProof/>
+        </w:rPr>
+        <w:fldChar w:fldCharType="end"/>
+      </w:r>
       <w:r>
         <w:t>: onderzoeksstrategieën en methodes "waar lopen festivalbezoekers tegen aan als ze een festival bezoeken en hoe zou IT hiermee kunnen helpen?"</w:t>
       </w:r>
-      <w:bookmarkEnd w:id="9"/>
+      <w:bookmarkEnd w:id="10"/>
     </w:p>
     <w:p>
       <w:pPr>
@@ -6919,18 +6851,40 @@
       <w:pPr>
         <w:pStyle w:val="Captionfortableandimage"/>
       </w:pPr>
-      <w:bookmarkStart w:id="10" w:name="_Toc778669"/>
+      <w:bookmarkStart w:id="11" w:name="_Toc778669"/>
       <w:r>
         <w:t xml:space="preserve">Tabel </w:t>
       </w:r>
-      <w:fldSimple w:instr=" SEQ Tabel \* ARABIC ">
-        <w:r>
-          <w:rPr>
-            <w:noProof/>
-          </w:rPr>
-          <w:t>2</w:t>
-        </w:r>
-      </w:fldSimple>
+      <w:r>
+        <w:rPr>
+          <w:noProof/>
+        </w:rPr>
+        <w:fldChar w:fldCharType="begin"/>
+      </w:r>
+      <w:r>
+        <w:rPr>
+          <w:noProof/>
+        </w:rPr>
+        <w:instrText xml:space="preserve"> SEQ Tabel \* ARABIC </w:instrText>
+      </w:r>
+      <w:r>
+        <w:rPr>
+          <w:noProof/>
+        </w:rPr>
+        <w:fldChar w:fldCharType="separate"/>
+      </w:r>
+      <w:r>
+        <w:rPr>
+          <w:noProof/>
+        </w:rPr>
+        <w:t>2</w:t>
+      </w:r>
+      <w:r>
+        <w:rPr>
+          <w:noProof/>
+        </w:rPr>
+        <w:fldChar w:fldCharType="end"/>
+      </w:r>
       <w:r>
         <w:t>: onderzoeksstrategieën en methodes "</w:t>
       </w:r>
@@ -6940,7 +6894,7 @@
       <w:r>
         <w:t>"</w:t>
       </w:r>
-      <w:bookmarkEnd w:id="10"/>
+      <w:bookmarkEnd w:id="11"/>
     </w:p>
     <w:p>
       <w:pPr>
@@ -7062,38 +7016,58 @@
       <w:pPr>
         <w:pStyle w:val="Captionfortableandimage"/>
       </w:pPr>
-      <w:bookmarkStart w:id="11" w:name="_Toc778670"/>
-      <w:bookmarkStart w:id="12" w:name="_GoBack"/>
+      <w:bookmarkStart w:id="12" w:name="_Toc778670"/>
+      <w:r>
+        <w:t xml:space="preserve">Tabel </w:t>
+      </w:r>
+      <w:r>
+        <w:rPr>
+          <w:noProof/>
+        </w:rPr>
+        <w:fldChar w:fldCharType="begin"/>
+      </w:r>
+      <w:r>
+        <w:rPr>
+          <w:noProof/>
+        </w:rPr>
+        <w:instrText xml:space="preserve"> SEQ Tabel \* ARABIC </w:instrText>
+      </w:r>
+      <w:r>
+        <w:rPr>
+          <w:noProof/>
+        </w:rPr>
+        <w:fldChar w:fldCharType="separate"/>
+      </w:r>
+      <w:r>
+        <w:rPr>
+          <w:noProof/>
+        </w:rPr>
+        <w:t>3</w:t>
+      </w:r>
+      <w:r>
+        <w:rPr>
+          <w:noProof/>
+        </w:rPr>
+        <w:fldChar w:fldCharType="end"/>
+      </w:r>
+      <w:r>
+        <w:t>: onderzoeksstrategieën en methodes "</w:t>
+      </w:r>
+      <w:r>
+        <w:t xml:space="preserve">Welke functionaliteiten van een mobiele app zouden bezoekers een betere ervaring geven op </w:t>
+      </w:r>
+      <w:proofErr w:type="spellStart"/>
+      <w:r>
+        <w:t>Paaspop</w:t>
+      </w:r>
+      <w:proofErr w:type="spellEnd"/>
+      <w:r>
+        <w:t>?</w:t>
+      </w:r>
+      <w:r>
+        <w:t>"</w:t>
+      </w:r>
       <w:bookmarkEnd w:id="12"/>
-      <w:r>
-        <w:t xml:space="preserve">Tabel </w:t>
-      </w:r>
-      <w:fldSimple w:instr=" SEQ Tabel \* ARABIC ">
-        <w:r>
-          <w:rPr>
-            <w:noProof/>
-          </w:rPr>
-          <w:t>3</w:t>
-        </w:r>
-      </w:fldSimple>
-      <w:r>
-        <w:t>: onderzoeksstrategieën en methodes "</w:t>
-      </w:r>
-      <w:r>
-        <w:t xml:space="preserve">Welke functionaliteiten van een mobiele app zouden bezoekers een betere ervaring geven op </w:t>
-      </w:r>
-      <w:proofErr w:type="spellStart"/>
-      <w:r>
-        <w:t>Paaspop</w:t>
-      </w:r>
-      <w:proofErr w:type="spellEnd"/>
-      <w:r>
-        <w:t>?</w:t>
-      </w:r>
-      <w:r>
-        <w:t>"</w:t>
-      </w:r>
-      <w:bookmarkEnd w:id="11"/>
     </w:p>
     <w:p>
       <w:pPr>
@@ -7290,14 +7264,36 @@
       <w:r>
         <w:t xml:space="preserve">Tabel </w:t>
       </w:r>
-      <w:fldSimple w:instr=" SEQ Tabel \* ARABIC ">
-        <w:r>
-          <w:rPr>
-            <w:noProof/>
-          </w:rPr>
-          <w:t>4</w:t>
-        </w:r>
-      </w:fldSimple>
+      <w:r>
+        <w:rPr>
+          <w:noProof/>
+        </w:rPr>
+        <w:fldChar w:fldCharType="begin"/>
+      </w:r>
+      <w:r>
+        <w:rPr>
+          <w:noProof/>
+        </w:rPr>
+        <w:instrText xml:space="preserve"> SEQ Tabel \* ARABIC </w:instrText>
+      </w:r>
+      <w:r>
+        <w:rPr>
+          <w:noProof/>
+        </w:rPr>
+        <w:fldChar w:fldCharType="separate"/>
+      </w:r>
+      <w:r>
+        <w:rPr>
+          <w:noProof/>
+        </w:rPr>
+        <w:t>4</w:t>
+      </w:r>
+      <w:r>
+        <w:rPr>
+          <w:noProof/>
+        </w:rPr>
+        <w:fldChar w:fldCharType="end"/>
+      </w:r>
       <w:r>
         <w:t>: onderzoeksstrategieën en methodes "</w:t>
       </w:r>
@@ -7452,14 +7448,36 @@
       <w:r>
         <w:t xml:space="preserve">Tabel </w:t>
       </w:r>
-      <w:fldSimple w:instr=" SEQ Tabel \* ARABIC ">
-        <w:r>
-          <w:rPr>
-            <w:noProof/>
-          </w:rPr>
-          <w:t>5</w:t>
-        </w:r>
-      </w:fldSimple>
+      <w:r>
+        <w:rPr>
+          <w:noProof/>
+        </w:rPr>
+        <w:fldChar w:fldCharType="begin"/>
+      </w:r>
+      <w:r>
+        <w:rPr>
+          <w:noProof/>
+        </w:rPr>
+        <w:instrText xml:space="preserve"> SEQ Tabel \* ARABIC </w:instrText>
+      </w:r>
+      <w:r>
+        <w:rPr>
+          <w:noProof/>
+        </w:rPr>
+        <w:fldChar w:fldCharType="separate"/>
+      </w:r>
+      <w:r>
+        <w:rPr>
+          <w:noProof/>
+        </w:rPr>
+        <w:t>5</w:t>
+      </w:r>
+      <w:r>
+        <w:rPr>
+          <w:noProof/>
+        </w:rPr>
+        <w:fldChar w:fldCharType="end"/>
+      </w:r>
       <w:r>
         <w:t>: onderzoeksstrategieën en methodes "</w:t>
       </w:r>
@@ -7616,14 +7634,36 @@
       <w:r>
         <w:t xml:space="preserve">Tabel </w:t>
       </w:r>
-      <w:fldSimple w:instr=" SEQ Tabel \* ARABIC ">
-        <w:r>
-          <w:rPr>
-            <w:noProof/>
-          </w:rPr>
-          <w:t>6</w:t>
-        </w:r>
-      </w:fldSimple>
+      <w:r>
+        <w:rPr>
+          <w:noProof/>
+        </w:rPr>
+        <w:fldChar w:fldCharType="begin"/>
+      </w:r>
+      <w:r>
+        <w:rPr>
+          <w:noProof/>
+        </w:rPr>
+        <w:instrText xml:space="preserve"> SEQ Tabel \* ARABIC </w:instrText>
+      </w:r>
+      <w:r>
+        <w:rPr>
+          <w:noProof/>
+        </w:rPr>
+        <w:fldChar w:fldCharType="separate"/>
+      </w:r>
+      <w:r>
+        <w:rPr>
+          <w:noProof/>
+        </w:rPr>
+        <w:t>6</w:t>
+      </w:r>
+      <w:r>
+        <w:rPr>
+          <w:noProof/>
+        </w:rPr>
+        <w:fldChar w:fldCharType="end"/>
+      </w:r>
       <w:r>
         <w:t>: onderzoeksstrategieën en methodes "</w:t>
       </w:r>
@@ -7789,14 +7829,36 @@
       <w:r>
         <w:t xml:space="preserve">Tabel </w:t>
       </w:r>
-      <w:fldSimple w:instr=" SEQ Tabel \* ARABIC ">
-        <w:r>
-          <w:rPr>
-            <w:noProof/>
-          </w:rPr>
-          <w:t>7</w:t>
-        </w:r>
-      </w:fldSimple>
+      <w:r>
+        <w:rPr>
+          <w:noProof/>
+        </w:rPr>
+        <w:fldChar w:fldCharType="begin"/>
+      </w:r>
+      <w:r>
+        <w:rPr>
+          <w:noProof/>
+        </w:rPr>
+        <w:instrText xml:space="preserve"> SEQ Tabel \* ARABIC </w:instrText>
+      </w:r>
+      <w:r>
+        <w:rPr>
+          <w:noProof/>
+        </w:rPr>
+        <w:fldChar w:fldCharType="separate"/>
+      </w:r>
+      <w:r>
+        <w:rPr>
+          <w:noProof/>
+        </w:rPr>
+        <w:t>7</w:t>
+      </w:r>
+      <w:r>
+        <w:rPr>
+          <w:noProof/>
+        </w:rPr>
+        <w:fldChar w:fldCharType="end"/>
+      </w:r>
       <w:r>
         <w:t>: onderzoeksstrategieën en methodes "</w:t>
       </w:r>
@@ -7962,14 +8024,36 @@
       <w:r>
         <w:t xml:space="preserve">Tabel </w:t>
       </w:r>
-      <w:fldSimple w:instr=" SEQ Tabel \* ARABIC ">
-        <w:r>
-          <w:rPr>
-            <w:noProof/>
-          </w:rPr>
-          <w:t>8</w:t>
-        </w:r>
-      </w:fldSimple>
+      <w:r>
+        <w:rPr>
+          <w:noProof/>
+        </w:rPr>
+        <w:fldChar w:fldCharType="begin"/>
+      </w:r>
+      <w:r>
+        <w:rPr>
+          <w:noProof/>
+        </w:rPr>
+        <w:instrText xml:space="preserve"> SEQ Tabel \* ARABIC </w:instrText>
+      </w:r>
+      <w:r>
+        <w:rPr>
+          <w:noProof/>
+        </w:rPr>
+        <w:fldChar w:fldCharType="separate"/>
+      </w:r>
+      <w:r>
+        <w:rPr>
+          <w:noProof/>
+        </w:rPr>
+        <w:t>8</w:t>
+      </w:r>
+      <w:r>
+        <w:rPr>
+          <w:noProof/>
+        </w:rPr>
+        <w:fldChar w:fldCharType="end"/>
+      </w:r>
       <w:r>
         <w:t>: onderzoekstrategieën en methodes "</w:t>
       </w:r>
@@ -7997,7 +8081,7 @@
       <w:pPr>
         <w:pStyle w:val="Heading2"/>
       </w:pPr>
-      <w:bookmarkStart w:id="18" w:name="_Toc779763"/>
+      <w:bookmarkStart w:id="18" w:name="_Toc786118"/>
       <w:r>
         <w:t>Doe</w:t>
       </w:r>
@@ -8037,7 +8121,7 @@
       <w:pPr>
         <w:pStyle w:val="Heading1"/>
       </w:pPr>
-      <w:bookmarkStart w:id="19" w:name="_Toc779764"/>
+      <w:bookmarkStart w:id="19" w:name="_Toc786119"/>
       <w:r>
         <w:lastRenderedPageBreak/>
         <w:t>Resultaten</w:t>
@@ -8048,9 +8132,14 @@
       <w:pPr>
         <w:pStyle w:val="Heading2"/>
       </w:pPr>
-      <w:bookmarkStart w:id="20" w:name="_Toc779765"/>
-      <w:r>
-        <w:t>Waar lopen festivalbezoekers tegen aan als ze een festival bezoeken en hoe zou IT hiermee kunnen helpen?</w:t>
+      <w:bookmarkStart w:id="20" w:name="_Toc786120"/>
+      <w:r>
+        <w:t>Waar lopen festivalbezoekers tege</w:t>
+      </w:r>
+      <w:bookmarkStart w:id="21" w:name="_GoBack"/>
+      <w:bookmarkEnd w:id="21"/>
+      <w:r>
+        <w:t>n aan als ze een festival bezoeken en hoe zou IT hiermee kunnen helpen?</w:t>
       </w:r>
       <w:bookmarkEnd w:id="20"/>
     </w:p>
@@ -8059,7 +8148,7 @@
       <w:pPr>
         <w:pStyle w:val="Heading2"/>
       </w:pPr>
-      <w:bookmarkStart w:id="21" w:name="_Toc779766"/>
+      <w:bookmarkStart w:id="22" w:name="_Toc786121"/>
       <w:r>
         <w:t xml:space="preserve">Willen festivalbezoekers een mobiele app downloaden voor het </w:t>
       </w:r>
@@ -8070,25 +8159,6 @@
       <w:proofErr w:type="spellEnd"/>
       <w:r>
         <w:t xml:space="preserve"> weekend?</w:t>
-      </w:r>
-      <w:bookmarkEnd w:id="21"/>
-    </w:p>
-    <w:p/>
-    <w:p>
-      <w:pPr>
-        <w:pStyle w:val="Heading2"/>
-      </w:pPr>
-      <w:bookmarkStart w:id="22" w:name="_Toc779767"/>
-      <w:r>
-        <w:t xml:space="preserve">Welke functionaliteiten van een mobiele app zouden bezoekers een betere ervaring geven op </w:t>
-      </w:r>
-      <w:proofErr w:type="spellStart"/>
-      <w:r>
-        <w:t>Paaspop</w:t>
-      </w:r>
-      <w:proofErr w:type="spellEnd"/>
-      <w:r>
-        <w:t>?</w:t>
       </w:r>
       <w:bookmarkEnd w:id="22"/>
     </w:p>
@@ -8097,9 +8167,17 @@
       <w:pPr>
         <w:pStyle w:val="Heading2"/>
       </w:pPr>
-      <w:bookmarkStart w:id="23" w:name="_Toc779768"/>
-      <w:r>
-        <w:t>Hoe moet worden omgegaan met de beveiliging van een mobiele app?</w:t>
+      <w:bookmarkStart w:id="23" w:name="_Toc786122"/>
+      <w:r>
+        <w:t xml:space="preserve">Welke functionaliteiten van een mobiele app zouden bezoekers een betere ervaring geven op </w:t>
+      </w:r>
+      <w:proofErr w:type="spellStart"/>
+      <w:r>
+        <w:t>Paaspop</w:t>
+      </w:r>
+      <w:proofErr w:type="spellEnd"/>
+      <w:r>
+        <w:t>?</w:t>
       </w:r>
       <w:bookmarkEnd w:id="23"/>
     </w:p>
@@ -8108,9 +8186,9 @@
       <w:pPr>
         <w:pStyle w:val="Heading2"/>
       </w:pPr>
-      <w:bookmarkStart w:id="24" w:name="_Toc779769"/>
-      <w:r>
-        <w:t>Hoe moet worden omgegaan met de privacy van de festivalbezoekers bij het verzamelen van data?</w:t>
+      <w:bookmarkStart w:id="24" w:name="_Toc786123"/>
+      <w:r>
+        <w:t>Hoe moet worden omgegaan met de beveiliging van een mobiele app?</w:t>
       </w:r>
       <w:bookmarkEnd w:id="24"/>
     </w:p>
@@ -8119,9 +8197,9 @@
       <w:pPr>
         <w:pStyle w:val="Heading2"/>
       </w:pPr>
-      <w:bookmarkStart w:id="25" w:name="_Toc779770"/>
-      <w:r>
-        <w:t>Hoe kan de locatie van de bezoekers zo nauwkeurig mogelijk verzameld worden zodat de drukte op het festivalterrein zichtbaar is?</w:t>
+      <w:bookmarkStart w:id="25" w:name="_Toc786124"/>
+      <w:r>
+        <w:t>Hoe moet worden omgegaan met de privacy van de festivalbezoekers bij het verzamelen van data?</w:t>
       </w:r>
       <w:bookmarkEnd w:id="25"/>
     </w:p>
@@ -8130,11 +8208,22 @@
       <w:pPr>
         <w:pStyle w:val="Heading2"/>
       </w:pPr>
-      <w:bookmarkStart w:id="26" w:name="_Toc779771"/>
+      <w:bookmarkStart w:id="26" w:name="_Toc786125"/>
+      <w:r>
+        <w:t>Hoe kan de locatie van de bezoekers zo nauwkeurig mogelijk verzameld worden zodat de drukte op het festivalterrein zichtbaar is?</w:t>
+      </w:r>
+      <w:bookmarkEnd w:id="26"/>
+    </w:p>
+    <w:p/>
+    <w:p>
+      <w:pPr>
+        <w:pStyle w:val="Heading2"/>
+      </w:pPr>
+      <w:bookmarkStart w:id="27" w:name="_Toc786126"/>
       <w:r>
         <w:t>Hoe maak je een mobiele app schaalbaar?</w:t>
       </w:r>
-      <w:bookmarkEnd w:id="26"/>
+      <w:bookmarkEnd w:id="27"/>
     </w:p>
     <w:p>
       <w:pPr>
@@ -8155,12 +8244,12 @@
       <w:pPr>
         <w:pStyle w:val="Heading1"/>
       </w:pPr>
-      <w:bookmarkStart w:id="27" w:name="_Toc779773"/>
+      <w:bookmarkStart w:id="28" w:name="_Toc786127"/>
       <w:r>
         <w:lastRenderedPageBreak/>
         <w:t>Conclusie</w:t>
       </w:r>
-      <w:bookmarkEnd w:id="27"/>
+      <w:bookmarkEnd w:id="28"/>
       <w:r>
         <w:t xml:space="preserve"> </w:t>
       </w:r>
@@ -8184,12 +8273,12 @@
       <w:pPr>
         <w:pStyle w:val="Heading1"/>
       </w:pPr>
-      <w:bookmarkStart w:id="28" w:name="_Toc779774"/>
+      <w:bookmarkStart w:id="29" w:name="_Toc786128"/>
       <w:r>
         <w:lastRenderedPageBreak/>
         <w:t>Aanbevelingen</w:t>
       </w:r>
-      <w:bookmarkEnd w:id="28"/>
+      <w:bookmarkEnd w:id="29"/>
       <w:r>
         <w:t xml:space="preserve"> </w:t>
       </w:r>
@@ -8209,7 +8298,7 @@
         <w:br w:type="page"/>
       </w:r>
     </w:p>
-    <w:bookmarkStart w:id="29" w:name="_Toc779775" w:displacedByCustomXml="next"/>
+    <w:bookmarkStart w:id="30" w:name="_Toc786129" w:displacedByCustomXml="next"/>
     <w:sdt>
       <w:sdtPr>
         <w:rPr>
@@ -8234,7 +8323,7 @@
           <w:r>
             <w:t>Bibliografie</w:t>
           </w:r>
-          <w:bookmarkEnd w:id="29"/>
+          <w:bookmarkEnd w:id="30"/>
         </w:p>
         <w:sdt>
           <w:sdtPr>
@@ -8357,7 +8446,7 @@
           <w:lang w:val="en-US"/>
         </w:rPr>
       </w:pPr>
-      <w:bookmarkStart w:id="30" w:name="_Toc779776"/>
+      <w:bookmarkStart w:id="31" w:name="_Toc786130"/>
       <w:proofErr w:type="spellStart"/>
       <w:r>
         <w:rPr>
@@ -8366,13 +8455,278 @@
         <w:lastRenderedPageBreak/>
         <w:t>Bijlagen</w:t>
       </w:r>
-      <w:bookmarkEnd w:id="30"/>
+      <w:bookmarkEnd w:id="31"/>
       <w:proofErr w:type="spellEnd"/>
     </w:p>
+    <w:p>
+      <w:pPr>
+        <w:pStyle w:val="Heading2"/>
+        <w:rPr>
+          <w:lang w:val="en-US"/>
+        </w:rPr>
+      </w:pPr>
+      <w:bookmarkStart w:id="32" w:name="_Toc786131"/>
+      <w:proofErr w:type="spellStart"/>
+      <w:r>
+        <w:rPr>
+          <w:lang w:val="en-US"/>
+        </w:rPr>
+        <w:t>Bijlagen</w:t>
+      </w:r>
+      <w:proofErr w:type="spellEnd"/>
+      <w:r>
+        <w:rPr>
+          <w:lang w:val="en-US"/>
+        </w:rPr>
+        <w:t xml:space="preserve"> A – </w:t>
+      </w:r>
+      <w:proofErr w:type="spellStart"/>
+      <w:r>
+        <w:rPr>
+          <w:lang w:val="en-US"/>
+        </w:rPr>
+        <w:t>Enqu</w:t>
+      </w:r>
+      <w:r>
+        <w:t>ête</w:t>
+      </w:r>
+      <w:bookmarkEnd w:id="32"/>
+      <w:proofErr w:type="spellEnd"/>
+    </w:p>
+    <w:p>
+      <w:pPr>
+        <w:rPr>
+          <w:lang w:val="en-US"/>
+        </w:rPr>
+      </w:pPr>
+      <w:r>
+        <w:rPr>
+          <w:noProof/>
+          <w:lang w:val="en-US"/>
+        </w:rPr>
+        <mc:AlternateContent>
+          <mc:Choice Requires="wpg">
+            <w:drawing>
+              <wp:anchor distT="0" distB="0" distL="114300" distR="114300" simplePos="0" relativeHeight="251704320" behindDoc="0" locked="0" layoutInCell="1" allowOverlap="1">
+                <wp:simplePos x="0" y="0"/>
+                <wp:positionH relativeFrom="margin">
+                  <wp:posOffset>-348615</wp:posOffset>
+                </wp:positionH>
+                <wp:positionV relativeFrom="paragraph">
+                  <wp:posOffset>175895</wp:posOffset>
+                </wp:positionV>
+                <wp:extent cx="6744335" cy="7020560"/>
+                <wp:effectExtent l="0" t="0" r="0" b="8890"/>
+                <wp:wrapTight wrapText="bothSides">
+                  <wp:wrapPolygon edited="0">
+                    <wp:start x="122" y="0"/>
+                    <wp:lineTo x="0" y="12894"/>
+                    <wp:lineTo x="0" y="21569"/>
+                    <wp:lineTo x="10982" y="21569"/>
+                    <wp:lineTo x="11043" y="13129"/>
+                    <wp:lineTo x="10860" y="12836"/>
+                    <wp:lineTo x="10372" y="12191"/>
+                    <wp:lineTo x="10372" y="9378"/>
+                    <wp:lineTo x="21537" y="8733"/>
+                    <wp:lineTo x="21537" y="0"/>
+                    <wp:lineTo x="122" y="0"/>
+                  </wp:wrapPolygon>
+                </wp:wrapTight>
+                <wp:docPr id="15" name="Group 15"/>
+                <wp:cNvGraphicFramePr/>
+                <a:graphic xmlns:a="http://schemas.openxmlformats.org/drawingml/2006/main">
+                  <a:graphicData uri="http://schemas.microsoft.com/office/word/2010/wordprocessingGroup">
+                    <wpg:wgp>
+                      <wpg:cNvGrpSpPr/>
+                      <wpg:grpSpPr>
+                        <a:xfrm>
+                          <a:off x="0" y="0"/>
+                          <a:ext cx="6744335" cy="7020560"/>
+                          <a:chOff x="0" y="0"/>
+                          <a:chExt cx="6744667" cy="7020560"/>
+                        </a:xfrm>
+                      </wpg:grpSpPr>
+                      <wpg:grpSp>
+                        <wpg:cNvPr id="10" name="Group 10"/>
+                        <wpg:cNvGrpSpPr/>
+                        <wpg:grpSpPr>
+                          <a:xfrm>
+                            <a:off x="0" y="0"/>
+                            <a:ext cx="3402965" cy="7020560"/>
+                            <a:chOff x="0" y="0"/>
+                            <a:chExt cx="3768725" cy="7775051"/>
+                          </a:xfrm>
+                        </wpg:grpSpPr>
+                        <pic:pic xmlns:pic="http://schemas.openxmlformats.org/drawingml/2006/picture">
+                          <pic:nvPicPr>
+                            <pic:cNvPr id="1" name="Picture 1"/>
+                            <pic:cNvPicPr>
+                              <a:picLocks noChangeAspect="1"/>
+                            </pic:cNvPicPr>
+                          </pic:nvPicPr>
+                          <pic:blipFill>
+                            <a:blip r:embed="rId18">
+                              <a:extLst>
+                                <a:ext uri="{28A0092B-C50C-407E-A947-70E740481C1C}">
+                                  <a14:useLocalDpi xmlns:a14="http://schemas.microsoft.com/office/drawing/2010/main" val="0"/>
+                                </a:ext>
+                              </a:extLst>
+                            </a:blip>
+                            <a:stretch>
+                              <a:fillRect/>
+                            </a:stretch>
+                          </pic:blipFill>
+                          <pic:spPr>
+                            <a:xfrm>
+                              <a:off x="79513" y="0"/>
+                              <a:ext cx="3477895" cy="4643120"/>
+                            </a:xfrm>
+                            <a:prstGeom prst="rect">
+                              <a:avLst/>
+                            </a:prstGeom>
+                          </pic:spPr>
+                        </pic:pic>
+                        <pic:pic xmlns:pic="http://schemas.openxmlformats.org/drawingml/2006/picture">
+                          <pic:nvPicPr>
+                            <pic:cNvPr id="6" name="Picture 6"/>
+                            <pic:cNvPicPr>
+                              <a:picLocks noChangeAspect="1"/>
+                            </pic:cNvPicPr>
+                          </pic:nvPicPr>
+                          <pic:blipFill>
+                            <a:blip r:embed="rId19">
+                              <a:extLst>
+                                <a:ext uri="{28A0092B-C50C-407E-A947-70E740481C1C}">
+                                  <a14:useLocalDpi xmlns:a14="http://schemas.microsoft.com/office/drawing/2010/main" val="0"/>
+                                </a:ext>
+                              </a:extLst>
+                            </a:blip>
+                            <a:stretch>
+                              <a:fillRect/>
+                            </a:stretch>
+                          </pic:blipFill>
+                          <pic:spPr>
+                            <a:xfrm>
+                              <a:off x="0" y="4635611"/>
+                              <a:ext cx="3768725" cy="3139440"/>
+                            </a:xfrm>
+                            <a:prstGeom prst="rect">
+                              <a:avLst/>
+                            </a:prstGeom>
+                          </pic:spPr>
+                        </pic:pic>
+                      </wpg:grpSp>
+                      <pic:pic xmlns:pic="http://schemas.openxmlformats.org/drawingml/2006/picture">
+                        <pic:nvPicPr>
+                          <pic:cNvPr id="11" name="Picture 11"/>
+                          <pic:cNvPicPr>
+                            <a:picLocks noChangeAspect="1"/>
+                          </pic:cNvPicPr>
+                        </pic:nvPicPr>
+                        <pic:blipFill>
+                          <a:blip r:embed="rId20">
+                            <a:extLst>
+                              <a:ext uri="{28A0092B-C50C-407E-A947-70E740481C1C}">
+                                <a14:useLocalDpi xmlns:a14="http://schemas.microsoft.com/office/drawing/2010/main" val="0"/>
+                              </a:ext>
+                            </a:extLst>
+                          </a:blip>
+                          <a:stretch>
+                            <a:fillRect/>
+                          </a:stretch>
+                        </pic:blipFill>
+                        <pic:spPr>
+                          <a:xfrm>
+                            <a:off x="3419061" y="7952"/>
+                            <a:ext cx="3322955" cy="567055"/>
+                          </a:xfrm>
+                          <a:prstGeom prst="rect">
+                            <a:avLst/>
+                          </a:prstGeom>
+                        </pic:spPr>
+                      </pic:pic>
+                      <pic:pic xmlns:pic="http://schemas.openxmlformats.org/drawingml/2006/picture">
+                        <pic:nvPicPr>
+                          <pic:cNvPr id="14" name="Picture 14"/>
+                          <pic:cNvPicPr>
+                            <a:picLocks noChangeAspect="1"/>
+                          </pic:cNvPicPr>
+                        </pic:nvPicPr>
+                        <pic:blipFill>
+                          <a:blip r:embed="rId21">
+                            <a:extLst>
+                              <a:ext uri="{28A0092B-C50C-407E-A947-70E740481C1C}">
+                                <a14:useLocalDpi xmlns:a14="http://schemas.microsoft.com/office/drawing/2010/main" val="0"/>
+                              </a:ext>
+                            </a:extLst>
+                          </a:blip>
+                          <a:stretch>
+                            <a:fillRect/>
+                          </a:stretch>
+                        </pic:blipFill>
+                        <pic:spPr>
+                          <a:xfrm>
+                            <a:off x="3482672" y="620202"/>
+                            <a:ext cx="3261995" cy="2210435"/>
+                          </a:xfrm>
+                          <a:prstGeom prst="rect">
+                            <a:avLst/>
+                          </a:prstGeom>
+                        </pic:spPr>
+                      </pic:pic>
+                    </wpg:wgp>
+                  </a:graphicData>
+                </a:graphic>
+              </wp:anchor>
+            </w:drawing>
+          </mc:Choice>
+          <mc:Fallback>
+            <w:pict>
+              <v:group w14:anchorId="0B6ACF2C" id="Group 15" o:spid="_x0000_s1026" style="position:absolute;margin-left:-27.45pt;margin-top:13.85pt;width:531.05pt;height:552.8pt;z-index:251704320;mso-position-horizontal-relative:margin" coordsize="67446,70205" o:gfxdata="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">
+                <v:group id="Group 10" o:spid="_x0000_s1027" style="position:absolute;width:34029;height:70205" coordsize="37687,77750" o:gfxdata="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">
+                  <v:shapetype id="_x0000_t75" coordsize="21600,21600" o:spt="75" o:preferrelative="t" path="m@4@5l@4@11@9@11@9@5xe" filled="f" stroked="f">
+                    <v:stroke joinstyle="miter"/>
+                    <v:formulas>
+                      <v:f eqn="if lineDrawn pixelLineWidth 0"/>
+                      <v:f eqn="sum @0 1 0"/>
+                      <v:f eqn="sum 0 0 @1"/>
+                      <v:f eqn="prod @2 1 2"/>
+                      <v:f eqn="prod @3 21600 pixelWidth"/>
+                      <v:f eqn="prod @3 21600 pixelHeight"/>
+                      <v:f eqn="sum @0 0 1"/>
+                      <v:f eqn="prod @6 1 2"/>
+                      <v:f eqn="prod @7 21600 pixelWidth"/>
+                      <v:f eqn="sum @8 21600 0"/>
+                      <v:f eqn="prod @7 21600 pixelHeight"/>
+                      <v:f eqn="sum @10 21600 0"/>
+                    </v:formulas>
+                    <v:path o:extrusionok="f" gradientshapeok="t" o:connecttype="rect"/>
+                    <o:lock v:ext="edit" aspectratio="t"/>
+                  </v:shapetype>
+                  <v:shape id="Picture 1" o:spid="_x0000_s1028" type="#_x0000_t75" style="position:absolute;left:795;width:34779;height:46431;visibility:visible;mso-wrap-style:square" o:gfxdata="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">
+                    <v:imagedata r:id="rId22" o:title=""/>
+                  </v:shape>
+                  <v:shape id="Picture 6" o:spid="_x0000_s1029" type="#_x0000_t75" style="position:absolute;top:46356;width:37687;height:31394;visibility:visible;mso-wrap-style:square" o:gfxdata="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">
+                    <v:imagedata r:id="rId23" o:title=""/>
+                  </v:shape>
+                </v:group>
+                <v:shape id="Picture 11" o:spid="_x0000_s1030" type="#_x0000_t75" style="position:absolute;left:34190;top:79;width:33230;height:5671;visibility:visible;mso-wrap-style:square" o:gfxdata="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">
+                  <v:imagedata r:id="rId24" o:title=""/>
+                </v:shape>
+                <v:shape id="Picture 14" o:spid="_x0000_s1031" type="#_x0000_t75" style="position:absolute;left:34826;top:6202;width:32620;height:22104;visibility:visible;mso-wrap-style:square" o:gfxdata="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">
+                  <v:imagedata r:id="rId25" o:title=""/>
+                </v:shape>
+                <w10:wrap type="tight" anchorx="margin"/>
+              </v:group>
+            </w:pict>
+          </mc:Fallback>
+        </mc:AlternateContent>
+      </w:r>
+    </w:p>
     <w:sectPr>
-      <w:headerReference w:type="default" r:id="rId18"/>
-      <w:footerReference w:type="default" r:id="rId19"/>
-      <w:footerReference w:type="first" r:id="rId20"/>
+      <w:headerReference w:type="default" r:id="rId26"/>
+      <w:footerReference w:type="default" r:id="rId27"/>
+      <w:footerReference w:type="first" r:id="rId28"/>
       <w:pgSz w:w="11907" w:h="16840" w:code="9"/>
       <w:pgMar w:top="1417" w:right="1417" w:bottom="1417" w:left="1417" w:header="709" w:footer="709" w:gutter="0"/>
       <w:pgNumType w:start="0"/>
@@ -9150,6 +9504,218 @@
     </w:lvl>
   </w:abstractNum>
   <w:abstractNum w:abstractNumId="10" w15:restartNumberingAfterBreak="0">
+    <w:nsid w:val="05EF61FE"/>
+    <w:multiLevelType w:val="hybridMultilevel"/>
+    <w:tmpl w:val="11E28364"/>
+    <w:lvl w:ilvl="0" w:tplc="2E2817DE">
+      <w:start w:val="2"/>
+      <w:numFmt w:val="decimal"/>
+      <w:lvlText w:val="%1."/>
+      <w:lvlJc w:val="left"/>
+      <w:pPr>
+        <w:ind w:left="376"/>
+      </w:pPr>
+      <w:rPr>
+        <w:rFonts w:ascii="Times New Roman" w:eastAsia="Times New Roman" w:hAnsi="Times New Roman" w:cs="Times New Roman"/>
+        <w:b w:val="0"/>
+        <w:i w:val="0"/>
+        <w:strike w:val="0"/>
+        <w:dstrike w:val="0"/>
+        <w:color w:val="000000"/>
+        <w:sz w:val="19"/>
+        <w:szCs w:val="19"/>
+        <w:u w:val="none" w:color="000000"/>
+        <w:bdr w:val="none" w:sz="0" w:space="0" w:color="auto"/>
+        <w:shd w:val="clear" w:color="auto" w:fill="auto"/>
+        <w:vertAlign w:val="baseline"/>
+      </w:rPr>
+    </w:lvl>
+    <w:lvl w:ilvl="1" w:tplc="EFA6410A">
+      <w:start w:val="1"/>
+      <w:numFmt w:val="lowerLetter"/>
+      <w:lvlText w:val="%2"/>
+      <w:lvlJc w:val="left"/>
+      <w:pPr>
+        <w:ind w:left="1253"/>
+      </w:pPr>
+      <w:rPr>
+        <w:rFonts w:ascii="Times New Roman" w:eastAsia="Times New Roman" w:hAnsi="Times New Roman" w:cs="Times New Roman"/>
+        <w:b w:val="0"/>
+        <w:i w:val="0"/>
+        <w:strike w:val="0"/>
+        <w:dstrike w:val="0"/>
+        <w:color w:val="000000"/>
+        <w:sz w:val="19"/>
+        <w:szCs w:val="19"/>
+        <w:u w:val="none" w:color="000000"/>
+        <w:bdr w:val="none" w:sz="0" w:space="0" w:color="auto"/>
+        <w:shd w:val="clear" w:color="auto" w:fill="auto"/>
+        <w:vertAlign w:val="baseline"/>
+      </w:rPr>
+    </w:lvl>
+    <w:lvl w:ilvl="2" w:tplc="89BC8824">
+      <w:start w:val="1"/>
+      <w:numFmt w:val="lowerRoman"/>
+      <w:lvlText w:val="%3"/>
+      <w:lvlJc w:val="left"/>
+      <w:pPr>
+        <w:ind w:left="1973"/>
+      </w:pPr>
+      <w:rPr>
+        <w:rFonts w:ascii="Times New Roman" w:eastAsia="Times New Roman" w:hAnsi="Times New Roman" w:cs="Times New Roman"/>
+        <w:b w:val="0"/>
+        <w:i w:val="0"/>
+        <w:strike w:val="0"/>
+        <w:dstrike w:val="0"/>
+        <w:color w:val="000000"/>
+        <w:sz w:val="19"/>
+        <w:szCs w:val="19"/>
+        <w:u w:val="none" w:color="000000"/>
+        <w:bdr w:val="none" w:sz="0" w:space="0" w:color="auto"/>
+        <w:shd w:val="clear" w:color="auto" w:fill="auto"/>
+        <w:vertAlign w:val="baseline"/>
+      </w:rPr>
+    </w:lvl>
+    <w:lvl w:ilvl="3" w:tplc="4A7C0420">
+      <w:start w:val="1"/>
+      <w:numFmt w:val="decimal"/>
+      <w:lvlText w:val="%4"/>
+      <w:lvlJc w:val="left"/>
+      <w:pPr>
+        <w:ind w:left="2693"/>
+      </w:pPr>
+      <w:rPr>
+        <w:rFonts w:ascii="Times New Roman" w:eastAsia="Times New Roman" w:hAnsi="Times New Roman" w:cs="Times New Roman"/>
+        <w:b w:val="0"/>
+        <w:i w:val="0"/>
+        <w:strike w:val="0"/>
+        <w:dstrike w:val="0"/>
+        <w:color w:val="000000"/>
+        <w:sz w:val="19"/>
+        <w:szCs w:val="19"/>
+        <w:u w:val="none" w:color="000000"/>
+        <w:bdr w:val="none" w:sz="0" w:space="0" w:color="auto"/>
+        <w:shd w:val="clear" w:color="auto" w:fill="auto"/>
+        <w:vertAlign w:val="baseline"/>
+      </w:rPr>
+    </w:lvl>
+    <w:lvl w:ilvl="4" w:tplc="AF08312A">
+      <w:start w:val="1"/>
+      <w:numFmt w:val="lowerLetter"/>
+      <w:lvlText w:val="%5"/>
+      <w:lvlJc w:val="left"/>
+      <w:pPr>
+        <w:ind w:left="3413"/>
+      </w:pPr>
+      <w:rPr>
+        <w:rFonts w:ascii="Times New Roman" w:eastAsia="Times New Roman" w:hAnsi="Times New Roman" w:cs="Times New Roman"/>
+        <w:b w:val="0"/>
+        <w:i w:val="0"/>
+        <w:strike w:val="0"/>
+        <w:dstrike w:val="0"/>
+        <w:color w:val="000000"/>
+        <w:sz w:val="19"/>
+        <w:szCs w:val="19"/>
+        <w:u w:val="none" w:color="000000"/>
+        <w:bdr w:val="none" w:sz="0" w:space="0" w:color="auto"/>
+        <w:shd w:val="clear" w:color="auto" w:fill="auto"/>
+        <w:vertAlign w:val="baseline"/>
+      </w:rPr>
+    </w:lvl>
+    <w:lvl w:ilvl="5" w:tplc="60E00688">
+      <w:start w:val="1"/>
+      <w:numFmt w:val="lowerRoman"/>
+      <w:lvlText w:val="%6"/>
+      <w:lvlJc w:val="left"/>
+      <w:pPr>
+        <w:ind w:left="4133"/>
+      </w:pPr>
+      <w:rPr>
+        <w:rFonts w:ascii="Times New Roman" w:eastAsia="Times New Roman" w:hAnsi="Times New Roman" w:cs="Times New Roman"/>
+        <w:b w:val="0"/>
+        <w:i w:val="0"/>
+        <w:strike w:val="0"/>
+        <w:dstrike w:val="0"/>
+        <w:color w:val="000000"/>
+        <w:sz w:val="19"/>
+        <w:szCs w:val="19"/>
+        <w:u w:val="none" w:color="000000"/>
+        <w:bdr w:val="none" w:sz="0" w:space="0" w:color="auto"/>
+        <w:shd w:val="clear" w:color="auto" w:fill="auto"/>
+        <w:vertAlign w:val="baseline"/>
+      </w:rPr>
+    </w:lvl>
+    <w:lvl w:ilvl="6" w:tplc="D7F6A282">
+      <w:start w:val="1"/>
+      <w:numFmt w:val="decimal"/>
+      <w:lvlText w:val="%7"/>
+      <w:lvlJc w:val="left"/>
+      <w:pPr>
+        <w:ind w:left="4853"/>
+      </w:pPr>
+      <w:rPr>
+        <w:rFonts w:ascii="Times New Roman" w:eastAsia="Times New Roman" w:hAnsi="Times New Roman" w:cs="Times New Roman"/>
+        <w:b w:val="0"/>
+        <w:i w:val="0"/>
+        <w:strike w:val="0"/>
+        <w:dstrike w:val="0"/>
+        <w:color w:val="000000"/>
+        <w:sz w:val="19"/>
+        <w:szCs w:val="19"/>
+        <w:u w:val="none" w:color="000000"/>
+        <w:bdr w:val="none" w:sz="0" w:space="0" w:color="auto"/>
+        <w:shd w:val="clear" w:color="auto" w:fill="auto"/>
+        <w:vertAlign w:val="baseline"/>
+      </w:rPr>
+    </w:lvl>
+    <w:lvl w:ilvl="7" w:tplc="F1167EBA">
+      <w:start w:val="1"/>
+      <w:numFmt w:val="lowerLetter"/>
+      <w:lvlText w:val="%8"/>
+      <w:lvlJc w:val="left"/>
+      <w:pPr>
+        <w:ind w:left="5573"/>
+      </w:pPr>
+      <w:rPr>
+        <w:rFonts w:ascii="Times New Roman" w:eastAsia="Times New Roman" w:hAnsi="Times New Roman" w:cs="Times New Roman"/>
+        <w:b w:val="0"/>
+        <w:i w:val="0"/>
+        <w:strike w:val="0"/>
+        <w:dstrike w:val="0"/>
+        <w:color w:val="000000"/>
+        <w:sz w:val="19"/>
+        <w:szCs w:val="19"/>
+        <w:u w:val="none" w:color="000000"/>
+        <w:bdr w:val="none" w:sz="0" w:space="0" w:color="auto"/>
+        <w:shd w:val="clear" w:color="auto" w:fill="auto"/>
+        <w:vertAlign w:val="baseline"/>
+      </w:rPr>
+    </w:lvl>
+    <w:lvl w:ilvl="8" w:tplc="03005548">
+      <w:start w:val="1"/>
+      <w:numFmt w:val="lowerRoman"/>
+      <w:lvlText w:val="%9"/>
+      <w:lvlJc w:val="left"/>
+      <w:pPr>
+        <w:ind w:left="6293"/>
+      </w:pPr>
+      <w:rPr>
+        <w:rFonts w:ascii="Times New Roman" w:eastAsia="Times New Roman" w:hAnsi="Times New Roman" w:cs="Times New Roman"/>
+        <w:b w:val="0"/>
+        <w:i w:val="0"/>
+        <w:strike w:val="0"/>
+        <w:dstrike w:val="0"/>
+        <w:color w:val="000000"/>
+        <w:sz w:val="19"/>
+        <w:szCs w:val="19"/>
+        <w:u w:val="none" w:color="000000"/>
+        <w:bdr w:val="none" w:sz="0" w:space="0" w:color="auto"/>
+        <w:shd w:val="clear" w:color="auto" w:fill="auto"/>
+        <w:vertAlign w:val="baseline"/>
+      </w:rPr>
+    </w:lvl>
+  </w:abstractNum>
+  <w:abstractNum w:abstractNumId="11" w15:restartNumberingAfterBreak="0">
     <w:nsid w:val="08EE308B"/>
     <w:multiLevelType w:val="multilevel"/>
     <w:tmpl w:val="679E9BC6"/>
@@ -9271,7 +9837,7 @@
       </w:rPr>
     </w:lvl>
   </w:abstractNum>
-  <w:abstractNum w:abstractNumId="11" w15:restartNumberingAfterBreak="0">
+  <w:abstractNum w:abstractNumId="12" w15:restartNumberingAfterBreak="0">
     <w:nsid w:val="0A8377E3"/>
     <w:multiLevelType w:val="hybridMultilevel"/>
     <w:tmpl w:val="1E96DA24"/>
@@ -9384,7 +9950,7 @@
       </w:rPr>
     </w:lvl>
   </w:abstractNum>
-  <w:abstractNum w:abstractNumId="12" w15:restartNumberingAfterBreak="0">
+  <w:abstractNum w:abstractNumId="13" w15:restartNumberingAfterBreak="0">
     <w:nsid w:val="0A936463"/>
     <w:multiLevelType w:val="hybridMultilevel"/>
     <w:tmpl w:val="D340D0B6"/>
@@ -9497,7 +10063,7 @@
       </w:rPr>
     </w:lvl>
   </w:abstractNum>
-  <w:abstractNum w:abstractNumId="13" w15:restartNumberingAfterBreak="0">
+  <w:abstractNum w:abstractNumId="14" w15:restartNumberingAfterBreak="0">
     <w:nsid w:val="0AB14D18"/>
     <w:multiLevelType w:val="hybridMultilevel"/>
     <w:tmpl w:val="A606E7B2"/>
@@ -9610,13 +10176,225 @@
       </w:rPr>
     </w:lvl>
   </w:abstractNum>
-  <w:abstractNum w:abstractNumId="14" w15:restartNumberingAfterBreak="0">
+  <w:abstractNum w:abstractNumId="15" w15:restartNumberingAfterBreak="0">
+    <w:nsid w:val="0E1A34FA"/>
+    <w:multiLevelType w:val="hybridMultilevel"/>
+    <w:tmpl w:val="574696A2"/>
+    <w:lvl w:ilvl="0" w:tplc="4420EAEC">
+      <w:start w:val="4"/>
+      <w:numFmt w:val="decimal"/>
+      <w:lvlText w:val="%1."/>
+      <w:lvlJc w:val="left"/>
+      <w:pPr>
+        <w:ind w:left="376"/>
+      </w:pPr>
+      <w:rPr>
+        <w:rFonts w:ascii="Times New Roman" w:eastAsia="Times New Roman" w:hAnsi="Times New Roman" w:cs="Times New Roman"/>
+        <w:b w:val="0"/>
+        <w:i w:val="0"/>
+        <w:strike w:val="0"/>
+        <w:dstrike w:val="0"/>
+        <w:color w:val="000000"/>
+        <w:sz w:val="19"/>
+        <w:szCs w:val="19"/>
+        <w:u w:val="none" w:color="000000"/>
+        <w:bdr w:val="none" w:sz="0" w:space="0" w:color="auto"/>
+        <w:shd w:val="clear" w:color="auto" w:fill="auto"/>
+        <w:vertAlign w:val="baseline"/>
+      </w:rPr>
+    </w:lvl>
+    <w:lvl w:ilvl="1" w:tplc="0D42E632">
+      <w:start w:val="1"/>
+      <w:numFmt w:val="lowerLetter"/>
+      <w:lvlText w:val="%2"/>
+      <w:lvlJc w:val="left"/>
+      <w:pPr>
+        <w:ind w:left="1253"/>
+      </w:pPr>
+      <w:rPr>
+        <w:rFonts w:ascii="Times New Roman" w:eastAsia="Times New Roman" w:hAnsi="Times New Roman" w:cs="Times New Roman"/>
+        <w:b w:val="0"/>
+        <w:i w:val="0"/>
+        <w:strike w:val="0"/>
+        <w:dstrike w:val="0"/>
+        <w:color w:val="000000"/>
+        <w:sz w:val="19"/>
+        <w:szCs w:val="19"/>
+        <w:u w:val="none" w:color="000000"/>
+        <w:bdr w:val="none" w:sz="0" w:space="0" w:color="auto"/>
+        <w:shd w:val="clear" w:color="auto" w:fill="auto"/>
+        <w:vertAlign w:val="baseline"/>
+      </w:rPr>
+    </w:lvl>
+    <w:lvl w:ilvl="2" w:tplc="AB42850E">
+      <w:start w:val="1"/>
+      <w:numFmt w:val="lowerRoman"/>
+      <w:lvlText w:val="%3"/>
+      <w:lvlJc w:val="left"/>
+      <w:pPr>
+        <w:ind w:left="1973"/>
+      </w:pPr>
+      <w:rPr>
+        <w:rFonts w:ascii="Times New Roman" w:eastAsia="Times New Roman" w:hAnsi="Times New Roman" w:cs="Times New Roman"/>
+        <w:b w:val="0"/>
+        <w:i w:val="0"/>
+        <w:strike w:val="0"/>
+        <w:dstrike w:val="0"/>
+        <w:color w:val="000000"/>
+        <w:sz w:val="19"/>
+        <w:szCs w:val="19"/>
+        <w:u w:val="none" w:color="000000"/>
+        <w:bdr w:val="none" w:sz="0" w:space="0" w:color="auto"/>
+        <w:shd w:val="clear" w:color="auto" w:fill="auto"/>
+        <w:vertAlign w:val="baseline"/>
+      </w:rPr>
+    </w:lvl>
+    <w:lvl w:ilvl="3" w:tplc="F6B05C90">
+      <w:start w:val="1"/>
+      <w:numFmt w:val="decimal"/>
+      <w:lvlText w:val="%4"/>
+      <w:lvlJc w:val="left"/>
+      <w:pPr>
+        <w:ind w:left="2693"/>
+      </w:pPr>
+      <w:rPr>
+        <w:rFonts w:ascii="Times New Roman" w:eastAsia="Times New Roman" w:hAnsi="Times New Roman" w:cs="Times New Roman"/>
+        <w:b w:val="0"/>
+        <w:i w:val="0"/>
+        <w:strike w:val="0"/>
+        <w:dstrike w:val="0"/>
+        <w:color w:val="000000"/>
+        <w:sz w:val="19"/>
+        <w:szCs w:val="19"/>
+        <w:u w:val="none" w:color="000000"/>
+        <w:bdr w:val="none" w:sz="0" w:space="0" w:color="auto"/>
+        <w:shd w:val="clear" w:color="auto" w:fill="auto"/>
+        <w:vertAlign w:val="baseline"/>
+      </w:rPr>
+    </w:lvl>
+    <w:lvl w:ilvl="4" w:tplc="69881292">
+      <w:start w:val="1"/>
+      <w:numFmt w:val="lowerLetter"/>
+      <w:lvlText w:val="%5"/>
+      <w:lvlJc w:val="left"/>
+      <w:pPr>
+        <w:ind w:left="3413"/>
+      </w:pPr>
+      <w:rPr>
+        <w:rFonts w:ascii="Times New Roman" w:eastAsia="Times New Roman" w:hAnsi="Times New Roman" w:cs="Times New Roman"/>
+        <w:b w:val="0"/>
+        <w:i w:val="0"/>
+        <w:strike w:val="0"/>
+        <w:dstrike w:val="0"/>
+        <w:color w:val="000000"/>
+        <w:sz w:val="19"/>
+        <w:szCs w:val="19"/>
+        <w:u w:val="none" w:color="000000"/>
+        <w:bdr w:val="none" w:sz="0" w:space="0" w:color="auto"/>
+        <w:shd w:val="clear" w:color="auto" w:fill="auto"/>
+        <w:vertAlign w:val="baseline"/>
+      </w:rPr>
+    </w:lvl>
+    <w:lvl w:ilvl="5" w:tplc="D9DC8168">
+      <w:start w:val="1"/>
+      <w:numFmt w:val="lowerRoman"/>
+      <w:lvlText w:val="%6"/>
+      <w:lvlJc w:val="left"/>
+      <w:pPr>
+        <w:ind w:left="4133"/>
+      </w:pPr>
+      <w:rPr>
+        <w:rFonts w:ascii="Times New Roman" w:eastAsia="Times New Roman" w:hAnsi="Times New Roman" w:cs="Times New Roman"/>
+        <w:b w:val="0"/>
+        <w:i w:val="0"/>
+        <w:strike w:val="0"/>
+        <w:dstrike w:val="0"/>
+        <w:color w:val="000000"/>
+        <w:sz w:val="19"/>
+        <w:szCs w:val="19"/>
+        <w:u w:val="none" w:color="000000"/>
+        <w:bdr w:val="none" w:sz="0" w:space="0" w:color="auto"/>
+        <w:shd w:val="clear" w:color="auto" w:fill="auto"/>
+        <w:vertAlign w:val="baseline"/>
+      </w:rPr>
+    </w:lvl>
+    <w:lvl w:ilvl="6" w:tplc="F8F42C4C">
+      <w:start w:val="1"/>
+      <w:numFmt w:val="decimal"/>
+      <w:lvlText w:val="%7"/>
+      <w:lvlJc w:val="left"/>
+      <w:pPr>
+        <w:ind w:left="4853"/>
+      </w:pPr>
+      <w:rPr>
+        <w:rFonts w:ascii="Times New Roman" w:eastAsia="Times New Roman" w:hAnsi="Times New Roman" w:cs="Times New Roman"/>
+        <w:b w:val="0"/>
+        <w:i w:val="0"/>
+        <w:strike w:val="0"/>
+        <w:dstrike w:val="0"/>
+        <w:color w:val="000000"/>
+        <w:sz w:val="19"/>
+        <w:szCs w:val="19"/>
+        <w:u w:val="none" w:color="000000"/>
+        <w:bdr w:val="none" w:sz="0" w:space="0" w:color="auto"/>
+        <w:shd w:val="clear" w:color="auto" w:fill="auto"/>
+        <w:vertAlign w:val="baseline"/>
+      </w:rPr>
+    </w:lvl>
+    <w:lvl w:ilvl="7" w:tplc="C6F8CEAC">
+      <w:start w:val="1"/>
+      <w:numFmt w:val="lowerLetter"/>
+      <w:lvlText w:val="%8"/>
+      <w:lvlJc w:val="left"/>
+      <w:pPr>
+        <w:ind w:left="5573"/>
+      </w:pPr>
+      <w:rPr>
+        <w:rFonts w:ascii="Times New Roman" w:eastAsia="Times New Roman" w:hAnsi="Times New Roman" w:cs="Times New Roman"/>
+        <w:b w:val="0"/>
+        <w:i w:val="0"/>
+        <w:strike w:val="0"/>
+        <w:dstrike w:val="0"/>
+        <w:color w:val="000000"/>
+        <w:sz w:val="19"/>
+        <w:szCs w:val="19"/>
+        <w:u w:val="none" w:color="000000"/>
+        <w:bdr w:val="none" w:sz="0" w:space="0" w:color="auto"/>
+        <w:shd w:val="clear" w:color="auto" w:fill="auto"/>
+        <w:vertAlign w:val="baseline"/>
+      </w:rPr>
+    </w:lvl>
+    <w:lvl w:ilvl="8" w:tplc="38047170">
+      <w:start w:val="1"/>
+      <w:numFmt w:val="lowerRoman"/>
+      <w:lvlText w:val="%9"/>
+      <w:lvlJc w:val="left"/>
+      <w:pPr>
+        <w:ind w:left="6293"/>
+      </w:pPr>
+      <w:rPr>
+        <w:rFonts w:ascii="Times New Roman" w:eastAsia="Times New Roman" w:hAnsi="Times New Roman" w:cs="Times New Roman"/>
+        <w:b w:val="0"/>
+        <w:i w:val="0"/>
+        <w:strike w:val="0"/>
+        <w:dstrike w:val="0"/>
+        <w:color w:val="000000"/>
+        <w:sz w:val="19"/>
+        <w:szCs w:val="19"/>
+        <w:u w:val="none" w:color="000000"/>
+        <w:bdr w:val="none" w:sz="0" w:space="0" w:color="auto"/>
+        <w:shd w:val="clear" w:color="auto" w:fill="auto"/>
+        <w:vertAlign w:val="baseline"/>
+      </w:rPr>
+    </w:lvl>
+  </w:abstractNum>
+  <w:abstractNum w:abstractNumId="16" w15:restartNumberingAfterBreak="0">
     <w:nsid w:val="125E6322"/>
     <w:multiLevelType w:val="multilevel"/>
     <w:tmpl w:val="998C3A76"/>
     <w:numStyleLink w:val="InfoSupportNummering"/>
   </w:abstractNum>
-  <w:abstractNum w:abstractNumId="15" w15:restartNumberingAfterBreak="0">
+  <w:abstractNum w:abstractNumId="17" w15:restartNumberingAfterBreak="0">
     <w:nsid w:val="13D9172E"/>
     <w:multiLevelType w:val="hybridMultilevel"/>
     <w:tmpl w:val="8CFAB3D8"/>
@@ -9732,13 +10510,13 @@
       </w:rPr>
     </w:lvl>
   </w:abstractNum>
-  <w:abstractNum w:abstractNumId="16" w15:restartNumberingAfterBreak="0">
+  <w:abstractNum w:abstractNumId="18" w15:restartNumberingAfterBreak="0">
     <w:nsid w:val="13FF5611"/>
     <w:multiLevelType w:val="multilevel"/>
     <w:tmpl w:val="2DF218C2"/>
     <w:numStyleLink w:val="InfoSupportBullets"/>
   </w:abstractNum>
-  <w:abstractNum w:abstractNumId="17" w15:restartNumberingAfterBreak="0">
+  <w:abstractNum w:abstractNumId="19" w15:restartNumberingAfterBreak="0">
     <w:nsid w:val="13FF5AB3"/>
     <w:multiLevelType w:val="hybridMultilevel"/>
     <w:tmpl w:val="8C38CF78"/>
@@ -9851,7 +10629,7 @@
       </w:rPr>
     </w:lvl>
   </w:abstractNum>
-  <w:abstractNum w:abstractNumId="18" w15:restartNumberingAfterBreak="0">
+  <w:abstractNum w:abstractNumId="20" w15:restartNumberingAfterBreak="0">
     <w:nsid w:val="19865968"/>
     <w:multiLevelType w:val="hybridMultilevel"/>
     <w:tmpl w:val="6D805B18"/>
@@ -9964,7 +10742,7 @@
       </w:rPr>
     </w:lvl>
   </w:abstractNum>
-  <w:abstractNum w:abstractNumId="19" w15:restartNumberingAfterBreak="0">
+  <w:abstractNum w:abstractNumId="21" w15:restartNumberingAfterBreak="0">
     <w:nsid w:val="1D4F0EEB"/>
     <w:multiLevelType w:val="hybridMultilevel"/>
     <w:tmpl w:val="FA2E42AA"/>
@@ -10077,19 +10855,19 @@
       </w:rPr>
     </w:lvl>
   </w:abstractNum>
-  <w:abstractNum w:abstractNumId="20" w15:restartNumberingAfterBreak="0">
+  <w:abstractNum w:abstractNumId="22" w15:restartNumberingAfterBreak="0">
     <w:nsid w:val="1D8241B3"/>
     <w:multiLevelType w:val="multilevel"/>
     <w:tmpl w:val="998C3A76"/>
     <w:numStyleLink w:val="InfoSupportNummering"/>
   </w:abstractNum>
-  <w:abstractNum w:abstractNumId="21" w15:restartNumberingAfterBreak="0">
+  <w:abstractNum w:abstractNumId="23" w15:restartNumberingAfterBreak="0">
     <w:nsid w:val="1E8F1BE3"/>
     <w:multiLevelType w:val="multilevel"/>
     <w:tmpl w:val="2DF218C2"/>
     <w:numStyleLink w:val="InfoSupportBullets"/>
   </w:abstractNum>
-  <w:abstractNum w:abstractNumId="22" w15:restartNumberingAfterBreak="0">
+  <w:abstractNum w:abstractNumId="24" w15:restartNumberingAfterBreak="0">
     <w:nsid w:val="2B6635FF"/>
     <w:multiLevelType w:val="multilevel"/>
     <w:tmpl w:val="2DF218C2"/>
@@ -10207,7 +10985,7 @@
       </w:rPr>
     </w:lvl>
   </w:abstractNum>
-  <w:abstractNum w:abstractNumId="23" w15:restartNumberingAfterBreak="0">
+  <w:abstractNum w:abstractNumId="25" w15:restartNumberingAfterBreak="0">
     <w:nsid w:val="2CCD6EFE"/>
     <w:multiLevelType w:val="hybridMultilevel"/>
     <w:tmpl w:val="876845F2"/>
@@ -10320,7 +11098,7 @@
       </w:rPr>
     </w:lvl>
   </w:abstractNum>
-  <w:abstractNum w:abstractNumId="24" w15:restartNumberingAfterBreak="0">
+  <w:abstractNum w:abstractNumId="26" w15:restartNumberingAfterBreak="0">
     <w:nsid w:val="2EF078CA"/>
     <w:multiLevelType w:val="hybridMultilevel"/>
     <w:tmpl w:val="5BAAE8D6"/>
@@ -10409,7 +11187,7 @@
       </w:pPr>
     </w:lvl>
   </w:abstractNum>
-  <w:abstractNum w:abstractNumId="25" w15:restartNumberingAfterBreak="0">
+  <w:abstractNum w:abstractNumId="27" w15:restartNumberingAfterBreak="0">
     <w:nsid w:val="2F6149FA"/>
     <w:multiLevelType w:val="hybridMultilevel"/>
     <w:tmpl w:val="8388900A"/>
@@ -10522,13 +11300,13 @@
       </w:rPr>
     </w:lvl>
   </w:abstractNum>
-  <w:abstractNum w:abstractNumId="26" w15:restartNumberingAfterBreak="0">
+  <w:abstractNum w:abstractNumId="28" w15:restartNumberingAfterBreak="0">
     <w:nsid w:val="2FFC050C"/>
     <w:multiLevelType w:val="multilevel"/>
     <w:tmpl w:val="2DF218C2"/>
     <w:numStyleLink w:val="InfoSupportBullets"/>
   </w:abstractNum>
-  <w:abstractNum w:abstractNumId="27" w15:restartNumberingAfterBreak="0">
+  <w:abstractNum w:abstractNumId="29" w15:restartNumberingAfterBreak="0">
     <w:nsid w:val="31960095"/>
     <w:multiLevelType w:val="hybridMultilevel"/>
     <w:tmpl w:val="4DD6685C"/>
@@ -10641,7 +11419,7 @@
       </w:pPr>
     </w:lvl>
   </w:abstractNum>
-  <w:abstractNum w:abstractNumId="28" w15:restartNumberingAfterBreak="0">
+  <w:abstractNum w:abstractNumId="30" w15:restartNumberingAfterBreak="0">
     <w:nsid w:val="34892AF0"/>
     <w:multiLevelType w:val="hybridMultilevel"/>
     <w:tmpl w:val="01CC5B10"/>
@@ -10754,7 +11532,7 @@
       </w:pPr>
     </w:lvl>
   </w:abstractNum>
-  <w:abstractNum w:abstractNumId="29" w15:restartNumberingAfterBreak="0">
+  <w:abstractNum w:abstractNumId="31" w15:restartNumberingAfterBreak="0">
     <w:nsid w:val="3B794DE2"/>
     <w:multiLevelType w:val="hybridMultilevel"/>
     <w:tmpl w:val="27DC9376"/>
@@ -10867,7 +11645,7 @@
       </w:rPr>
     </w:lvl>
   </w:abstractNum>
-  <w:abstractNum w:abstractNumId="30" w15:restartNumberingAfterBreak="0">
+  <w:abstractNum w:abstractNumId="32" w15:restartNumberingAfterBreak="0">
     <w:nsid w:val="3E521F1B"/>
     <w:multiLevelType w:val="hybridMultilevel"/>
     <w:tmpl w:val="E90AE608"/>
@@ -10980,7 +11758,7 @@
       </w:rPr>
     </w:lvl>
   </w:abstractNum>
-  <w:abstractNum w:abstractNumId="31" w15:restartNumberingAfterBreak="0">
+  <w:abstractNum w:abstractNumId="33" w15:restartNumberingAfterBreak="0">
     <w:nsid w:val="441B11AF"/>
     <w:multiLevelType w:val="hybridMultilevel"/>
     <w:tmpl w:val="27707C9A"/>
@@ -11093,7 +11871,7 @@
       </w:rPr>
     </w:lvl>
   </w:abstractNum>
-  <w:abstractNum w:abstractNumId="32" w15:restartNumberingAfterBreak="0">
+  <w:abstractNum w:abstractNumId="34" w15:restartNumberingAfterBreak="0">
     <w:nsid w:val="44595DE8"/>
     <w:multiLevelType w:val="hybridMultilevel"/>
     <w:tmpl w:val="C73848B0"/>
@@ -11206,7 +11984,7 @@
       </w:rPr>
     </w:lvl>
   </w:abstractNum>
-  <w:abstractNum w:abstractNumId="33" w15:restartNumberingAfterBreak="0">
+  <w:abstractNum w:abstractNumId="35" w15:restartNumberingAfterBreak="0">
     <w:nsid w:val="4AE74654"/>
     <w:multiLevelType w:val="multilevel"/>
     <w:tmpl w:val="998C3A76"/>
@@ -11330,7 +12108,7 @@
       </w:rPr>
     </w:lvl>
   </w:abstractNum>
-  <w:abstractNum w:abstractNumId="34" w15:restartNumberingAfterBreak="0">
+  <w:abstractNum w:abstractNumId="36" w15:restartNumberingAfterBreak="0">
     <w:nsid w:val="4DB7280F"/>
     <w:multiLevelType w:val="hybridMultilevel"/>
     <w:tmpl w:val="B9048374"/>
@@ -11443,7 +12221,7 @@
       </w:rPr>
     </w:lvl>
   </w:abstractNum>
-  <w:abstractNum w:abstractNumId="35" w15:restartNumberingAfterBreak="0">
+  <w:abstractNum w:abstractNumId="37" w15:restartNumberingAfterBreak="0">
     <w:nsid w:val="50470308"/>
     <w:multiLevelType w:val="hybridMultilevel"/>
     <w:tmpl w:val="14DA38D4"/>
@@ -11556,7 +12334,7 @@
       </w:rPr>
     </w:lvl>
   </w:abstractNum>
-  <w:abstractNum w:abstractNumId="36" w15:restartNumberingAfterBreak="0">
+  <w:abstractNum w:abstractNumId="38" w15:restartNumberingAfterBreak="0">
     <w:nsid w:val="50B14CDE"/>
     <w:multiLevelType w:val="hybridMultilevel"/>
     <w:tmpl w:val="63E6ED88"/>
@@ -11669,7 +12447,7 @@
       </w:rPr>
     </w:lvl>
   </w:abstractNum>
-  <w:abstractNum w:abstractNumId="37" w15:restartNumberingAfterBreak="0">
+  <w:abstractNum w:abstractNumId="39" w15:restartNumberingAfterBreak="0">
     <w:nsid w:val="5DAE2C23"/>
     <w:multiLevelType w:val="hybridMultilevel"/>
     <w:tmpl w:val="E984304C"/>
@@ -11782,13 +12560,13 @@
       </w:rPr>
     </w:lvl>
   </w:abstractNum>
-  <w:abstractNum w:abstractNumId="38" w15:restartNumberingAfterBreak="0">
+  <w:abstractNum w:abstractNumId="40" w15:restartNumberingAfterBreak="0">
     <w:nsid w:val="60F5558F"/>
     <w:multiLevelType w:val="multilevel"/>
     <w:tmpl w:val="2DF218C2"/>
     <w:numStyleLink w:val="InfoSupportBullets"/>
   </w:abstractNum>
-  <w:abstractNum w:abstractNumId="39" w15:restartNumberingAfterBreak="0">
+  <w:abstractNum w:abstractNumId="41" w15:restartNumberingAfterBreak="0">
     <w:nsid w:val="68392B11"/>
     <w:multiLevelType w:val="multilevel"/>
     <w:tmpl w:val="D292C910"/>
@@ -11954,7 +12732,7 @@
       </w:rPr>
     </w:lvl>
   </w:abstractNum>
-  <w:abstractNum w:abstractNumId="40" w15:restartNumberingAfterBreak="0">
+  <w:abstractNum w:abstractNumId="42" w15:restartNumberingAfterBreak="0">
     <w:nsid w:val="7AD93473"/>
     <w:multiLevelType w:val="hybridMultilevel"/>
     <w:tmpl w:val="D47082DC"/>
@@ -12067,7 +12845,7 @@
       </w:rPr>
     </w:lvl>
   </w:abstractNum>
-  <w:abstractNum w:abstractNumId="41" w15:restartNumberingAfterBreak="0">
+  <w:abstractNum w:abstractNumId="43" w15:restartNumberingAfterBreak="0">
     <w:nsid w:val="7B0D7D95"/>
     <w:multiLevelType w:val="hybridMultilevel"/>
     <w:tmpl w:val="0B505E90"/>
@@ -12180,7 +12958,7 @@
       </w:rPr>
     </w:lvl>
   </w:abstractNum>
-  <w:abstractNum w:abstractNumId="42" w15:restartNumberingAfterBreak="0">
+  <w:abstractNum w:abstractNumId="44" w15:restartNumberingAfterBreak="0">
     <w:nsid w:val="7E276918"/>
     <w:multiLevelType w:val="multilevel"/>
     <w:tmpl w:val="03DA1BD2"/>
@@ -12293,7 +13071,7 @@
       </w:rPr>
     </w:lvl>
   </w:abstractNum>
-  <w:abstractNum w:abstractNumId="43" w15:restartNumberingAfterBreak="0">
+  <w:abstractNum w:abstractNumId="45" w15:restartNumberingAfterBreak="0">
     <w:nsid w:val="7EBC503F"/>
     <w:multiLevelType w:val="hybridMultilevel"/>
     <w:tmpl w:val="B2645624"/>
@@ -12406,7 +13184,7 @@
       </w:rPr>
     </w:lvl>
   </w:abstractNum>
-  <w:abstractNum w:abstractNumId="44" w15:restartNumberingAfterBreak="0">
+  <w:abstractNum w:abstractNumId="46" w15:restartNumberingAfterBreak="0">
     <w:nsid w:val="7F8A3529"/>
     <w:multiLevelType w:val="hybridMultilevel"/>
     <w:tmpl w:val="3B325574"/>
@@ -12496,7 +13274,7 @@
     </w:lvl>
   </w:abstractNum>
   <w:num w:numId="1">
-    <w:abstractNumId w:val="10"/>
+    <w:abstractNumId w:val="11"/>
   </w:num>
   <w:num w:numId="2">
     <w:abstractNumId w:val="9"/>
@@ -12529,105 +13307,111 @@
     <w:abstractNumId w:val="0"/>
   </w:num>
   <w:num w:numId="12">
+    <w:abstractNumId w:val="41"/>
+  </w:num>
+  <w:num w:numId="13">
+    <w:abstractNumId w:val="44"/>
+  </w:num>
+  <w:num w:numId="14">
+    <w:abstractNumId w:val="34"/>
+  </w:num>
+  <w:num w:numId="15">
+    <w:abstractNumId w:val="25"/>
+  </w:num>
+  <w:num w:numId="16">
+    <w:abstractNumId w:val="27"/>
+  </w:num>
+  <w:num w:numId="17">
+    <w:abstractNumId w:val="32"/>
+  </w:num>
+  <w:num w:numId="18">
+    <w:abstractNumId w:val="13"/>
+  </w:num>
+  <w:num w:numId="19">
+    <w:abstractNumId w:val="43"/>
+  </w:num>
+  <w:num w:numId="20">
+    <w:abstractNumId w:val="19"/>
+  </w:num>
+  <w:num w:numId="21">
     <w:abstractNumId w:val="39"/>
   </w:num>
-  <w:num w:numId="13">
+  <w:num w:numId="22">
+    <w:abstractNumId w:val="33"/>
+  </w:num>
+  <w:num w:numId="23">
+    <w:abstractNumId w:val="24"/>
+  </w:num>
+  <w:num w:numId="24">
+    <w:abstractNumId w:val="40"/>
+  </w:num>
+  <w:num w:numId="25">
+    <w:abstractNumId w:val="23"/>
+  </w:num>
+  <w:num w:numId="26">
+    <w:abstractNumId w:val="28"/>
+  </w:num>
+  <w:num w:numId="27">
+    <w:abstractNumId w:val="18"/>
+  </w:num>
+  <w:num w:numId="28">
+    <w:abstractNumId w:val="35"/>
+  </w:num>
+  <w:num w:numId="29">
+    <w:abstractNumId w:val="16"/>
+  </w:num>
+  <w:num w:numId="30">
+    <w:abstractNumId w:val="22"/>
+  </w:num>
+  <w:num w:numId="31">
+    <w:abstractNumId w:val="38"/>
+  </w:num>
+  <w:num w:numId="32">
+    <w:abstractNumId w:val="21"/>
+  </w:num>
+  <w:num w:numId="33">
+    <w:abstractNumId w:val="46"/>
+  </w:num>
+  <w:num w:numId="34">
+    <w:abstractNumId w:val="45"/>
+  </w:num>
+  <w:num w:numId="35">
+    <w:abstractNumId w:val="30"/>
+  </w:num>
+  <w:num w:numId="36">
+    <w:abstractNumId w:val="29"/>
+  </w:num>
+  <w:num w:numId="37">
+    <w:abstractNumId w:val="26"/>
+  </w:num>
+  <w:num w:numId="38">
+    <w:abstractNumId w:val="14"/>
+  </w:num>
+  <w:num w:numId="39">
     <w:abstractNumId w:val="42"/>
   </w:num>
-  <w:num w:numId="14">
-    <w:abstractNumId w:val="32"/>
-  </w:num>
-  <w:num w:numId="15">
-    <w:abstractNumId w:val="23"/>
-  </w:num>
-  <w:num w:numId="16">
-    <w:abstractNumId w:val="25"/>
-  </w:num>
-  <w:num w:numId="17">
-    <w:abstractNumId w:val="30"/>
-  </w:num>
-  <w:num w:numId="18">
+  <w:num w:numId="40">
     <w:abstractNumId w:val="12"/>
   </w:num>
-  <w:num w:numId="19">
-    <w:abstractNumId w:val="41"/>
+  <w:num w:numId="41">
+    <w:abstractNumId w:val="36"/>
   </w:num>
-  <w:num w:numId="20">
+  <w:num w:numId="42">
+    <w:abstractNumId w:val="20"/>
+  </w:num>
+  <w:num w:numId="43">
+    <w:abstractNumId w:val="37"/>
+  </w:num>
+  <w:num w:numId="44">
+    <w:abstractNumId w:val="31"/>
+  </w:num>
+  <w:num w:numId="45">
     <w:abstractNumId w:val="17"/>
   </w:num>
-  <w:num w:numId="21">
-    <w:abstractNumId w:val="37"/>
+  <w:num w:numId="46">
+    <w:abstractNumId w:val="10"/>
   </w:num>
-  <w:num w:numId="22">
-    <w:abstractNumId w:val="31"/>
-  </w:num>
-  <w:num w:numId="23">
-    <w:abstractNumId w:val="22"/>
-  </w:num>
-  <w:num w:numId="24">
-    <w:abstractNumId w:val="38"/>
-  </w:num>
-  <w:num w:numId="25">
-    <w:abstractNumId w:val="21"/>
-  </w:num>
-  <w:num w:numId="26">
-    <w:abstractNumId w:val="26"/>
-  </w:num>
-  <w:num w:numId="27">
-    <w:abstractNumId w:val="16"/>
-  </w:num>
-  <w:num w:numId="28">
-    <w:abstractNumId w:val="33"/>
-  </w:num>
-  <w:num w:numId="29">
-    <w:abstractNumId w:val="14"/>
-  </w:num>
-  <w:num w:numId="30">
-    <w:abstractNumId w:val="20"/>
-  </w:num>
-  <w:num w:numId="31">
-    <w:abstractNumId w:val="36"/>
-  </w:num>
-  <w:num w:numId="32">
-    <w:abstractNumId w:val="19"/>
-  </w:num>
-  <w:num w:numId="33">
-    <w:abstractNumId w:val="44"/>
-  </w:num>
-  <w:num w:numId="34">
-    <w:abstractNumId w:val="43"/>
-  </w:num>
-  <w:num w:numId="35">
-    <w:abstractNumId w:val="28"/>
-  </w:num>
-  <w:num w:numId="36">
-    <w:abstractNumId w:val="27"/>
-  </w:num>
-  <w:num w:numId="37">
-    <w:abstractNumId w:val="24"/>
-  </w:num>
-  <w:num w:numId="38">
-    <w:abstractNumId w:val="13"/>
-  </w:num>
-  <w:num w:numId="39">
-    <w:abstractNumId w:val="40"/>
-  </w:num>
-  <w:num w:numId="40">
-    <w:abstractNumId w:val="11"/>
-  </w:num>
-  <w:num w:numId="41">
-    <w:abstractNumId w:val="34"/>
-  </w:num>
-  <w:num w:numId="42">
-    <w:abstractNumId w:val="18"/>
-  </w:num>
-  <w:num w:numId="43">
-    <w:abstractNumId w:val="35"/>
-  </w:num>
-  <w:num w:numId="44">
-    <w:abstractNumId w:val="29"/>
-  </w:num>
-  <w:num w:numId="45">
+  <w:num w:numId="47">
     <w:abstractNumId w:val="15"/>
   </w:num>
 </w:numbering>
@@ -13372,7 +14156,6 @@
     <w:name w:val="Heading 1 Char"/>
     <w:basedOn w:val="DefaultParagraphFont"/>
     <w:link w:val="Heading1"/>
-    <w:uiPriority w:val="9"/>
     <w:rsid w:val="00A34278"/>
     <w:rPr>
       <w:rFonts w:asciiTheme="majorHAnsi" w:eastAsiaTheme="majorEastAsia" w:hAnsiTheme="majorHAnsi" w:cstheme="majorBidi"/>
@@ -14787,6 +15570,7 @@
   <w:rsids>
     <w:rsidRoot w:val="00106A50"/>
     <w:rsid w:val="00106A50"/>
+    <w:rsid w:val="001944AD"/>
     <w:rsid w:val="006F4F40"/>
     <w:rsid w:val="009801AD"/>
   </w:rsids>
@@ -15682,7 +16466,7 @@
 </file>
 
 <file path=customXml/itemProps3.xml><?xml version="1.0" encoding="utf-8"?>
-<ds:datastoreItem xmlns:ds="http://schemas.openxmlformats.org/officeDocument/2006/customXml" ds:itemID="{6A07F0B1-CCD4-4267-A093-8002308D06CB}">
+<ds:datastoreItem xmlns:ds="http://schemas.openxmlformats.org/officeDocument/2006/customXml" ds:itemID="{C62EB9A4-E163-451B-A357-A66F4B994BF8}">
   <ds:schemaRefs>
     <ds:schemaRef ds:uri="http://schemas.openxmlformats.org/officeDocument/2006/bibliography"/>
   </ds:schemaRefs>

</xml_diff>

<commit_message>
Edited onderzoeksdocument prepared question one, two and three
</commit_message>
<xml_diff>
--- a/Onderzoeksdocument - Merik Westerveld - Info support.docx
+++ b/Onderzoeksdocument - Merik Westerveld - Info support.docx
@@ -6776,7 +6776,7 @@
           </w:tcPr>
           <w:p>
             <w:r>
-              <w:t xml:space="preserve">Bestaand onderzoek doornemen </w:t>
+              <w:t>Bestaande producten analyseren</w:t>
             </w:r>
           </w:p>
         </w:tc>
@@ -8161,99 +8161,225 @@
         <w:t xml:space="preserve">Welke IT-gerelateerde oplossingen zijn al te vinden die het bezoek aan een festival gemakkelijker maken en / of ergernissen verkleinen of wegnemen? </w:t>
       </w:r>
       <w:r>
-        <w:t>Tegenwoordig zijn er een hoop apps te vinden die één issue aanpakken als het gaat om het verfijnen van de festivalervaring. Zo publiceerde Tele2 in 2018 het volgende lijstje met festival apps:</w:t>
+        <w:t>Tegenwoordig zijn er een hoop apps te vinden die één issue aanpakken als het gaat om het verfijnen van de festivalervaring. Zo publiceerde Tele2 in 2018 het volgende lijstje met festival apps</w:t>
+      </w:r>
+      <w:r>
+        <w:t xml:space="preserve"> </w:t>
+      </w:r>
+      <w:r>
+        <w:rPr>
+          <w:rStyle w:val="FootnoteReference"/>
+        </w:rPr>
+        <w:footnoteReference w:id="7"/>
+      </w:r>
+      <w:r>
+        <w:t>:</w:t>
       </w:r>
     </w:p>
     <w:p>
       <w:r>
-        <w:t>1. Vind mijn vrienden.</w:t>
+        <w:t>1. Vind mijn vrienden</w:t>
       </w:r>
     </w:p>
     <w:p>
       <w:r>
-        <w:t xml:space="preserve">2. Vind mijn tent. </w:t>
+        <w:t xml:space="preserve">2. Vind mijn tent </w:t>
       </w:r>
     </w:p>
     <w:p>
-      <w:r>
-        <w:t>3. Ticketswap.</w:t>
-      </w:r>
-    </w:p>
-    <w:p>
-      <w:r>
-        <w:t xml:space="preserve">4. Bla </w:t>
+      <w:pPr>
+        <w:rPr>
+          <w:lang w:val="en-US"/>
+        </w:rPr>
+      </w:pPr>
+      <w:r>
+        <w:rPr>
+          <w:lang w:val="en-US"/>
+        </w:rPr>
+        <w:t xml:space="preserve">3. </w:t>
       </w:r>
       <w:proofErr w:type="spellStart"/>
       <w:r>
-        <w:t>Bla</w:t>
-      </w:r>
-      <w:proofErr w:type="spellEnd"/>
-      <w:r>
-        <w:t xml:space="preserve"> </w:t>
-      </w:r>
-      <w:proofErr w:type="spellStart"/>
-      <w:r>
-        <w:t>Car</w:t>
-      </w:r>
-      <w:proofErr w:type="spellEnd"/>
-      <w:r>
-        <w:t>.</w:t>
-      </w:r>
-    </w:p>
-    <w:p>
-      <w:r>
-        <w:t>5. Buienalarm</w:t>
-      </w:r>
-    </w:p>
-    <w:p>
-      <w:r>
-        <w:t xml:space="preserve">6. </w:t>
-      </w:r>
-      <w:proofErr w:type="spellStart"/>
-      <w:r>
-        <w:t>Appic</w:t>
+        <w:rPr>
+          <w:lang w:val="en-US"/>
+        </w:rPr>
+        <w:t>Ticketswap</w:t>
       </w:r>
       <w:proofErr w:type="spellEnd"/>
     </w:p>
     <w:p>
-      <w:r>
-        <w:t xml:space="preserve">Een andere bekende app waar veel mensen </w:t>
-      </w:r>
-      <w:bookmarkStart w:id="21" w:name="_GoBack"/>
-      <w:bookmarkEnd w:id="21"/>
+      <w:pPr>
+        <w:rPr>
+          <w:lang w:val="en-US"/>
+        </w:rPr>
+      </w:pPr>
+      <w:r>
+        <w:rPr>
+          <w:lang w:val="en-US"/>
+        </w:rPr>
+        <w:t xml:space="preserve">4. </w:t>
+      </w:r>
+      <w:proofErr w:type="spellStart"/>
+      <w:r>
+        <w:rPr>
+          <w:lang w:val="en-US"/>
+        </w:rPr>
+        <w:t>Bla</w:t>
+      </w:r>
+      <w:proofErr w:type="spellEnd"/>
+      <w:r>
+        <w:rPr>
+          <w:lang w:val="en-US"/>
+        </w:rPr>
+        <w:t xml:space="preserve"> </w:t>
+      </w:r>
+      <w:proofErr w:type="spellStart"/>
+      <w:r>
+        <w:rPr>
+          <w:lang w:val="en-US"/>
+        </w:rPr>
+        <w:t>Bla</w:t>
+      </w:r>
+      <w:proofErr w:type="spellEnd"/>
+      <w:r>
+        <w:rPr>
+          <w:lang w:val="en-US"/>
+        </w:rPr>
+        <w:t xml:space="preserve"> Car</w:t>
+      </w:r>
     </w:p>
     <w:p>
-      <w:hyperlink r:id="rId18" w:history="1">
-        <w:r>
-          <w:rPr>
-            <w:rStyle w:val="Hyperlink"/>
-          </w:rPr>
-          <w:t>https://noisey.vice.com/nl/article/xww4y4/technologische-innovaties-die-een-festival-echt-beter-maken</w:t>
-        </w:r>
-      </w:hyperlink>
+      <w:pPr>
+        <w:rPr>
+          <w:lang w:val="en-US"/>
+        </w:rPr>
+      </w:pPr>
+      <w:r>
+        <w:rPr>
+          <w:lang w:val="en-US"/>
+        </w:rPr>
+        <w:t xml:space="preserve">5. </w:t>
+      </w:r>
+      <w:proofErr w:type="spellStart"/>
+      <w:r>
+        <w:rPr>
+          <w:lang w:val="en-US"/>
+        </w:rPr>
+        <w:t>Buienalarm</w:t>
+      </w:r>
+      <w:proofErr w:type="spellEnd"/>
     </w:p>
     <w:p>
-      <w:hyperlink r:id="rId19" w:history="1">
-        <w:r>
-          <w:rPr>
-            <w:rStyle w:val="Hyperlink"/>
-          </w:rPr>
-          <w:t>https://www.tele2.nl/blog/beste-festival-apps/</w:t>
-        </w:r>
-      </w:hyperlink>
+      <w:pPr>
+        <w:rPr>
+          <w:lang w:val="en-US"/>
+        </w:rPr>
+      </w:pPr>
+      <w:r>
+        <w:rPr>
+          <w:lang w:val="en-US"/>
+        </w:rPr>
+        <w:t xml:space="preserve">6. </w:t>
+      </w:r>
+      <w:proofErr w:type="spellStart"/>
+      <w:r>
+        <w:rPr>
+          <w:lang w:val="en-US"/>
+        </w:rPr>
+        <w:t>Appic</w:t>
+      </w:r>
+      <w:proofErr w:type="spellEnd"/>
     </w:p>
     <w:p>
-      <w:r>
-        <w:t>https://www.festivalinfo.nl/informatie/app/</w:t>
+      <w:pPr>
+        <w:rPr>
+          <w:vertAlign w:val="superscript"/>
+        </w:rPr>
+      </w:pPr>
+      <w:r>
+        <w:t>Veel festivals hebben tegenwo</w:t>
+      </w:r>
+      <w:r>
+        <w:t xml:space="preserve">ordig een eigen mobiele applicatie. Vaak staat hier de plattegrond en het tijdschema op. Af en toe staat er nog wat nieuws op of het aanbod voor eten en drinken. </w:t>
+      </w:r>
+      <w:r>
+        <w:rPr>
+          <w:vertAlign w:val="superscript"/>
+        </w:rPr>
+        <w:t xml:space="preserve">ter voorbeeld: </w:t>
+      </w:r>
+      <w:r>
+        <w:rPr>
+          <w:rStyle w:val="FootnoteReference"/>
+        </w:rPr>
+        <w:footnoteReference w:id="8"/>
       </w:r>
     </w:p>
     <w:p>
       <w:r>
+        <w:t>N</w:t>
+      </w:r>
+      <w:r>
+        <w:t xml:space="preserve">aast mobiele apps zijn er ook nog ander IT-gerelateerde oplossingen. Zo schreef de muziekpagina van </w:t>
+      </w:r>
+      <w:proofErr w:type="spellStart"/>
+      <w:r>
+        <w:t>Vice</w:t>
+      </w:r>
+      <w:proofErr w:type="spellEnd"/>
+      <w:r>
+        <w:t xml:space="preserve">, genaamd </w:t>
+      </w:r>
+      <w:proofErr w:type="spellStart"/>
+      <w:r>
+        <w:t>Noisey</w:t>
+      </w:r>
+      <w:proofErr w:type="spellEnd"/>
+      <w:r>
+        <w:t>, een blog over technologische innovaties die een festival beter maken. Hierin verschenen de volgende IT-gerelateerde oplossingen</w:t>
+      </w:r>
+      <w:r>
         <w:t xml:space="preserve"> </w:t>
+      </w:r>
+      <w:r>
+        <w:rPr>
+          <w:rStyle w:val="FootnoteReference"/>
+        </w:rPr>
+        <w:footnoteReference w:id="9"/>
+      </w:r>
+      <w:r>
+        <w:t>:</w:t>
       </w:r>
     </w:p>
     <w:p>
       <w:r>
+        <w:t>1. RFID-armband: technisch polsbandje waarmee je niet alleen naar binnen kunt bij het festival maar ook kunt betalen bij de bar.</w:t>
+      </w:r>
+    </w:p>
+    <w:p>
+      <w:r>
+        <w:t xml:space="preserve">2. VR-technologie: mocht je niet naar het festival kunnen, maar wil je het toch mee kunnen maken, dan komt VR om de hoek kijken. Het festival </w:t>
+      </w:r>
+      <w:proofErr w:type="spellStart"/>
+      <w:r>
+        <w:t>Coachella</w:t>
+      </w:r>
+      <w:proofErr w:type="spellEnd"/>
+      <w:r>
+        <w:t xml:space="preserve"> is hier al mee bezig.</w:t>
+      </w:r>
+    </w:p>
+    <w:p>
+      <w:r>
+        <w:t xml:space="preserve">3. </w:t>
+      </w:r>
+      <w:r>
+        <w:t xml:space="preserve">Drone: momenteel moeten festivalbezoekers nog naar een bar of loopt er iemand met een rugzak door het publiek. In de toekomst kunnen drones drinken brengen naar bezoekers. In 2013 experimenteerde een festival in Zuid-Afrika hier al mee. </w:t>
+      </w:r>
+    </w:p>
+    <w:p>
+      <w:r>
+        <w:lastRenderedPageBreak/>
         <w:t xml:space="preserve">Om echt duidelijk de problemen van de festivalbezoekers in kaart te brengen heb ik de volgende vraag  opgenomen in de enquête (alle enquête vragen staan in bijlagen A): </w:t>
       </w:r>
     </w:p>
@@ -8362,8 +8488,12 @@
     </w:p>
     <w:p>
       <w:r>
-        <w:lastRenderedPageBreak/>
         <w:t xml:space="preserve"> Dit zijn de resultaten:</w:t>
+      </w:r>
+    </w:p>
+    <w:p>
+      <w:r>
+        <w:t>[RESULTATEN VAN ENQUÊTE]</w:t>
       </w:r>
     </w:p>
     <w:p/>
@@ -8390,57 +8520,269 @@
         <w:t>Dit zijn de resultaten:</w:t>
       </w:r>
     </w:p>
-    <w:p/>
     <w:p>
       <w:r>
-        <w:t xml:space="preserve">Als de festivalbezoeker bij deze vraag </w:t>
-      </w:r>
-      <w:r>
-        <w:rPr>
-          <w:i/>
-        </w:rPr>
-        <w:t xml:space="preserve">ja </w:t>
-      </w:r>
-      <w:r>
-        <w:t xml:space="preserve">als antwoord geeft, dan wordt ook gevraagd met wat voor IT toepassing het festival een betere ervaring wordt. </w:t>
-      </w:r>
-    </w:p>
-    <w:p>
-      <w:r>
-        <w:t>Dit zijn de resultaten:</w:t>
+        <w:t>[RESULTATEN VAN ENQUÊTE]</w:t>
       </w:r>
     </w:p>
     <w:p/>
     <w:p>
       <w:r>
-        <w:t>Hieruit kunnen we concluderen dat….</w:t>
+        <w:t xml:space="preserve">Als de festivalbezoeker bij deze vraag </w:t>
+      </w:r>
+      <w:r>
+        <w:rPr>
+          <w:i/>
+        </w:rPr>
+        <w:t xml:space="preserve">ja </w:t>
+      </w:r>
+      <w:r>
+        <w:t xml:space="preserve">als antwoord geeft, dan wordt ook gevraagd met wat voor IT toepassing het festival een betere ervaring wordt. </w:t>
+      </w:r>
+    </w:p>
+    <w:p>
+      <w:r>
+        <w:t>Dit zijn de resultaten:</w:t>
+      </w:r>
+    </w:p>
+    <w:p>
+      <w:r>
+        <w:t>[RESULTATEN VAN ENQUÊTE]</w:t>
       </w:r>
     </w:p>
     <w:p/>
     <w:p>
-      <w:pPr>
-        <w:pStyle w:val="Heading2"/>
-      </w:pPr>
-      <w:bookmarkStart w:id="22" w:name="_Toc786121"/>
-      <w:r>
-        <w:t xml:space="preserve">Willen festivalbezoekers een mobiele app downloaden voor het </w:t>
-      </w:r>
-      <w:proofErr w:type="spellStart"/>
-      <w:r>
-        <w:t>fesitval</w:t>
-      </w:r>
-      <w:proofErr w:type="spellEnd"/>
-      <w:r>
-        <w:t xml:space="preserve"> weekend?</w:t>
-      </w:r>
-      <w:bookmarkEnd w:id="22"/>
+      <w:r>
+        <w:t>Hieruit kunnen we concluderen dat….</w:t>
+      </w:r>
     </w:p>
     <w:p/>
     <w:p>
       <w:pPr>
         <w:pStyle w:val="Heading2"/>
       </w:pPr>
-      <w:bookmarkStart w:id="23" w:name="_Toc786122"/>
+      <w:bookmarkStart w:id="21" w:name="_Toc786121"/>
+      <w:r>
+        <w:t xml:space="preserve">Willen festivalbezoekers een mobiele app downloaden voor het </w:t>
+      </w:r>
+      <w:proofErr w:type="spellStart"/>
+      <w:r>
+        <w:t>fesitval</w:t>
+      </w:r>
+      <w:proofErr w:type="spellEnd"/>
+      <w:r>
+        <w:t xml:space="preserve"> weekend?</w:t>
+      </w:r>
+      <w:bookmarkEnd w:id="21"/>
+    </w:p>
+    <w:p>
+      <w:r>
+        <w:t>Om te kijken of festivalbezoekers een mobiele app zullen downloaden</w:t>
+      </w:r>
+      <w:r>
+        <w:t>, wordt er gekeken naar bestaande apps van grote festivals in Nederland. Deze nummers zijn wat lastig om te achterhalen, maar de</w:t>
+      </w:r>
+      <w:r>
+        <w:t xml:space="preserve"> </w:t>
+      </w:r>
+      <w:proofErr w:type="spellStart"/>
+      <w:r>
+        <w:t>playstore</w:t>
+      </w:r>
+      <w:proofErr w:type="spellEnd"/>
+      <w:r>
+        <w:t xml:space="preserve"> op Android geeft een indicatie hoe vaak een app is gedownload. </w:t>
+      </w:r>
+      <w:r>
+        <w:t xml:space="preserve">. </w:t>
+      </w:r>
+    </w:p>
+    <w:p>
+      <w:pPr>
+        <w:rPr>
+          <w:lang w:val="en-US"/>
+        </w:rPr>
+      </w:pPr>
+      <w:proofErr w:type="spellStart"/>
+      <w:r>
+        <w:rPr>
+          <w:lang w:val="en-US"/>
+        </w:rPr>
+        <w:t>Pinkpop</w:t>
+      </w:r>
+      <w:proofErr w:type="spellEnd"/>
+      <w:r>
+        <w:rPr>
+          <w:lang w:val="en-US"/>
+        </w:rPr>
+        <w:t>:</w:t>
+      </w:r>
+      <w:r>
+        <w:rPr>
+          <w:lang w:val="en-US"/>
+        </w:rPr>
+        <w:t xml:space="preserve"> 50.000+</w:t>
+      </w:r>
+      <w:r>
+        <w:rPr>
+          <w:lang w:val="en-US"/>
+        </w:rPr>
+        <w:t xml:space="preserve"> </w:t>
+      </w:r>
+      <w:r>
+        <w:rPr>
+          <w:rStyle w:val="FootnoteReference"/>
+          <w:lang w:val="en-US"/>
+        </w:rPr>
+        <w:footnoteReference w:id="10"/>
+      </w:r>
+    </w:p>
+    <w:p>
+      <w:pPr>
+        <w:rPr>
+          <w:lang w:val="en-US"/>
+        </w:rPr>
+      </w:pPr>
+      <w:r>
+        <w:rPr>
+          <w:lang w:val="en-US"/>
+        </w:rPr>
+        <w:lastRenderedPageBreak/>
+        <w:t>Lowlands:</w:t>
+      </w:r>
+      <w:r>
+        <w:rPr>
+          <w:lang w:val="en-US"/>
+        </w:rPr>
+        <w:t xml:space="preserve"> 10.000+</w:t>
+      </w:r>
+      <w:r>
+        <w:rPr>
+          <w:lang w:val="en-US"/>
+        </w:rPr>
+        <w:t xml:space="preserve"> </w:t>
+      </w:r>
+      <w:r>
+        <w:rPr>
+          <w:rStyle w:val="FootnoteReference"/>
+          <w:lang w:val="en-US"/>
+        </w:rPr>
+        <w:footnoteReference w:id="11"/>
+      </w:r>
+    </w:p>
+    <w:p>
+      <w:pPr>
+        <w:rPr>
+          <w:lang w:val="en-US"/>
+        </w:rPr>
+      </w:pPr>
+      <w:r>
+        <w:rPr>
+          <w:lang w:val="en-US"/>
+        </w:rPr>
+        <w:t>Down The Rabbit Hole:</w:t>
+      </w:r>
+      <w:r>
+        <w:rPr>
+          <w:lang w:val="en-US"/>
+        </w:rPr>
+        <w:t xml:space="preserve"> </w:t>
+      </w:r>
+      <w:r>
+        <w:rPr>
+          <w:lang w:val="en-US"/>
+        </w:rPr>
+        <w:t>10.000+</w:t>
+      </w:r>
+      <w:r>
+        <w:rPr>
+          <w:lang w:val="en-US"/>
+        </w:rPr>
+        <w:t xml:space="preserve"> </w:t>
+      </w:r>
+      <w:r>
+        <w:rPr>
+          <w:rStyle w:val="FootnoteReference"/>
+          <w:lang w:val="en-US"/>
+        </w:rPr>
+        <w:footnoteReference w:id="12"/>
+      </w:r>
+    </w:p>
+    <w:p>
+      <w:r>
+        <w:t>WOO HAH!:</w:t>
+      </w:r>
+      <w:r>
+        <w:t xml:space="preserve"> 5.000+</w:t>
+      </w:r>
+      <w:r>
+        <w:t xml:space="preserve"> </w:t>
+      </w:r>
+      <w:r>
+        <w:rPr>
+          <w:rStyle w:val="FootnoteReference"/>
+          <w:lang w:val="en-US"/>
+        </w:rPr>
+        <w:footnoteReference w:id="13"/>
+      </w:r>
+    </w:p>
+    <w:p>
+      <w:proofErr w:type="spellStart"/>
+      <w:r>
+        <w:t>Bospop</w:t>
+      </w:r>
+      <w:proofErr w:type="spellEnd"/>
+      <w:r>
+        <w:t xml:space="preserve">: 5.000+ </w:t>
+      </w:r>
+      <w:r>
+        <w:rPr>
+          <w:rStyle w:val="FootnoteReference"/>
+        </w:rPr>
+        <w:footnoteReference w:id="14"/>
+      </w:r>
+    </w:p>
+    <w:p>
+      <w:r>
+        <w:t>Dit zegt op</w:t>
+      </w:r>
+      <w:r>
+        <w:t xml:space="preserve"> </w:t>
+      </w:r>
+      <w:r>
+        <w:t>zich niet erg veel. Daarom is deze vraag ook in de enquête opgenomen</w:t>
+      </w:r>
+      <w:r>
+        <w:t xml:space="preserve">. </w:t>
+      </w:r>
+      <w:r>
+        <w:t>Zou je een mobiele app downloaden voor een festival weekend als deze je een betere of makkelijkere ervaring geeft?</w:t>
+      </w:r>
+    </w:p>
+    <w:p>
+      <w:r>
+        <w:t>Dit zijn de resultaten:</w:t>
+      </w:r>
+    </w:p>
+    <w:p>
+      <w:r>
+        <w:t>[RESULTATEN VAN ENQUÊTE]</w:t>
+      </w:r>
+    </w:p>
+    <w:p/>
+    <w:p>
+      <w:r>
+        <w:t>Hieruit kunnen we concluderen dat….</w:t>
+      </w:r>
+      <w:r>
+        <w:t xml:space="preserve"> </w:t>
+      </w:r>
+    </w:p>
+    <w:p>
+      <w:pPr>
+        <w:pStyle w:val="Heading2"/>
+      </w:pPr>
+      <w:bookmarkStart w:id="22" w:name="_Toc786122"/>
       <w:r>
         <w:t xml:space="preserve">Welke functionaliteiten van een mobiele app zouden bezoekers een betere ervaring geven op </w:t>
       </w:r>
@@ -8451,6 +8793,260 @@
       <w:proofErr w:type="spellEnd"/>
       <w:r>
         <w:t>?</w:t>
+      </w:r>
+      <w:bookmarkEnd w:id="22"/>
+    </w:p>
+    <w:p>
+      <w:r>
+        <w:t xml:space="preserve">Om te </w:t>
+      </w:r>
+      <w:r>
+        <w:t>ondervinden welke f</w:t>
+      </w:r>
+      <w:r>
+        <w:t>unctionaliteiten festivalbezoekers in een mobiele app zouden willen zien, is dit verwerkt in de enquête. De volgende vraag is gesteld:</w:t>
+      </w:r>
+    </w:p>
+    <w:p>
+      <w:pPr>
+        <w:rPr>
+          <w:i/>
+        </w:rPr>
+      </w:pPr>
+      <w:r>
+        <w:rPr>
+          <w:i/>
+        </w:rPr>
+        <w:t>Wat voor functionaliteiten zou jij graag in een mobiele app voor een festival zien?</w:t>
+      </w:r>
+    </w:p>
+    <w:p>
+      <w:pPr>
+        <w:pStyle w:val="ListParagraph"/>
+        <w:numPr>
+          <w:ilvl w:val="0"/>
+          <w:numId w:val="45"/>
+        </w:numPr>
+        <w:rPr>
+          <w:i/>
+        </w:rPr>
+      </w:pPr>
+      <w:r>
+        <w:rPr>
+          <w:i/>
+        </w:rPr>
+        <w:t>Tent terug vind functie</w:t>
+      </w:r>
+    </w:p>
+    <w:p>
+      <w:pPr>
+        <w:pStyle w:val="ListParagraph"/>
+        <w:numPr>
+          <w:ilvl w:val="0"/>
+          <w:numId w:val="45"/>
+        </w:numPr>
+        <w:rPr>
+          <w:i/>
+        </w:rPr>
+      </w:pPr>
+      <w:r>
+        <w:rPr>
+          <w:i/>
+        </w:rPr>
+        <w:t>Meeting punt functie welke de beste plek laat zien om je vrienden weer te ontmoeten</w:t>
+      </w:r>
+    </w:p>
+    <w:p>
+      <w:pPr>
+        <w:pStyle w:val="ListParagraph"/>
+        <w:numPr>
+          <w:ilvl w:val="0"/>
+          <w:numId w:val="45"/>
+        </w:numPr>
+        <w:rPr>
+          <w:i/>
+        </w:rPr>
+      </w:pPr>
+      <w:r>
+        <w:rPr>
+          <w:i/>
+        </w:rPr>
+        <w:t>Rooster welke artiest wanneer en waar speelt</w:t>
+      </w:r>
+    </w:p>
+    <w:p>
+      <w:pPr>
+        <w:pStyle w:val="ListParagraph"/>
+        <w:numPr>
+          <w:ilvl w:val="0"/>
+          <w:numId w:val="45"/>
+        </w:numPr>
+        <w:rPr>
+          <w:i/>
+        </w:rPr>
+      </w:pPr>
+      <w:r>
+        <w:rPr>
+          <w:i/>
+        </w:rPr>
+        <w:t>Plattegrond van het festivalterrein</w:t>
+      </w:r>
+    </w:p>
+    <w:p>
+      <w:pPr>
+        <w:pStyle w:val="ListParagraph"/>
+        <w:numPr>
+          <w:ilvl w:val="0"/>
+          <w:numId w:val="45"/>
+        </w:numPr>
+        <w:rPr>
+          <w:i/>
+        </w:rPr>
+      </w:pPr>
+      <w:r>
+        <w:rPr>
+          <w:i/>
+        </w:rPr>
+        <w:t xml:space="preserve">Functie die aangeeft wat de rustigste (en </w:t>
+      </w:r>
+      <w:proofErr w:type="spellStart"/>
+      <w:r>
+        <w:rPr>
+          <w:i/>
+        </w:rPr>
+        <w:t>dichtstbijzijndste</w:t>
+      </w:r>
+      <w:proofErr w:type="spellEnd"/>
+      <w:r>
+        <w:rPr>
+          <w:i/>
+        </w:rPr>
+        <w:t>) bar, wc, eet plek etc. is</w:t>
+      </w:r>
+    </w:p>
+    <w:p>
+      <w:pPr>
+        <w:pStyle w:val="ListParagraph"/>
+        <w:numPr>
+          <w:ilvl w:val="0"/>
+          <w:numId w:val="45"/>
+        </w:numPr>
+        <w:rPr>
+          <w:i/>
+        </w:rPr>
+      </w:pPr>
+      <w:proofErr w:type="spellStart"/>
+      <w:r>
+        <w:rPr>
+          <w:i/>
+        </w:rPr>
+        <w:t>Budgetering</w:t>
+      </w:r>
+      <w:proofErr w:type="spellEnd"/>
+      <w:r>
+        <w:rPr>
+          <w:i/>
+        </w:rPr>
+        <w:t xml:space="preserve"> functie waarin je kan bijhouden wat je budget is en die dan aangeeft hoeveel muntjes / geld je nog kunt uitgeven</w:t>
+      </w:r>
+    </w:p>
+    <w:p>
+      <w:pPr>
+        <w:pStyle w:val="ListParagraph"/>
+        <w:numPr>
+          <w:ilvl w:val="0"/>
+          <w:numId w:val="45"/>
+        </w:numPr>
+        <w:rPr>
+          <w:i/>
+        </w:rPr>
+      </w:pPr>
+      <w:r>
+        <w:rPr>
+          <w:i/>
+        </w:rPr>
+        <w:t>Water drink melding</w:t>
+      </w:r>
+    </w:p>
+    <w:p>
+      <w:pPr>
+        <w:pStyle w:val="ListParagraph"/>
+        <w:numPr>
+          <w:ilvl w:val="0"/>
+          <w:numId w:val="45"/>
+        </w:numPr>
+        <w:rPr>
+          <w:i/>
+        </w:rPr>
+      </w:pPr>
+      <w:r>
+        <w:rPr>
+          <w:i/>
+        </w:rPr>
+        <w:t>Weersverwachting</w:t>
+      </w:r>
+    </w:p>
+    <w:p>
+      <w:pPr>
+        <w:pStyle w:val="ListParagraph"/>
+        <w:numPr>
+          <w:ilvl w:val="0"/>
+          <w:numId w:val="45"/>
+        </w:numPr>
+        <w:rPr>
+          <w:i/>
+        </w:rPr>
+      </w:pPr>
+      <w:r>
+        <w:rPr>
+          <w:i/>
+        </w:rPr>
+        <w:t>Paklijst</w:t>
+      </w:r>
+    </w:p>
+    <w:p>
+      <w:pPr>
+        <w:pStyle w:val="ListParagraph"/>
+        <w:numPr>
+          <w:ilvl w:val="0"/>
+          <w:numId w:val="45"/>
+        </w:numPr>
+        <w:rPr>
+          <w:i/>
+        </w:rPr>
+      </w:pPr>
+      <w:r>
+        <w:rPr>
+          <w:i/>
+        </w:rPr>
+        <w:t>Anders, namelijk:</w:t>
+      </w:r>
+    </w:p>
+    <w:p>
+      <w:r>
+        <w:t>Dit zijn de resultaten:</w:t>
+      </w:r>
+    </w:p>
+    <w:p>
+      <w:r>
+        <w:t>[RESULTATEN VAN ENQUÊTE]</w:t>
+      </w:r>
+    </w:p>
+    <w:p/>
+    <w:p>
+      <w:r>
+        <w:t>Hieruit kunnen we concluderen dat….</w:t>
+      </w:r>
+    </w:p>
+    <w:p/>
+    <w:p>
+      <w:pPr>
+        <w:pStyle w:val="Heading2"/>
+      </w:pPr>
+      <w:bookmarkStart w:id="23" w:name="_Toc786123"/>
+      <w:r>
+        <w:lastRenderedPageBreak/>
+        <w:t>Hoe moet worden omgegaan met de beveiliging van een mobiele app?</w:t>
       </w:r>
       <w:bookmarkEnd w:id="23"/>
     </w:p>
@@ -8459,9 +9055,9 @@
       <w:pPr>
         <w:pStyle w:val="Heading2"/>
       </w:pPr>
-      <w:bookmarkStart w:id="24" w:name="_Toc786123"/>
-      <w:r>
-        <w:t>Hoe moet worden omgegaan met de beveiliging van een mobiele app?</w:t>
+      <w:bookmarkStart w:id="24" w:name="_Toc786124"/>
+      <w:r>
+        <w:t>Hoe moet worden omgegaan met de privacy van de festivalbezoekers bij het verzamelen van data?</w:t>
       </w:r>
       <w:bookmarkEnd w:id="24"/>
     </w:p>
@@ -8470,9 +9066,9 @@
       <w:pPr>
         <w:pStyle w:val="Heading2"/>
       </w:pPr>
-      <w:bookmarkStart w:id="25" w:name="_Toc786124"/>
-      <w:r>
-        <w:t>Hoe moet worden omgegaan met de privacy van de festivalbezoekers bij het verzamelen van data?</w:t>
+      <w:bookmarkStart w:id="25" w:name="_Toc786125"/>
+      <w:r>
+        <w:t>Hoe kan de locatie van de bezoekers zo nauwkeurig mogelijk verzameld worden zodat de drukte op het festivalterrein zichtbaar is?</w:t>
       </w:r>
       <w:bookmarkEnd w:id="25"/>
     </w:p>
@@ -8481,22 +9077,11 @@
       <w:pPr>
         <w:pStyle w:val="Heading2"/>
       </w:pPr>
-      <w:bookmarkStart w:id="26" w:name="_Toc786125"/>
-      <w:r>
-        <w:t>Hoe kan de locatie van de bezoekers zo nauwkeurig mogelijk verzameld worden zodat de drukte op het festivalterrein zichtbaar is?</w:t>
+      <w:bookmarkStart w:id="26" w:name="_Toc786126"/>
+      <w:r>
+        <w:t>Hoe maak je een mobiele app schaalbaar?</w:t>
       </w:r>
       <w:bookmarkEnd w:id="26"/>
-    </w:p>
-    <w:p/>
-    <w:p>
-      <w:pPr>
-        <w:pStyle w:val="Heading2"/>
-      </w:pPr>
-      <w:bookmarkStart w:id="27" w:name="_Toc786126"/>
-      <w:r>
-        <w:t>Hoe maak je een mobiele app schaalbaar?</w:t>
-      </w:r>
-      <w:bookmarkEnd w:id="27"/>
     </w:p>
     <w:p>
       <w:pPr>
@@ -8517,12 +9102,12 @@
       <w:pPr>
         <w:pStyle w:val="Heading1"/>
       </w:pPr>
-      <w:bookmarkStart w:id="28" w:name="_Toc786127"/>
+      <w:bookmarkStart w:id="27" w:name="_Toc786127"/>
       <w:r>
         <w:lastRenderedPageBreak/>
         <w:t>Conclusie</w:t>
       </w:r>
-      <w:bookmarkEnd w:id="28"/>
+      <w:bookmarkEnd w:id="27"/>
       <w:r>
         <w:t xml:space="preserve"> </w:t>
       </w:r>
@@ -8546,12 +9131,12 @@
       <w:pPr>
         <w:pStyle w:val="Heading1"/>
       </w:pPr>
-      <w:bookmarkStart w:id="29" w:name="_Toc786128"/>
+      <w:bookmarkStart w:id="28" w:name="_Toc786128"/>
       <w:r>
         <w:lastRenderedPageBreak/>
         <w:t>Aanbevelingen</w:t>
       </w:r>
-      <w:bookmarkEnd w:id="29"/>
+      <w:bookmarkEnd w:id="28"/>
       <w:r>
         <w:t xml:space="preserve"> </w:t>
       </w:r>
@@ -8571,7 +9156,7 @@
         <w:br w:type="page"/>
       </w:r>
     </w:p>
-    <w:bookmarkStart w:id="30" w:name="_Toc786129" w:displacedByCustomXml="next"/>
+    <w:bookmarkStart w:id="29" w:name="_Toc786129" w:displacedByCustomXml="next"/>
     <w:sdt>
       <w:sdtPr>
         <w:rPr>
@@ -8595,7 +9180,7 @@
           <w:r>
             <w:t>Bibliografie</w:t>
           </w:r>
-          <w:bookmarkEnd w:id="30"/>
+          <w:bookmarkEnd w:id="29"/>
         </w:p>
         <w:sdt>
           <w:sdtPr>
@@ -8622,6 +9207,64 @@
               <w:r>
                 <w:fldChar w:fldCharType="separate"/>
               </w:r>
+              <w:r>
+                <w:rPr>
+                  <w:noProof/>
+                </w:rPr>
+                <w:t xml:space="preserve">Abbink, G. (2018, Januari 15). </w:t>
+              </w:r>
+              <w:r>
+                <w:rPr>
+                  <w:i/>
+                  <w:iCs/>
+                  <w:noProof/>
+                </w:rPr>
+                <w:t>Top 10 festival ergernissen?</w:t>
+              </w:r>
+              <w:r>
+                <w:rPr>
+                  <w:noProof/>
+                </w:rPr>
+                <w:t xml:space="preserve"> Opgehaald van hardfestival: https://hardfestival.nl/top-tien-festival-ergernissen/</w:t>
+              </w:r>
+            </w:p>
+            <w:p>
+              <w:pPr>
+                <w:pStyle w:val="Bibliography"/>
+                <w:ind w:left="720" w:hanging="720"/>
+                <w:rPr>
+                  <w:noProof/>
+                </w:rPr>
+              </w:pPr>
+              <w:r>
+                <w:rPr>
+                  <w:noProof/>
+                </w:rPr>
+                <w:t xml:space="preserve">JEFTA. (2018, Mei 30). </w:t>
+              </w:r>
+              <w:r>
+                <w:rPr>
+                  <w:i/>
+                  <w:iCs/>
+                  <w:noProof/>
+                </w:rPr>
+                <w:t>Festival apps: deze zes apps moet je hebben!</w:t>
+              </w:r>
+              <w:r>
+                <w:rPr>
+                  <w:noProof/>
+                </w:rPr>
+                <w:t xml:space="preserve"> Opgehaald van Tele2: https://www.tele2.nl/blog/beste-festival-apps/</w:t>
+              </w:r>
+            </w:p>
+            <w:p>
+              <w:pPr>
+                <w:pStyle w:val="Bibliography"/>
+                <w:ind w:left="720" w:hanging="720"/>
+                <w:rPr>
+                  <w:noProof/>
+                </w:rPr>
+              </w:pPr>
               <w:r>
                 <w:rPr>
                   <w:i/>
@@ -8658,6 +9301,236 @@
                   <w:noProof/>
                 </w:rPr>
                 <w:t>. (2018, Februari 9). Opgehaald van ictresearchmethods: http://ictresearchmethods.nl/Methods</w:t>
+              </w:r>
+            </w:p>
+            <w:p>
+              <w:pPr>
+                <w:pStyle w:val="Bibliography"/>
+                <w:ind w:left="720" w:hanging="720"/>
+                <w:rPr>
+                  <w:noProof/>
+                </w:rPr>
+              </w:pPr>
+              <w:r>
+                <w:rPr>
+                  <w:noProof/>
+                </w:rPr>
+                <w:t xml:space="preserve">MOJO NL. (2018, Jnui 29). </w:t>
+              </w:r>
+              <w:r>
+                <w:rPr>
+                  <w:i/>
+                  <w:iCs/>
+                  <w:noProof/>
+                </w:rPr>
+                <w:t>Bospop</w:t>
+              </w:r>
+              <w:r>
+                <w:rPr>
+                  <w:noProof/>
+                </w:rPr>
+                <w:t>. Opgehaald van Google Play: https://play.google.com/store/apps/details?id=fm.golive.bospopc0d85efd</w:t>
+              </w:r>
+            </w:p>
+            <w:p>
+              <w:pPr>
+                <w:pStyle w:val="Bibliography"/>
+                <w:ind w:left="720" w:hanging="720"/>
+                <w:rPr>
+                  <w:noProof/>
+                </w:rPr>
+              </w:pPr>
+              <w:r>
+                <w:rPr>
+                  <w:noProof/>
+                </w:rPr>
+                <w:t xml:space="preserve">MOJO NL. (2018, Juni 14). </w:t>
+              </w:r>
+              <w:r>
+                <w:rPr>
+                  <w:i/>
+                  <w:iCs/>
+                  <w:noProof/>
+                </w:rPr>
+                <w:t>De officiële Pinkpop 2018 app</w:t>
+              </w:r>
+              <w:r>
+                <w:rPr>
+                  <w:noProof/>
+                </w:rPr>
+                <w:t>. Opgehaald van Google Play: https://play.google.com/store/apps/details?id=be.appstrakt.pinkpop</w:t>
+              </w:r>
+            </w:p>
+            <w:p>
+              <w:pPr>
+                <w:pStyle w:val="Bibliography"/>
+                <w:ind w:left="720" w:hanging="720"/>
+                <w:rPr>
+                  <w:noProof/>
+                </w:rPr>
+              </w:pPr>
+              <w:r>
+                <w:rPr>
+                  <w:noProof/>
+                  <w:lang w:val="en-US"/>
+                </w:rPr>
+                <w:t xml:space="preserve">MOJO NL. (2018, Juni 14). </w:t>
+              </w:r>
+              <w:r>
+                <w:rPr>
+                  <w:i/>
+                  <w:iCs/>
+                  <w:noProof/>
+                  <w:lang w:val="en-US"/>
+                </w:rPr>
+                <w:t>Down The Rabbit Hole 2018</w:t>
+              </w:r>
+              <w:r>
+                <w:rPr>
+                  <w:noProof/>
+                  <w:lang w:val="en-US"/>
+                </w:rPr>
+                <w:t xml:space="preserve">. </w:t>
+              </w:r>
+              <w:r>
+                <w:rPr>
+                  <w:noProof/>
+                </w:rPr>
+                <w:t>Opgehaald van Google Play: https://play.google.com/store/apps/details?id=nl.downtherabbithole.festival2015</w:t>
+              </w:r>
+            </w:p>
+            <w:p>
+              <w:pPr>
+                <w:pStyle w:val="Bibliography"/>
+                <w:ind w:left="720" w:hanging="720"/>
+                <w:rPr>
+                  <w:noProof/>
+                </w:rPr>
+              </w:pPr>
+              <w:r>
+                <w:rPr>
+                  <w:noProof/>
+                  <w:lang w:val="en-US"/>
+                </w:rPr>
+                <w:t xml:space="preserve">Mojo NL. (2018, Augustus 17). </w:t>
+              </w:r>
+              <w:r>
+                <w:rPr>
+                  <w:i/>
+                  <w:iCs/>
+                  <w:noProof/>
+                  <w:lang w:val="en-US"/>
+                </w:rPr>
+                <w:t>Lowlands Festival 2018</w:t>
+              </w:r>
+              <w:r>
+                <w:rPr>
+                  <w:noProof/>
+                  <w:lang w:val="en-US"/>
+                </w:rPr>
+                <w:t xml:space="preserve">. </w:t>
+              </w:r>
+              <w:r>
+                <w:rPr>
+                  <w:noProof/>
+                </w:rPr>
+                <w:t>Opgehaald van Google Play: https://play.google.com/store/apps/details?id=nl.greencopper.lowlands</w:t>
+              </w:r>
+            </w:p>
+            <w:p>
+              <w:pPr>
+                <w:pStyle w:val="Bibliography"/>
+                <w:ind w:left="720" w:hanging="720"/>
+                <w:rPr>
+                  <w:noProof/>
+                </w:rPr>
+              </w:pPr>
+              <w:r>
+                <w:rPr>
+                  <w:noProof/>
+                  <w:lang w:val="en-US"/>
+                </w:rPr>
+                <w:t xml:space="preserve">MOJO NL. (2018, Augustus 17). </w:t>
+              </w:r>
+              <w:r>
+                <w:rPr>
+                  <w:i/>
+                  <w:iCs/>
+                  <w:noProof/>
+                  <w:lang w:val="en-US"/>
+                </w:rPr>
+                <w:t>Lowlands Festival 2018</w:t>
+              </w:r>
+              <w:r>
+                <w:rPr>
+                  <w:noProof/>
+                  <w:lang w:val="en-US"/>
+                </w:rPr>
+                <w:t xml:space="preserve">. </w:t>
+              </w:r>
+              <w:r>
+                <w:rPr>
+                  <w:noProof/>
+                </w:rPr>
+                <w:t>Opgehaald van Google Play: https://play.google.com/store/apps/details?id=nl.greencopper.lowlands</w:t>
+              </w:r>
+            </w:p>
+            <w:p>
+              <w:pPr>
+                <w:pStyle w:val="Bibliography"/>
+                <w:ind w:left="720" w:hanging="720"/>
+                <w:rPr>
+                  <w:noProof/>
+                </w:rPr>
+              </w:pPr>
+              <w:r>
+                <w:rPr>
+                  <w:noProof/>
+                </w:rPr>
+                <w:t xml:space="preserve">MOJO NL. (2018, Juni 29). </w:t>
+              </w:r>
+              <w:r>
+                <w:rPr>
+                  <w:i/>
+                  <w:iCs/>
+                  <w:noProof/>
+                </w:rPr>
+                <w:t>Official WOO HAH! 2018</w:t>
+              </w:r>
+              <w:r>
+                <w:rPr>
+                  <w:noProof/>
+                </w:rPr>
+                <w:t>. Opgehaald van Google Play: https://play.google.com/store/apps/details?id=fm.golive.woohah94decae8</w:t>
+              </w:r>
+            </w:p>
+            <w:p>
+              <w:pPr>
+                <w:pStyle w:val="Bibliography"/>
+                <w:ind w:left="720" w:hanging="720"/>
+                <w:rPr>
+                  <w:noProof/>
+                </w:rPr>
+              </w:pPr>
+              <w:r>
+                <w:rPr>
+                  <w:noProof/>
+                </w:rPr>
+                <w:t xml:space="preserve">Noisey. (2017, Augustus 24). </w:t>
+              </w:r>
+              <w:r>
+                <w:rPr>
+                  <w:i/>
+                  <w:iCs/>
+                  <w:noProof/>
+                </w:rPr>
+                <w:t>Technologische innovaties die een festivak écht beter maken</w:t>
+              </w:r>
+              <w:r>
+                <w:rPr>
+                  <w:noProof/>
+                </w:rPr>
+                <w:t>. Opgehaald van Noisey: https://noisey.vice.com/nl/article/xww4y4/technologische-innovaties-die-een-festival-echt-beter-maken</w:t>
               </w:r>
             </w:p>
             <w:p>
@@ -8738,6 +9611,8 @@
       <w:r>
         <w:br w:type="page"/>
       </w:r>
+      <w:bookmarkStart w:id="30" w:name="_GoBack"/>
+      <w:bookmarkEnd w:id="30"/>
     </w:p>
     <w:p>
       <w:pPr>
@@ -8865,7 +9740,7 @@
                             </pic:cNvPicPr>
                           </pic:nvPicPr>
                           <pic:blipFill>
-                            <a:blip r:embed="rId20">
+                            <a:blip r:embed="rId18">
                               <a:extLst>
                                 <a:ext uri="{28A0092B-C50C-407E-A947-70E740481C1C}">
                                   <a14:useLocalDpi xmlns:a14="http://schemas.microsoft.com/office/drawing/2010/main" val="0"/>
@@ -8894,7 +9769,7 @@
                             </pic:cNvPicPr>
                           </pic:nvPicPr>
                           <pic:blipFill>
-                            <a:blip r:embed="rId21">
+                            <a:blip r:embed="rId19">
                               <a:extLst>
                                 <a:ext uri="{28A0092B-C50C-407E-A947-70E740481C1C}">
                                   <a14:useLocalDpi xmlns:a14="http://schemas.microsoft.com/office/drawing/2010/main" val="0"/>
@@ -8924,7 +9799,7 @@
                           </pic:cNvPicPr>
                         </pic:nvPicPr>
                         <pic:blipFill>
-                          <a:blip r:embed="rId22">
+                          <a:blip r:embed="rId20">
                             <a:extLst>
                               <a:ext uri="{28A0092B-C50C-407E-A947-70E740481C1C}">
                                 <a14:useLocalDpi xmlns:a14="http://schemas.microsoft.com/office/drawing/2010/main" val="0"/>
@@ -8953,7 +9828,7 @@
                           </pic:cNvPicPr>
                         </pic:nvPicPr>
                         <pic:blipFill>
-                          <a:blip r:embed="rId23">
+                          <a:blip r:embed="rId21">
                             <a:extLst>
                               <a:ext uri="{28A0092B-C50C-407E-A947-70E740481C1C}">
                                 <a14:useLocalDpi xmlns:a14="http://schemas.microsoft.com/office/drawing/2010/main" val="0"/>
@@ -9324,6 +10199,74 @@
     <w:p>
       <w:pPr>
         <w:pStyle w:val="FootnoteText"/>
+        <w:rPr>
+          <w:sz w:val="16"/>
+        </w:rPr>
+      </w:pPr>
+      <w:r>
+        <w:rPr>
+          <w:rStyle w:val="FootnoteReference"/>
+          <w:sz w:val="12"/>
+        </w:rPr>
+        <w:footnoteRef/>
+      </w:r>
+      <w:r>
+        <w:rPr>
+          <w:sz w:val="12"/>
+        </w:rPr>
+        <w:t xml:space="preserve"> </w:t>
+      </w:r>
+      <w:sdt>
+        <w:sdtPr>
+          <w:rPr>
+            <w:sz w:val="12"/>
+          </w:rPr>
+          <w:id w:val="-1023703878"/>
+          <w:citation/>
+        </w:sdtPr>
+        <w:sdtContent>
+          <w:r>
+            <w:rPr>
+              <w:sz w:val="12"/>
+            </w:rPr>
+            <w:fldChar w:fldCharType="begin"/>
+          </w:r>
+          <w:r>
+            <w:rPr>
+              <w:sz w:val="12"/>
+            </w:rPr>
+            <w:instrText xml:space="preserve"> CITATION Pet18 \l 1043 </w:instrText>
+          </w:r>
+          <w:r>
+            <w:rPr>
+              <w:sz w:val="12"/>
+            </w:rPr>
+            <w:fldChar w:fldCharType="separate"/>
+          </w:r>
+          <w:r>
+            <w:rPr>
+              <w:noProof/>
+              <w:sz w:val="12"/>
+            </w:rPr>
+            <w:t>(Ploeg, 2018)</w:t>
+          </w:r>
+          <w:r>
+            <w:rPr>
+              <w:sz w:val="12"/>
+            </w:rPr>
+            <w:fldChar w:fldCharType="end"/>
+          </w:r>
+        </w:sdtContent>
+      </w:sdt>
+    </w:p>
+  </w:footnote>
+  <w:footnote w:id="2">
+    <w:p>
+      <w:pPr>
+        <w:pStyle w:val="FootnoteText"/>
+        <w:rPr>
+          <w:sz w:val="16"/>
+        </w:rPr>
       </w:pPr>
       <w:r>
         <w:rPr>
@@ -9335,6 +10278,550 @@
       <w:r>
         <w:rPr>
           <w:sz w:val="16"/>
+        </w:rPr>
+        <w:t xml:space="preserve"> </w:t>
+      </w:r>
+      <w:sdt>
+        <w:sdtPr>
+          <w:rPr>
+            <w:sz w:val="12"/>
+            <w:szCs w:val="16"/>
+          </w:rPr>
+          <w:id w:val="-1218736037"/>
+          <w:citation/>
+        </w:sdtPr>
+        <w:sdtContent>
+          <w:r>
+            <w:rPr>
+              <w:sz w:val="12"/>
+              <w:szCs w:val="16"/>
+            </w:rPr>
+            <w:fldChar w:fldCharType="begin"/>
+          </w:r>
+          <w:r>
+            <w:rPr>
+              <w:sz w:val="12"/>
+              <w:szCs w:val="16"/>
+            </w:rPr>
+            <w:instrText xml:space="preserve"> CITATION Met16 \l 1043 </w:instrText>
+          </w:r>
+          <w:r>
+            <w:rPr>
+              <w:sz w:val="12"/>
+              <w:szCs w:val="16"/>
+            </w:rPr>
+            <w:fldChar w:fldCharType="separate"/>
+          </w:r>
+          <w:r>
+            <w:rPr>
+              <w:noProof/>
+              <w:sz w:val="12"/>
+              <w:szCs w:val="16"/>
+            </w:rPr>
+            <w:t>(Methodenkaart, 2016)</w:t>
+          </w:r>
+          <w:r>
+            <w:rPr>
+              <w:sz w:val="12"/>
+              <w:szCs w:val="16"/>
+            </w:rPr>
+            <w:fldChar w:fldCharType="end"/>
+          </w:r>
+        </w:sdtContent>
+      </w:sdt>
+    </w:p>
+  </w:footnote>
+  <w:footnote w:id="3">
+    <w:p>
+      <w:pPr>
+        <w:pStyle w:val="FootnoteText"/>
+        <w:rPr>
+          <w:sz w:val="16"/>
+        </w:rPr>
+      </w:pPr>
+      <w:r>
+        <w:rPr>
+          <w:rStyle w:val="FootnoteReference"/>
+          <w:sz w:val="16"/>
+        </w:rPr>
+        <w:footnoteRef/>
+      </w:r>
+      <w:r>
+        <w:rPr>
+          <w:sz w:val="16"/>
+        </w:rPr>
+        <w:t xml:space="preserve"> </w:t>
+      </w:r>
+      <w:sdt>
+        <w:sdtPr>
+          <w:rPr>
+            <w:sz w:val="12"/>
+          </w:rPr>
+          <w:id w:val="-1138717167"/>
+          <w:citation/>
+        </w:sdtPr>
+        <w:sdtContent>
+          <w:r>
+            <w:rPr>
+              <w:sz w:val="12"/>
+            </w:rPr>
+            <w:fldChar w:fldCharType="begin"/>
+          </w:r>
+          <w:r>
+            <w:rPr>
+              <w:sz w:val="12"/>
+            </w:rPr>
+            <w:instrText xml:space="preserve"> CITATION Met16 \l 1043 </w:instrText>
+          </w:r>
+          <w:r>
+            <w:rPr>
+              <w:sz w:val="12"/>
+            </w:rPr>
+            <w:fldChar w:fldCharType="separate"/>
+          </w:r>
+          <w:r>
+            <w:rPr>
+              <w:noProof/>
+              <w:sz w:val="12"/>
+            </w:rPr>
+            <w:t>(Methodenkaart, 2016)</w:t>
+          </w:r>
+          <w:r>
+            <w:rPr>
+              <w:sz w:val="12"/>
+            </w:rPr>
+            <w:fldChar w:fldCharType="end"/>
+          </w:r>
+        </w:sdtContent>
+      </w:sdt>
+    </w:p>
+  </w:footnote>
+  <w:footnote w:id="4">
+    <w:p>
+      <w:pPr>
+        <w:pStyle w:val="FootnoteText"/>
+        <w:rPr>
+          <w:sz w:val="16"/>
+        </w:rPr>
+      </w:pPr>
+      <w:r>
+        <w:rPr>
+          <w:rStyle w:val="FootnoteReference"/>
+          <w:sz w:val="12"/>
+        </w:rPr>
+        <w:footnoteRef/>
+      </w:r>
+      <w:r>
+        <w:rPr>
+          <w:sz w:val="12"/>
+        </w:rPr>
+        <w:t xml:space="preserve"> </w:t>
+      </w:r>
+      <w:sdt>
+        <w:sdtPr>
+          <w:rPr>
+            <w:sz w:val="12"/>
+          </w:rPr>
+          <w:id w:val="700983655"/>
+          <w:citation/>
+        </w:sdtPr>
+        <w:sdtContent>
+          <w:r>
+            <w:rPr>
+              <w:sz w:val="12"/>
+            </w:rPr>
+            <w:fldChar w:fldCharType="begin"/>
+          </w:r>
+          <w:r>
+            <w:rPr>
+              <w:sz w:val="12"/>
+            </w:rPr>
+            <w:instrText xml:space="preserve"> CITATION Met18 \l 1043 </w:instrText>
+          </w:r>
+          <w:r>
+            <w:rPr>
+              <w:sz w:val="12"/>
+            </w:rPr>
+            <w:fldChar w:fldCharType="separate"/>
+          </w:r>
+          <w:r>
+            <w:rPr>
+              <w:noProof/>
+              <w:sz w:val="12"/>
+            </w:rPr>
+            <w:t>(Methods, 2018)</w:t>
+          </w:r>
+          <w:r>
+            <w:rPr>
+              <w:sz w:val="12"/>
+            </w:rPr>
+            <w:fldChar w:fldCharType="end"/>
+          </w:r>
+        </w:sdtContent>
+      </w:sdt>
+    </w:p>
+  </w:footnote>
+  <w:footnote w:id="5">
+    <w:p>
+      <w:pPr>
+        <w:pStyle w:val="FootnoteText"/>
+        <w:rPr>
+          <w:sz w:val="16"/>
+        </w:rPr>
+      </w:pPr>
+      <w:r>
+        <w:rPr>
+          <w:rStyle w:val="FootnoteReference"/>
+          <w:sz w:val="12"/>
+        </w:rPr>
+        <w:footnoteRef/>
+      </w:r>
+      <w:r>
+        <w:rPr>
+          <w:sz w:val="12"/>
+        </w:rPr>
+        <w:t xml:space="preserve"> </w:t>
+      </w:r>
+      <w:sdt>
+        <w:sdtPr>
+          <w:rPr>
+            <w:sz w:val="12"/>
+          </w:rPr>
+          <w:id w:val="-772241233"/>
+          <w:citation/>
+        </w:sdtPr>
+        <w:sdtContent>
+          <w:r>
+            <w:rPr>
+              <w:sz w:val="12"/>
+            </w:rPr>
+            <w:fldChar w:fldCharType="begin"/>
+          </w:r>
+          <w:r>
+            <w:rPr>
+              <w:sz w:val="12"/>
+            </w:rPr>
+            <w:instrText xml:space="preserve">CITATION Pet181 \l 1043 </w:instrText>
+          </w:r>
+          <w:r>
+            <w:rPr>
+              <w:sz w:val="12"/>
+            </w:rPr>
+            <w:fldChar w:fldCharType="separate"/>
+          </w:r>
+          <w:r>
+            <w:rPr>
+              <w:noProof/>
+              <w:sz w:val="12"/>
+            </w:rPr>
+            <w:t>(Vogel, 2018)</w:t>
+          </w:r>
+          <w:r>
+            <w:rPr>
+              <w:sz w:val="12"/>
+            </w:rPr>
+            <w:fldChar w:fldCharType="end"/>
+          </w:r>
+        </w:sdtContent>
+      </w:sdt>
+    </w:p>
+  </w:footnote>
+  <w:footnote w:id="6">
+    <w:p>
+      <w:pPr>
+        <w:pStyle w:val="FootnoteText"/>
+        <w:rPr>
+          <w:sz w:val="16"/>
+          <w:lang w:val="en-US"/>
+        </w:rPr>
+      </w:pPr>
+      <w:r>
+        <w:rPr>
+          <w:rStyle w:val="FootnoteReference"/>
+          <w:sz w:val="12"/>
+        </w:rPr>
+        <w:footnoteRef/>
+      </w:r>
+      <w:r>
+        <w:rPr>
+          <w:sz w:val="12"/>
+          <w:lang w:val="en-US"/>
+        </w:rPr>
+        <w:t xml:space="preserve"> </w:t>
+      </w:r>
+      <w:sdt>
+        <w:sdtPr>
+          <w:rPr>
+            <w:sz w:val="12"/>
+          </w:rPr>
+          <w:id w:val="1416282095"/>
+          <w:citation/>
+        </w:sdtPr>
+        <w:sdtContent>
+          <w:r>
+            <w:rPr>
+              <w:sz w:val="12"/>
+            </w:rPr>
+            <w:fldChar w:fldCharType="begin"/>
+          </w:r>
+          <w:r>
+            <w:rPr>
+              <w:sz w:val="12"/>
+              <w:lang w:val="en-US"/>
+            </w:rPr>
+            <w:instrText xml:space="preserve"> CITATION Gin18 \l 1043 </w:instrText>
+          </w:r>
+          <w:r>
+            <w:rPr>
+              <w:sz w:val="12"/>
+            </w:rPr>
+            <w:fldChar w:fldCharType="separate"/>
+          </w:r>
+          <w:r>
+            <w:rPr>
+              <w:noProof/>
+              <w:sz w:val="12"/>
+              <w:lang w:val="en-US"/>
+            </w:rPr>
+            <w:t>(Abbink, 2018)</w:t>
+          </w:r>
+          <w:r>
+            <w:rPr>
+              <w:sz w:val="12"/>
+            </w:rPr>
+            <w:fldChar w:fldCharType="end"/>
+          </w:r>
+        </w:sdtContent>
+      </w:sdt>
+    </w:p>
+  </w:footnote>
+  <w:footnote w:id="7">
+    <w:p>
+      <w:pPr>
+        <w:pStyle w:val="FootnoteText"/>
+        <w:rPr>
+          <w:sz w:val="16"/>
+          <w:lang w:val="en-US"/>
+        </w:rPr>
+      </w:pPr>
+      <w:r>
+        <w:rPr>
+          <w:rStyle w:val="FootnoteReference"/>
+          <w:sz w:val="16"/>
+        </w:rPr>
+        <w:footnoteRef/>
+      </w:r>
+      <w:r>
+        <w:rPr>
+          <w:sz w:val="16"/>
+          <w:lang w:val="en-US"/>
+        </w:rPr>
+        <w:t xml:space="preserve"> </w:t>
+      </w:r>
+      <w:sdt>
+        <w:sdtPr>
+          <w:rPr>
+            <w:sz w:val="12"/>
+          </w:rPr>
+          <w:id w:val="-720517522"/>
+          <w:citation/>
+        </w:sdtPr>
+        <w:sdtContent>
+          <w:r>
+            <w:rPr>
+              <w:sz w:val="12"/>
+            </w:rPr>
+            <w:fldChar w:fldCharType="begin"/>
+          </w:r>
+          <w:r>
+            <w:rPr>
+              <w:sz w:val="12"/>
+              <w:lang w:val="en-US"/>
+            </w:rPr>
+            <w:instrText xml:space="preserve"> CITATION JEF18 \l 1033 </w:instrText>
+          </w:r>
+          <w:r>
+            <w:rPr>
+              <w:sz w:val="12"/>
+            </w:rPr>
+            <w:fldChar w:fldCharType="separate"/>
+          </w:r>
+          <w:r>
+            <w:rPr>
+              <w:noProof/>
+              <w:sz w:val="12"/>
+              <w:lang w:val="en-US"/>
+            </w:rPr>
+            <w:t>(JEFTA, 2018)</w:t>
+          </w:r>
+          <w:r>
+            <w:rPr>
+              <w:sz w:val="12"/>
+            </w:rPr>
+            <w:fldChar w:fldCharType="end"/>
+          </w:r>
+        </w:sdtContent>
+      </w:sdt>
+    </w:p>
+  </w:footnote>
+  <w:footnote w:id="8">
+    <w:p>
+      <w:pPr>
+        <w:pStyle w:val="FootnoteText"/>
+        <w:rPr>
+          <w:sz w:val="16"/>
+          <w:lang w:val="en-US"/>
+        </w:rPr>
+      </w:pPr>
+      <w:r>
+        <w:rPr>
+          <w:rStyle w:val="FootnoteReference"/>
+          <w:sz w:val="12"/>
+        </w:rPr>
+        <w:footnoteRef/>
+      </w:r>
+      <w:r>
+        <w:rPr>
+          <w:sz w:val="12"/>
+          <w:lang w:val="en-US"/>
+        </w:rPr>
+        <w:t xml:space="preserve"> </w:t>
+      </w:r>
+      <w:sdt>
+        <w:sdtPr>
+          <w:rPr>
+            <w:sz w:val="12"/>
+          </w:rPr>
+          <w:id w:val="-956948343"/>
+          <w:citation/>
+        </w:sdtPr>
+        <w:sdtContent>
+          <w:r>
+            <w:rPr>
+              <w:sz w:val="12"/>
+            </w:rPr>
+            <w:fldChar w:fldCharType="begin"/>
+          </w:r>
+          <w:r>
+            <w:rPr>
+              <w:sz w:val="12"/>
+              <w:lang w:val="en-US"/>
+            </w:rPr>
+            <w:instrText xml:space="preserve"> CITATION Moj18 \l 1043 </w:instrText>
+          </w:r>
+          <w:r>
+            <w:rPr>
+              <w:sz w:val="12"/>
+            </w:rPr>
+            <w:fldChar w:fldCharType="separate"/>
+          </w:r>
+          <w:r>
+            <w:rPr>
+              <w:noProof/>
+              <w:sz w:val="12"/>
+              <w:lang w:val="en-US"/>
+            </w:rPr>
+            <w:t>(Mojo NL, 2018)</w:t>
+          </w:r>
+          <w:r>
+            <w:rPr>
+              <w:sz w:val="12"/>
+            </w:rPr>
+            <w:fldChar w:fldCharType="end"/>
+          </w:r>
+        </w:sdtContent>
+      </w:sdt>
+    </w:p>
+  </w:footnote>
+  <w:footnote w:id="9">
+    <w:p>
+      <w:pPr>
+        <w:pStyle w:val="FootnoteText"/>
+        <w:rPr>
+          <w:sz w:val="16"/>
+          <w:lang w:val="en-US"/>
+        </w:rPr>
+      </w:pPr>
+      <w:r>
+        <w:rPr>
+          <w:rStyle w:val="FootnoteReference"/>
+          <w:sz w:val="12"/>
+        </w:rPr>
+        <w:footnoteRef/>
+      </w:r>
+      <w:r>
+        <w:rPr>
+          <w:sz w:val="12"/>
+          <w:lang w:val="en-US"/>
+        </w:rPr>
+        <w:t xml:space="preserve"> </w:t>
+      </w:r>
+      <w:sdt>
+        <w:sdtPr>
+          <w:rPr>
+            <w:sz w:val="12"/>
+          </w:rPr>
+          <w:id w:val="1348205769"/>
+          <w:citation/>
+        </w:sdtPr>
+        <w:sdtContent>
+          <w:r>
+            <w:rPr>
+              <w:sz w:val="12"/>
+            </w:rPr>
+            <w:fldChar w:fldCharType="begin"/>
+          </w:r>
+          <w:r>
+            <w:rPr>
+              <w:sz w:val="12"/>
+              <w:lang w:val="en-US"/>
+            </w:rPr>
+            <w:instrText xml:space="preserve"> CITATION Noi17 \l 1043 </w:instrText>
+          </w:r>
+          <w:r>
+            <w:rPr>
+              <w:sz w:val="12"/>
+            </w:rPr>
+            <w:fldChar w:fldCharType="separate"/>
+          </w:r>
+          <w:r>
+            <w:rPr>
+              <w:noProof/>
+              <w:sz w:val="12"/>
+              <w:lang w:val="en-US"/>
+            </w:rPr>
+            <w:t>(Noisey, 2017)</w:t>
+          </w:r>
+          <w:r>
+            <w:rPr>
+              <w:sz w:val="12"/>
+            </w:rPr>
+            <w:fldChar w:fldCharType="end"/>
+          </w:r>
+        </w:sdtContent>
+      </w:sdt>
+    </w:p>
+  </w:footnote>
+  <w:footnote w:id="10">
+    <w:p>
+      <w:pPr>
+        <w:pStyle w:val="FootnoteText"/>
+        <w:rPr>
+          <w:sz w:val="16"/>
+          <w:lang w:val="en-US"/>
+        </w:rPr>
+      </w:pPr>
+      <w:r>
+        <w:rPr>
+          <w:rStyle w:val="FootnoteReference"/>
+          <w:sz w:val="16"/>
+        </w:rPr>
+        <w:footnoteRef/>
+      </w:r>
+      <w:r>
+        <w:rPr>
+          <w:sz w:val="16"/>
+          <w:lang w:val="en-US"/>
         </w:rPr>
         <w:t xml:space="preserve"> </w:t>
       </w:r>
@@ -9343,7 +10830,276 @@
           <w:rPr>
             <w:sz w:val="16"/>
           </w:rPr>
-          <w:id w:val="-1023703878"/>
+          <w:id w:val="-142967472"/>
+          <w:citation/>
+        </w:sdtPr>
+        <w:sdtContent>
+          <w:r>
+            <w:rPr>
+              <w:sz w:val="16"/>
+            </w:rPr>
+            <w:fldChar w:fldCharType="begin"/>
+          </w:r>
+          <w:r>
+            <w:rPr>
+              <w:sz w:val="16"/>
+              <w:lang w:val="en-US"/>
+            </w:rPr>
+            <w:instrText xml:space="preserve"> CITATION MOJ18 \l 1043 </w:instrText>
+          </w:r>
+          <w:r>
+            <w:rPr>
+              <w:sz w:val="16"/>
+            </w:rPr>
+            <w:fldChar w:fldCharType="separate"/>
+          </w:r>
+          <w:r>
+            <w:rPr>
+              <w:noProof/>
+              <w:sz w:val="16"/>
+              <w:lang w:val="en-US"/>
+            </w:rPr>
+            <w:t>(MOJO NL, 2018)</w:t>
+          </w:r>
+          <w:r>
+            <w:rPr>
+              <w:sz w:val="16"/>
+            </w:rPr>
+            <w:fldChar w:fldCharType="end"/>
+          </w:r>
+        </w:sdtContent>
+      </w:sdt>
+    </w:p>
+  </w:footnote>
+  <w:footnote w:id="11">
+    <w:p>
+      <w:pPr>
+        <w:pStyle w:val="FootnoteText"/>
+        <w:rPr>
+          <w:lang w:val="en-US"/>
+        </w:rPr>
+      </w:pPr>
+      <w:r>
+        <w:rPr>
+          <w:rStyle w:val="FootnoteReference"/>
+          <w:sz w:val="16"/>
+        </w:rPr>
+        <w:footnoteRef/>
+      </w:r>
+      <w:r>
+        <w:rPr>
+          <w:sz w:val="16"/>
+          <w:lang w:val="en-US"/>
+        </w:rPr>
+        <w:t xml:space="preserve"> </w:t>
+      </w:r>
+      <w:sdt>
+        <w:sdtPr>
+          <w:rPr>
+            <w:sz w:val="16"/>
+          </w:rPr>
+          <w:id w:val="-882702377"/>
+          <w:citation/>
+        </w:sdtPr>
+        <w:sdtContent>
+          <w:r>
+            <w:rPr>
+              <w:sz w:val="16"/>
+            </w:rPr>
+            <w:fldChar w:fldCharType="begin"/>
+          </w:r>
+          <w:r>
+            <w:rPr>
+              <w:sz w:val="16"/>
+              <w:lang w:val="en-US"/>
+            </w:rPr>
+            <w:instrText xml:space="preserve"> CITATION MOJ181 \l 1043 </w:instrText>
+          </w:r>
+          <w:r>
+            <w:rPr>
+              <w:sz w:val="16"/>
+            </w:rPr>
+            <w:fldChar w:fldCharType="separate"/>
+          </w:r>
+          <w:r>
+            <w:rPr>
+              <w:noProof/>
+              <w:sz w:val="16"/>
+              <w:lang w:val="en-US"/>
+            </w:rPr>
+            <w:t>(MOJO NL, 2018)</w:t>
+          </w:r>
+          <w:r>
+            <w:rPr>
+              <w:sz w:val="16"/>
+            </w:rPr>
+            <w:fldChar w:fldCharType="end"/>
+          </w:r>
+        </w:sdtContent>
+      </w:sdt>
+    </w:p>
+  </w:footnote>
+  <w:footnote w:id="12">
+    <w:p>
+      <w:pPr>
+        <w:pStyle w:val="FootnoteText"/>
+        <w:rPr>
+          <w:sz w:val="16"/>
+          <w:lang w:val="en-US"/>
+        </w:rPr>
+      </w:pPr>
+      <w:r>
+        <w:rPr>
+          <w:rStyle w:val="FootnoteReference"/>
+          <w:sz w:val="16"/>
+        </w:rPr>
+        <w:footnoteRef/>
+      </w:r>
+      <w:r>
+        <w:rPr>
+          <w:lang w:val="en-US"/>
+        </w:rPr>
+        <w:t xml:space="preserve"> </w:t>
+      </w:r>
+      <w:sdt>
+        <w:sdtPr>
+          <w:rPr>
+            <w:sz w:val="16"/>
+          </w:rPr>
+          <w:id w:val="-544220050"/>
+          <w:citation/>
+        </w:sdtPr>
+        <w:sdtContent>
+          <w:r>
+            <w:rPr>
+              <w:sz w:val="16"/>
+            </w:rPr>
+            <w:fldChar w:fldCharType="begin"/>
+          </w:r>
+          <w:r>
+            <w:rPr>
+              <w:sz w:val="16"/>
+              <w:lang w:val="en-US"/>
+            </w:rPr>
+            <w:instrText xml:space="preserve"> CITATION MOJ182 \l 1043 </w:instrText>
+          </w:r>
+          <w:r>
+            <w:rPr>
+              <w:sz w:val="16"/>
+            </w:rPr>
+            <w:fldChar w:fldCharType="separate"/>
+          </w:r>
+          <w:r>
+            <w:rPr>
+              <w:noProof/>
+              <w:sz w:val="16"/>
+              <w:lang w:val="en-US"/>
+            </w:rPr>
+            <w:t>(MOJO NL, 2018)</w:t>
+          </w:r>
+          <w:r>
+            <w:rPr>
+              <w:sz w:val="16"/>
+            </w:rPr>
+            <w:fldChar w:fldCharType="end"/>
+          </w:r>
+        </w:sdtContent>
+      </w:sdt>
+    </w:p>
+  </w:footnote>
+  <w:footnote w:id="13">
+    <w:p>
+      <w:pPr>
+        <w:pStyle w:val="FootnoteText"/>
+        <w:rPr>
+          <w:lang w:val="en-US"/>
+        </w:rPr>
+      </w:pPr>
+      <w:r>
+        <w:rPr>
+          <w:rStyle w:val="FootnoteReference"/>
+          <w:sz w:val="16"/>
+        </w:rPr>
+        <w:footnoteRef/>
+      </w:r>
+      <w:r>
+        <w:rPr>
+          <w:sz w:val="16"/>
+          <w:lang w:val="en-US"/>
+        </w:rPr>
+        <w:t xml:space="preserve"> </w:t>
+      </w:r>
+      <w:sdt>
+        <w:sdtPr>
+          <w:rPr>
+            <w:sz w:val="16"/>
+          </w:rPr>
+          <w:id w:val="-1133242552"/>
+          <w:citation/>
+        </w:sdtPr>
+        <w:sdtContent>
+          <w:r>
+            <w:rPr>
+              <w:sz w:val="16"/>
+            </w:rPr>
+            <w:fldChar w:fldCharType="begin"/>
+          </w:r>
+          <w:r>
+            <w:rPr>
+              <w:sz w:val="16"/>
+              <w:lang w:val="en-US"/>
+            </w:rPr>
+            <w:instrText xml:space="preserve">CITATION MOJ183 \l 1043 </w:instrText>
+          </w:r>
+          <w:r>
+            <w:rPr>
+              <w:sz w:val="16"/>
+            </w:rPr>
+            <w:fldChar w:fldCharType="separate"/>
+          </w:r>
+          <w:r>
+            <w:rPr>
+              <w:noProof/>
+              <w:sz w:val="16"/>
+              <w:lang w:val="en-US"/>
+            </w:rPr>
+            <w:t>(MOJO NL, 2018)</w:t>
+          </w:r>
+          <w:r>
+            <w:rPr>
+              <w:sz w:val="16"/>
+            </w:rPr>
+            <w:fldChar w:fldCharType="end"/>
+          </w:r>
+        </w:sdtContent>
+      </w:sdt>
+    </w:p>
+  </w:footnote>
+  <w:footnote w:id="14">
+    <w:p>
+      <w:pPr>
+        <w:pStyle w:val="FootnoteText"/>
+      </w:pPr>
+      <w:r>
+        <w:rPr>
+          <w:rStyle w:val="FootnoteReference"/>
+          <w:sz w:val="16"/>
+        </w:rPr>
+        <w:footnoteRef/>
+      </w:r>
+      <w:r>
+        <w:rPr>
+          <w:sz w:val="16"/>
+          <w:lang w:val="en-US"/>
+        </w:rPr>
+        <w:t xml:space="preserve"> </w:t>
+      </w:r>
+      <w:sdt>
+        <w:sdtPr>
+          <w:rPr>
+            <w:sz w:val="16"/>
+          </w:rPr>
+          <w:id w:val="1448285403"/>
           <w:citation/>
         </w:sdtPr>
         <w:sdtContent>
@@ -9357,7 +11113,7 @@
             <w:rPr>
               <w:sz w:val="16"/>
             </w:rPr>
-            <w:instrText xml:space="preserve"> CITATION Pet18 \l 1043 </w:instrText>
+            <w:instrText xml:space="preserve"> CITATION MOJ184 \l 1043 </w:instrText>
           </w:r>
           <w:r>
             <w:rPr>
@@ -9370,315 +11126,7 @@
               <w:noProof/>
               <w:sz w:val="16"/>
             </w:rPr>
-            <w:t>(Ploeg, 2018)</w:t>
-          </w:r>
-          <w:r>
-            <w:rPr>
-              <w:sz w:val="16"/>
-            </w:rPr>
-            <w:fldChar w:fldCharType="end"/>
-          </w:r>
-        </w:sdtContent>
-      </w:sdt>
-    </w:p>
-  </w:footnote>
-  <w:footnote w:id="2">
-    <w:p>
-      <w:pPr>
-        <w:pStyle w:val="FootnoteText"/>
-      </w:pPr>
-      <w:r>
-        <w:rPr>
-          <w:rStyle w:val="FootnoteReference"/>
-        </w:rPr>
-        <w:footnoteRef/>
-      </w:r>
-      <w:r>
-        <w:t xml:space="preserve"> </w:t>
-      </w:r>
-      <w:sdt>
-        <w:sdtPr>
-          <w:rPr>
-            <w:sz w:val="16"/>
-            <w:szCs w:val="16"/>
-          </w:rPr>
-          <w:id w:val="-1218736037"/>
-          <w:citation/>
-        </w:sdtPr>
-        <w:sdtContent>
-          <w:r>
-            <w:rPr>
-              <w:sz w:val="16"/>
-              <w:szCs w:val="16"/>
-            </w:rPr>
-            <w:fldChar w:fldCharType="begin"/>
-          </w:r>
-          <w:r>
-            <w:rPr>
-              <w:sz w:val="16"/>
-              <w:szCs w:val="16"/>
-            </w:rPr>
-            <w:instrText xml:space="preserve"> CITATION Met16 \l 1043 </w:instrText>
-          </w:r>
-          <w:r>
-            <w:rPr>
-              <w:sz w:val="16"/>
-              <w:szCs w:val="16"/>
-            </w:rPr>
-            <w:fldChar w:fldCharType="separate"/>
-          </w:r>
-          <w:r>
-            <w:rPr>
-              <w:noProof/>
-              <w:sz w:val="16"/>
-              <w:szCs w:val="16"/>
-            </w:rPr>
-            <w:t>(Methodenkaart, 2016)</w:t>
-          </w:r>
-          <w:r>
-            <w:rPr>
-              <w:sz w:val="16"/>
-              <w:szCs w:val="16"/>
-            </w:rPr>
-            <w:fldChar w:fldCharType="end"/>
-          </w:r>
-        </w:sdtContent>
-      </w:sdt>
-    </w:p>
-  </w:footnote>
-  <w:footnote w:id="3">
-    <w:p>
-      <w:pPr>
-        <w:pStyle w:val="FootnoteText"/>
-      </w:pPr>
-      <w:r>
-        <w:rPr>
-          <w:rStyle w:val="FootnoteReference"/>
-        </w:rPr>
-        <w:footnoteRef/>
-      </w:r>
-      <w:r>
-        <w:t xml:space="preserve"> </w:t>
-      </w:r>
-      <w:sdt>
-        <w:sdtPr>
-          <w:rPr>
-            <w:sz w:val="16"/>
-          </w:rPr>
-          <w:id w:val="-1138717167"/>
-          <w:citation/>
-        </w:sdtPr>
-        <w:sdtContent>
-          <w:r>
-            <w:rPr>
-              <w:sz w:val="16"/>
-            </w:rPr>
-            <w:fldChar w:fldCharType="begin"/>
-          </w:r>
-          <w:r>
-            <w:rPr>
-              <w:sz w:val="16"/>
-            </w:rPr>
-            <w:instrText xml:space="preserve"> CITATION Met16 \l 1043 </w:instrText>
-          </w:r>
-          <w:r>
-            <w:rPr>
-              <w:sz w:val="16"/>
-            </w:rPr>
-            <w:fldChar w:fldCharType="separate"/>
-          </w:r>
-          <w:r>
-            <w:rPr>
-              <w:noProof/>
-              <w:sz w:val="16"/>
-            </w:rPr>
-            <w:t>(Methodenkaart, 2016)</w:t>
-          </w:r>
-          <w:r>
-            <w:rPr>
-              <w:sz w:val="16"/>
-            </w:rPr>
-            <w:fldChar w:fldCharType="end"/>
-          </w:r>
-        </w:sdtContent>
-      </w:sdt>
-    </w:p>
-  </w:footnote>
-  <w:footnote w:id="4">
-    <w:p>
-      <w:pPr>
-        <w:pStyle w:val="FootnoteText"/>
-      </w:pPr>
-      <w:r>
-        <w:rPr>
-          <w:rStyle w:val="FootnoteReference"/>
-          <w:sz w:val="16"/>
-        </w:rPr>
-        <w:footnoteRef/>
-      </w:r>
-      <w:r>
-        <w:rPr>
-          <w:sz w:val="16"/>
-        </w:rPr>
-        <w:t xml:space="preserve"> </w:t>
-      </w:r>
-      <w:sdt>
-        <w:sdtPr>
-          <w:rPr>
-            <w:sz w:val="16"/>
-          </w:rPr>
-          <w:id w:val="700983655"/>
-          <w:citation/>
-        </w:sdtPr>
-        <w:sdtContent>
-          <w:r>
-            <w:rPr>
-              <w:sz w:val="16"/>
-            </w:rPr>
-            <w:fldChar w:fldCharType="begin"/>
-          </w:r>
-          <w:r>
-            <w:rPr>
-              <w:sz w:val="16"/>
-            </w:rPr>
-            <w:instrText xml:space="preserve"> CITATION Met18 \l 1043 </w:instrText>
-          </w:r>
-          <w:r>
-            <w:rPr>
-              <w:sz w:val="16"/>
-            </w:rPr>
-            <w:fldChar w:fldCharType="separate"/>
-          </w:r>
-          <w:r>
-            <w:rPr>
-              <w:noProof/>
-              <w:sz w:val="16"/>
-            </w:rPr>
-            <w:t>(Methods, 2018)</w:t>
-          </w:r>
-          <w:r>
-            <w:rPr>
-              <w:sz w:val="16"/>
-            </w:rPr>
-            <w:fldChar w:fldCharType="end"/>
-          </w:r>
-        </w:sdtContent>
-      </w:sdt>
-    </w:p>
-  </w:footnote>
-  <w:footnote w:id="5">
-    <w:p>
-      <w:pPr>
-        <w:pStyle w:val="FootnoteText"/>
-      </w:pPr>
-      <w:r>
-        <w:rPr>
-          <w:rStyle w:val="FootnoteReference"/>
-          <w:sz w:val="16"/>
-        </w:rPr>
-        <w:footnoteRef/>
-      </w:r>
-      <w:r>
-        <w:rPr>
-          <w:sz w:val="16"/>
-        </w:rPr>
-        <w:t xml:space="preserve"> </w:t>
-      </w:r>
-      <w:sdt>
-        <w:sdtPr>
-          <w:rPr>
-            <w:sz w:val="16"/>
-          </w:rPr>
-          <w:id w:val="-772241233"/>
-          <w:citation/>
-        </w:sdtPr>
-        <w:sdtContent>
-          <w:r>
-            <w:rPr>
-              <w:sz w:val="16"/>
-            </w:rPr>
-            <w:fldChar w:fldCharType="begin"/>
-          </w:r>
-          <w:r>
-            <w:rPr>
-              <w:sz w:val="16"/>
-            </w:rPr>
-            <w:instrText xml:space="preserve">CITATION Pet181 \l 1043 </w:instrText>
-          </w:r>
-          <w:r>
-            <w:rPr>
-              <w:sz w:val="16"/>
-            </w:rPr>
-            <w:fldChar w:fldCharType="separate"/>
-          </w:r>
-          <w:r>
-            <w:rPr>
-              <w:noProof/>
-              <w:sz w:val="16"/>
-            </w:rPr>
-            <w:t>(Vogel, 2018)</w:t>
-          </w:r>
-          <w:r>
-            <w:rPr>
-              <w:sz w:val="16"/>
-            </w:rPr>
-            <w:fldChar w:fldCharType="end"/>
-          </w:r>
-        </w:sdtContent>
-      </w:sdt>
-    </w:p>
-  </w:footnote>
-  <w:footnote w:id="6">
-    <w:p>
-      <w:pPr>
-        <w:pStyle w:val="FootnoteText"/>
-      </w:pPr>
-      <w:r>
-        <w:rPr>
-          <w:rStyle w:val="FootnoteReference"/>
-          <w:sz w:val="16"/>
-        </w:rPr>
-        <w:footnoteRef/>
-      </w:r>
-      <w:r>
-        <w:rPr>
-          <w:sz w:val="16"/>
-        </w:rPr>
-        <w:t xml:space="preserve"> </w:t>
-      </w:r>
-      <w:sdt>
-        <w:sdtPr>
-          <w:rPr>
-            <w:sz w:val="16"/>
-          </w:rPr>
-          <w:id w:val="1416282095"/>
-          <w:citation/>
-        </w:sdtPr>
-        <w:sdtContent>
-          <w:r>
-            <w:rPr>
-              <w:sz w:val="16"/>
-            </w:rPr>
-            <w:fldChar w:fldCharType="begin"/>
-          </w:r>
-          <w:r>
-            <w:rPr>
-              <w:sz w:val="16"/>
-            </w:rPr>
-            <w:instrText xml:space="preserve"> CITATION Gin18 \l 1043 </w:instrText>
-          </w:r>
-          <w:r>
-            <w:rPr>
-              <w:sz w:val="16"/>
-            </w:rPr>
-            <w:fldChar w:fldCharType="separate"/>
-          </w:r>
-          <w:r>
-            <w:rPr>
-              <w:noProof/>
-              <w:sz w:val="16"/>
-            </w:rPr>
-            <w:t>(Abbink, 2018)</w:t>
+            <w:t>(MOJO NL, 2018)</w:t>
           </w:r>
           <w:r>
             <w:rPr>
@@ -15991,6 +17439,7 @@
     <w:rsid w:val="00106A50"/>
     <w:rsid w:val="001944AD"/>
     <w:rsid w:val="00421F35"/>
+    <w:rsid w:val="004C51A5"/>
     <w:rsid w:val="006F4F40"/>
     <w:rsid w:val="009801AD"/>
   </w:rsids>
@@ -16910,6 +18359,146 @@
     <b:URL>https://hardfestival.nl/top-tien-festival-ergernissen/</b:URL>
     <b:RefOrder>5</b:RefOrder>
   </b:Source>
+  <b:Source>
+    <b:Tag>JEF18</b:Tag>
+    <b:SourceType>InternetSite</b:SourceType>
+    <b:Guid>{278BD7B7-6969-4A09-8425-7AD162DD2721}</b:Guid>
+    <b:Author>
+      <b:Author>
+        <b:NameList>
+          <b:Person>
+            <b:Last>JEFTA</b:Last>
+          </b:Person>
+        </b:NameList>
+      </b:Author>
+    </b:Author>
+    <b:Title>Festival apps: deze zes apps moet je hebben!</b:Title>
+    <b:InternetSiteTitle>Tele2</b:InternetSiteTitle>
+    <b:Year>2018</b:Year>
+    <b:Month>Mei</b:Month>
+    <b:Day>30</b:Day>
+    <b:URL>https://www.tele2.nl/blog/beste-festival-apps/</b:URL>
+    <b:RefOrder>6</b:RefOrder>
+  </b:Source>
+  <b:Source>
+    <b:Tag>Noi17</b:Tag>
+    <b:SourceType>InternetSite</b:SourceType>
+    <b:Guid>{4D258DA6-84F4-43E8-97DE-C0D85C78C898}</b:Guid>
+    <b:Author>
+      <b:Author>
+        <b:Corporate>Noisey</b:Corporate>
+      </b:Author>
+    </b:Author>
+    <b:Title>Technologische innovaties die een festivak écht beter maken</b:Title>
+    <b:InternetSiteTitle>Noisey</b:InternetSiteTitle>
+    <b:Year>2017</b:Year>
+    <b:Month>Augustus</b:Month>
+    <b:Day>24</b:Day>
+    <b:URL>https://noisey.vice.com/nl/article/xww4y4/technologische-innovaties-die-een-festival-echt-beter-maken</b:URL>
+    <b:RefOrder>7</b:RefOrder>
+  </b:Source>
+  <b:Source>
+    <b:Tag>Moj18</b:Tag>
+    <b:SourceType>InternetSite</b:SourceType>
+    <b:Guid>{45BC13A6-99DF-4CB2-8C23-6C11E982B629}</b:Guid>
+    <b:Title>Lowlands Festival 2018</b:Title>
+    <b:InternetSiteTitle>Google Play</b:InternetSiteTitle>
+    <b:Year>2018</b:Year>
+    <b:Month>Augustus</b:Month>
+    <b:Day>17</b:Day>
+    <b:URL>https://play.google.com/store/apps/details?id=nl.greencopper.lowlands</b:URL>
+    <b:Author>
+      <b:Author>
+        <b:Corporate>Mojo NL</b:Corporate>
+      </b:Author>
+    </b:Author>
+    <b:RefOrder>8</b:RefOrder>
+  </b:Source>
+  <b:Source>
+    <b:Tag>MOJ18</b:Tag>
+    <b:SourceType>InternetSite</b:SourceType>
+    <b:Guid>{15FA12FC-77CD-42D3-BCF8-3031BF55F973}</b:Guid>
+    <b:Author>
+      <b:Author>
+        <b:Corporate>MOJO NL</b:Corporate>
+      </b:Author>
+    </b:Author>
+    <b:Title>De officiële Pinkpop 2018 app</b:Title>
+    <b:InternetSiteTitle>Google Play</b:InternetSiteTitle>
+    <b:Year>2018</b:Year>
+    <b:Month>Juni</b:Month>
+    <b:Day>14</b:Day>
+    <b:URL>https://play.google.com/store/apps/details?id=be.appstrakt.pinkpop</b:URL>
+    <b:RefOrder>9</b:RefOrder>
+  </b:Source>
+  <b:Source>
+    <b:Tag>MOJ181</b:Tag>
+    <b:SourceType>InternetSite</b:SourceType>
+    <b:Guid>{520042A9-22E4-4CF3-A5ED-0A182F281B2A}</b:Guid>
+    <b:Author>
+      <b:Author>
+        <b:Corporate>MOJO NL</b:Corporate>
+      </b:Author>
+    </b:Author>
+    <b:Title>Lowlands Festival 2018</b:Title>
+    <b:InternetSiteTitle>Google Play</b:InternetSiteTitle>
+    <b:Year>2018</b:Year>
+    <b:Month>Augustus</b:Month>
+    <b:Day>17</b:Day>
+    <b:URL>https://play.google.com/store/apps/details?id=nl.greencopper.lowlands</b:URL>
+    <b:RefOrder>10</b:RefOrder>
+  </b:Source>
+  <b:Source>
+    <b:Tag>MOJ182</b:Tag>
+    <b:SourceType>InternetSite</b:SourceType>
+    <b:Guid>{885D1CAB-160D-45CD-A21D-44547D6BBB2F}</b:Guid>
+    <b:Author>
+      <b:Author>
+        <b:Corporate>MOJO NL</b:Corporate>
+      </b:Author>
+    </b:Author>
+    <b:Title>Down The Rabbit Hole 2018</b:Title>
+    <b:InternetSiteTitle>Google Play</b:InternetSiteTitle>
+    <b:Year>2018</b:Year>
+    <b:Month>Juni</b:Month>
+    <b:Day>14</b:Day>
+    <b:URL>https://play.google.com/store/apps/details?id=nl.downtherabbithole.festival2015</b:URL>
+    <b:RefOrder>11</b:RefOrder>
+  </b:Source>
+  <b:Source>
+    <b:Tag>MOJ183</b:Tag>
+    <b:SourceType>InternetSite</b:SourceType>
+    <b:Guid>{BC77CC58-82A2-4C82-82B8-A58FF948A838}</b:Guid>
+    <b:Author>
+      <b:Author>
+        <b:Corporate>MOJO NL</b:Corporate>
+      </b:Author>
+    </b:Author>
+    <b:Title>Official WOO HAH! 2018</b:Title>
+    <b:InternetSiteTitle>Google Play</b:InternetSiteTitle>
+    <b:Year>2018</b:Year>
+    <b:Month>Juni </b:Month>
+    <b:URL>https://play.google.com/store/apps/details?id=fm.golive.woohah94decae8</b:URL>
+    <b:Day>29</b:Day>
+    <b:RefOrder>12</b:RefOrder>
+  </b:Source>
+  <b:Source>
+    <b:Tag>MOJ184</b:Tag>
+    <b:SourceType>InternetSite</b:SourceType>
+    <b:Guid>{B6BD6D36-4093-4083-B9B0-FB7AE9D633F4}</b:Guid>
+    <b:Author>
+      <b:Author>
+        <b:Corporate>MOJO NL</b:Corporate>
+      </b:Author>
+    </b:Author>
+    <b:Title>Bospop</b:Title>
+    <b:InternetSiteTitle>Google Play</b:InternetSiteTitle>
+    <b:Year>2018</b:Year>
+    <b:Month>Jnui</b:Month>
+    <b:Day>29</b:Day>
+    <b:URL>https://play.google.com/store/apps/details?id=fm.golive.bospopc0d85efd</b:URL>
+    <b:RefOrder>13</b:RefOrder>
+  </b:Source>
 </b:Sources>
 </file>
 
@@ -16930,7 +18519,7 @@
 </file>
 
 <file path=customXml/itemProps3.xml><?xml version="1.0" encoding="utf-8"?>
-<ds:datastoreItem xmlns:ds="http://schemas.openxmlformats.org/officeDocument/2006/customXml" ds:itemID="{8FB0C1D2-65B6-4FF1-9D57-892C4739DA04}">
+<ds:datastoreItem xmlns:ds="http://schemas.openxmlformats.org/officeDocument/2006/customXml" ds:itemID="{57A945A4-36DA-4925-81E8-411CBA004F79}">
   <ds:schemaRefs>
     <ds:schemaRef ds:uri="http://schemas.openxmlformats.org/officeDocument/2006/bibliography"/>
   </ds:schemaRefs>

</xml_diff>

<commit_message>
Added ontwerp en analyse document and created functional requirements
</commit_message>
<xml_diff>
--- a/Onderzoeksdocument - Merik Westerveld - Info support.docx
+++ b/Onderzoeksdocument - Merik Westerveld - Info support.docx
@@ -561,6 +561,7 @@
                                   <w:dataBinding w:prefixMappings="xmlns:ns0='http://purl.org/dc/elements/1.1/' xmlns:ns1='http://schemas.openxmlformats.org/package/2006/metadata/core-properties' " w:xpath="/ns1:coreProperties[1]/ns0:title[1]" w:storeItemID="{6C3C8BC8-F283-45AE-878A-BAB7291924A1}"/>
                                   <w:text/>
                                 </w:sdtPr>
+                                <w:sdtEndPr/>
                                 <w:sdtContent>
                                   <w:p>
                                     <w:pPr>
@@ -595,6 +596,7 @@
                                   <w:dataBinding w:prefixMappings="xmlns:ns0='http://purl.org/dc/elements/1.1/' xmlns:ns1='http://schemas.openxmlformats.org/package/2006/metadata/core-properties' " w:xpath="/ns1:coreProperties[1]/ns0:subject[1]" w:storeItemID="{6C3C8BC8-F283-45AE-878A-BAB7291924A1}"/>
                                   <w:text/>
                                 </w:sdtPr>
+                                <w:sdtEndPr/>
                                 <w:sdtContent>
                                   <w:p>
                                     <w:pPr>
@@ -654,6 +656,7 @@
                                     <w:dataBinding w:prefixMappings="xmlns:ns0='http://purl.org/dc/elements/1.1/' xmlns:ns1='http://schemas.openxmlformats.org/package/2006/metadata/core-properties' " w:xpath="/ns1:coreProperties[1]/ns0:creator[1]" w:storeItemID="{6C3C8BC8-F283-45AE-878A-BAB7291924A1}"/>
                                     <w:text/>
                                   </w:sdtPr>
+                                  <w:sdtEndPr/>
                                   <w:sdtContent>
                                     <w:r>
                                       <w:rPr>
@@ -696,13 +699,14 @@
                                     <w:docPart w:val="DE466947B1C44AE09B718CE80917854A"/>
                                   </w:placeholder>
                                   <w:dataBinding w:prefixMappings="xmlns:ns0='http://schemas.microsoft.com/office/2006/coverPageProps' " w:xpath="/ns0:CoverPageProperties[1]/ns0:PublishDate[1]" w:storeItemID="{55AF091B-3C7A-41E3-B477-F2FDAA23CFDA}"/>
-                                  <w:date w:fullDate="2019-02-11T00:00:00Z">
+                                  <w:date w:fullDate="2019-02-15T00:00:00Z">
                                     <w:dateFormat w:val="d MMMM yyyy"/>
                                     <w:lid w:val="nl-NL"/>
                                     <w:storeMappedDataAs w:val="date"/>
                                     <w:calendar w:val="gregorian"/>
                                   </w:date>
                                 </w:sdtPr>
+                                <w:sdtEndPr/>
                                 <w:sdtContent>
                                   <w:p>
                                     <w:pPr>
@@ -718,7 +722,7 @@
                                         <w:sz w:val="26"/>
                                         <w:szCs w:val="26"/>
                                       </w:rPr>
-                                      <w:t>11 februari 2019</w:t>
+                                      <w:t>15 februari 2019</w:t>
                                     </w:r>
                                   </w:p>
                                 </w:sdtContent>
@@ -747,6 +751,7 @@
                                     <w:listItem w:displayText="Final" w:value="Final"/>
                                   </w:comboBox>
                                 </w:sdtPr>
+                                <w:sdtEndPr/>
                                 <w:sdtContent>
                                   <w:p>
                                     <w:pPr>
@@ -789,7 +794,11 @@
               </mc:Choice>
               <mc:Fallback>
                 <w:pict>
-                  <v:shape w14:anchorId="73B7AC33" id="Tekstvak 12" o:spid="_x0000_s1028" type="#_x0000_t202" style="position:absolute;margin-left:149.95pt;margin-top:427.8pt;width:381.85pt;height:268.7pt;z-index:251698176;visibility:visible;mso-wrap-style:square;mso-width-percent:0;mso-height-percent:0;mso-wrap-distance-left:9pt;mso-wrap-distance-top:0;mso-wrap-distance-right:9pt;mso-wrap-distance-bottom:0;mso-position-horizontal:absolute;mso-position-horizontal-relative:page;mso-position-vertical:absolute;mso-position-vertical-relative:page;mso-width-percent:0;mso-height-percent:0;mso-width-relative:margin;mso-height-relative:margin;v-text-anchor:top" o:gfxdata="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" filled="f" stroked="f" strokeweight=".5pt">
+                  <v:shapetype w14:anchorId="73B7AC33" id="_x0000_t202" coordsize="21600,21600" o:spt="202" path="m,l,21600r21600,l21600,xe">
+                    <v:stroke joinstyle="miter"/>
+                    <v:path gradientshapeok="t" o:connecttype="rect"/>
+                  </v:shapetype>
+                  <v:shape id="Tekstvak 12" o:spid="_x0000_s1028" type="#_x0000_t202" style="position:absolute;margin-left:149.95pt;margin-top:427.8pt;width:381.85pt;height:268.7pt;z-index:251698176;visibility:visible;mso-wrap-style:square;mso-width-percent:0;mso-height-percent:0;mso-wrap-distance-left:9pt;mso-wrap-distance-top:0;mso-wrap-distance-right:9pt;mso-wrap-distance-bottom:0;mso-position-horizontal:absolute;mso-position-horizontal-relative:page;mso-position-vertical:absolute;mso-position-vertical-relative:page;mso-width-percent:0;mso-height-percent:0;mso-width-relative:margin;mso-height-relative:margin;v-text-anchor:top" o:gfxdata="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" filled="f" stroked="f" strokeweight=".5pt">
                     <v:textbox>
                       <w:txbxContent>
                         <w:sdt>
@@ -806,6 +815,7 @@
                             <w:dataBinding w:prefixMappings="xmlns:ns0='http://purl.org/dc/elements/1.1/' xmlns:ns1='http://schemas.openxmlformats.org/package/2006/metadata/core-properties' " w:xpath="/ns1:coreProperties[1]/ns0:title[1]" w:storeItemID="{6C3C8BC8-F283-45AE-878A-BAB7291924A1}"/>
                             <w:text/>
                           </w:sdtPr>
+                          <w:sdtEndPr/>
                           <w:sdtContent>
                             <w:p>
                               <w:pPr>
@@ -840,6 +850,7 @@
                             <w:dataBinding w:prefixMappings="xmlns:ns0='http://purl.org/dc/elements/1.1/' xmlns:ns1='http://schemas.openxmlformats.org/package/2006/metadata/core-properties' " w:xpath="/ns1:coreProperties[1]/ns0:subject[1]" w:storeItemID="{6C3C8BC8-F283-45AE-878A-BAB7291924A1}"/>
                             <w:text/>
                           </w:sdtPr>
+                          <w:sdtEndPr/>
                           <w:sdtContent>
                             <w:p>
                               <w:pPr>
@@ -899,6 +910,7 @@
                               <w:dataBinding w:prefixMappings="xmlns:ns0='http://purl.org/dc/elements/1.1/' xmlns:ns1='http://schemas.openxmlformats.org/package/2006/metadata/core-properties' " w:xpath="/ns1:coreProperties[1]/ns0:creator[1]" w:storeItemID="{6C3C8BC8-F283-45AE-878A-BAB7291924A1}"/>
                               <w:text/>
                             </w:sdtPr>
+                            <w:sdtEndPr/>
                             <w:sdtContent>
                               <w:r>
                                 <w:rPr>
@@ -941,13 +953,14 @@
                               <w:docPart w:val="DE466947B1C44AE09B718CE80917854A"/>
                             </w:placeholder>
                             <w:dataBinding w:prefixMappings="xmlns:ns0='http://schemas.microsoft.com/office/2006/coverPageProps' " w:xpath="/ns0:CoverPageProperties[1]/ns0:PublishDate[1]" w:storeItemID="{55AF091B-3C7A-41E3-B477-F2FDAA23CFDA}"/>
-                            <w:date w:fullDate="2019-02-11T00:00:00Z">
+                            <w:date w:fullDate="2019-02-15T00:00:00Z">
                               <w:dateFormat w:val="d MMMM yyyy"/>
                               <w:lid w:val="nl-NL"/>
                               <w:storeMappedDataAs w:val="date"/>
                               <w:calendar w:val="gregorian"/>
                             </w:date>
                           </w:sdtPr>
+                          <w:sdtEndPr/>
                           <w:sdtContent>
                             <w:p>
                               <w:pPr>
@@ -963,7 +976,7 @@
                                   <w:sz w:val="26"/>
                                   <w:szCs w:val="26"/>
                                 </w:rPr>
-                                <w:t>11 februari 2019</w:t>
+                                <w:t>15 februari 2019</w:t>
                               </w:r>
                             </w:p>
                           </w:sdtContent>
@@ -992,6 +1005,7 @@
                               <w:listItem w:displayText="Final" w:value="Final"/>
                             </w:comboBox>
                           </w:sdtPr>
+                          <w:sdtEndPr/>
                           <w:sdtContent>
                             <w:p>
                               <w:pPr>
@@ -2128,6 +2142,7 @@
           <w:dataBinding w:prefixMappings="xmlns:ns0='http://purl.org/dc/elements/1.1/' xmlns:ns1='http://schemas.openxmlformats.org/package/2006/metadata/core-properties' " w:xpath="/ns1:coreProperties[1]/ns0:title[1]" w:storeItemID="{6C3C8BC8-F283-45AE-878A-BAB7291924A1}"/>
           <w:text/>
         </w:sdtPr>
+        <w:sdtEndPr/>
         <w:sdtContent>
           <w:proofErr w:type="spellStart"/>
           <w:r>
@@ -2157,6 +2172,11 @@
         <w:dataBinding w:prefixMappings="xmlns:ns0='http://purl.org/dc/elements/1.1/' xmlns:ns1='http://schemas.openxmlformats.org/package/2006/metadata/core-properties' " w:xpath="/ns1:coreProperties[1]/ns0:subject[1]" w:storeItemID="{6C3C8BC8-F283-45AE-878A-BAB7291924A1}"/>
         <w:text/>
       </w:sdtPr>
+      <w:sdtEndPr>
+        <w:rPr>
+          <w:rStyle w:val="SubtitleChar"/>
+        </w:rPr>
+      </w:sdtEndPr>
       <w:sdtContent>
         <w:p>
           <w:pPr>
@@ -2250,11 +2270,21 @@
             <w:pPr>
               <w:pStyle w:val="NoSpacing"/>
             </w:pPr>
-            <w:fldSimple w:instr=" DOCVARIABLE  txtTitle  \* MERGEFORMAT ">
-              <w:r>
-                <w:t>Titel</w:t>
-              </w:r>
-            </w:fldSimple>
+            <w:r>
+              <w:fldChar w:fldCharType="begin"/>
+            </w:r>
+            <w:r>
+              <w:instrText xml:space="preserve"> DOCVARIABLE  txtTitle  \* MERGEFORMAT </w:instrText>
+            </w:r>
+            <w:r>
+              <w:fldChar w:fldCharType="separate"/>
+            </w:r>
+            <w:r>
+              <w:t>Titel</w:t>
+            </w:r>
+            <w:r>
+              <w:fldChar w:fldCharType="end"/>
+            </w:r>
           </w:p>
         </w:tc>
         <w:sdt>
@@ -2268,6 +2298,7 @@
             <w:dataBinding w:prefixMappings="xmlns:ns0='http://purl.org/dc/elements/1.1/' xmlns:ns1='http://schemas.openxmlformats.org/package/2006/metadata/core-properties' " w:xpath="/ns1:coreProperties[1]/ns0:title[1]" w:storeItemID="{6C3C8BC8-F283-45AE-878A-BAB7291924A1}"/>
             <w:text/>
           </w:sdtPr>
+          <w:sdtEndPr/>
           <w:sdtContent>
             <w:tc>
               <w:tcPr>
@@ -2301,11 +2332,21 @@
             <w:pPr>
               <w:pStyle w:val="NoSpacing"/>
             </w:pPr>
-            <w:fldSimple w:instr=" DOCVARIABLE  txtProject  \* MERGEFORMAT ">
-              <w:r>
-                <w:t>Project</w:t>
-              </w:r>
-            </w:fldSimple>
+            <w:r>
+              <w:fldChar w:fldCharType="begin"/>
+            </w:r>
+            <w:r>
+              <w:instrText xml:space="preserve"> DOCVARIABLE  txtProject  \* MERGEFORMAT </w:instrText>
+            </w:r>
+            <w:r>
+              <w:fldChar w:fldCharType="separate"/>
+            </w:r>
+            <w:r>
+              <w:t>Project</w:t>
+            </w:r>
+            <w:r>
+              <w:fldChar w:fldCharType="end"/>
+            </w:r>
           </w:p>
         </w:tc>
         <w:sdt>
@@ -2319,6 +2360,7 @@
             <w:dataBinding w:prefixMappings="xmlns:ns0='http://purl.org/dc/elements/1.1/' xmlns:ns1='http://schemas.openxmlformats.org/package/2006/metadata/core-properties' " w:xpath="/ns1:coreProperties[1]/ns0:subject[1]" w:storeItemID="{6C3C8BC8-F283-45AE-878A-BAB7291924A1}"/>
             <w:text/>
           </w:sdtPr>
+          <w:sdtEndPr/>
           <w:sdtContent>
             <w:tc>
               <w:tcPr>
@@ -2359,11 +2401,21 @@
             <w:pPr>
               <w:pStyle w:val="NoSpacing"/>
             </w:pPr>
-            <w:fldSimple w:instr=" DOCVARIABLE  txtVersion  \* MERGEFORMAT ">
-              <w:r>
-                <w:t>Versie</w:t>
-              </w:r>
-            </w:fldSimple>
+            <w:r>
+              <w:fldChar w:fldCharType="begin"/>
+            </w:r>
+            <w:r>
+              <w:instrText xml:space="preserve"> DOCVARIABLE  txtVersion  \* MERGEFORMAT </w:instrText>
+            </w:r>
+            <w:r>
+              <w:fldChar w:fldCharType="separate"/>
+            </w:r>
+            <w:r>
+              <w:t>Versie</w:t>
+            </w:r>
+            <w:r>
+              <w:fldChar w:fldCharType="end"/>
+            </w:r>
           </w:p>
         </w:tc>
         <w:tc>
@@ -2384,6 +2436,7 @@
                 <w:dataBinding w:prefixMappings="xmlns:ns0='Extra' " w:xpath="/ns0:Extra[1]/ns0:DocumentVersion[1]" w:storeItemID="{E9D924CF-BAA0-4B0B-9B0F-A47FD35602B1}"/>
                 <w:text/>
               </w:sdtPr>
+              <w:sdtEndPr/>
               <w:sdtContent>
                 <w:r>
                   <w:t>1.0</w:t>
@@ -2409,11 +2462,21 @@
             <w:pPr>
               <w:pStyle w:val="NoSpacing"/>
             </w:pPr>
-            <w:fldSimple w:instr=" DOCVARIABLE  txtStatus  \* MERGEFORMAT ">
-              <w:r>
-                <w:t>Status</w:t>
-              </w:r>
-            </w:fldSimple>
+            <w:r>
+              <w:fldChar w:fldCharType="begin"/>
+            </w:r>
+            <w:r>
+              <w:instrText xml:space="preserve"> DOCVARIABLE  txtStatus  \* MERGEFORMAT </w:instrText>
+            </w:r>
+            <w:r>
+              <w:fldChar w:fldCharType="separate"/>
+            </w:r>
+            <w:r>
+              <w:t>Status</w:t>
+            </w:r>
+            <w:r>
+              <w:fldChar w:fldCharType="end"/>
+            </w:r>
           </w:p>
         </w:tc>
         <w:tc>
@@ -2444,6 +2507,7 @@
                   <w:listItem w:displayText="Final" w:value="Final"/>
                 </w:comboBox>
               </w:sdtPr>
+              <w:sdtEndPr/>
               <w:sdtContent>
                 <w:r>
                   <w:t>Concept</w:t>
@@ -2467,11 +2531,21 @@
             <w:pPr>
               <w:pStyle w:val="NoSpacing"/>
             </w:pPr>
-            <w:fldSimple w:instr=" DOCVARIABLE  txtDate  \* MERGEFORMAT ">
-              <w:r>
-                <w:t>Datum</w:t>
-              </w:r>
-            </w:fldSimple>
+            <w:r>
+              <w:fldChar w:fldCharType="begin"/>
+            </w:r>
+            <w:r>
+              <w:instrText xml:space="preserve"> DOCVARIABLE  txtDate  \* MERGEFORMAT </w:instrText>
+            </w:r>
+            <w:r>
+              <w:fldChar w:fldCharType="separate"/>
+            </w:r>
+            <w:r>
+              <w:t>Datum</w:t>
+            </w:r>
+            <w:r>
+              <w:fldChar w:fldCharType="end"/>
+            </w:r>
           </w:p>
         </w:tc>
         <w:sdt>
@@ -2483,13 +2557,14 @@
               <w:docPart w:val="F6F403B2EFCB435FA94C913A65586344"/>
             </w:placeholder>
             <w:dataBinding w:prefixMappings="xmlns:ns0='http://schemas.microsoft.com/office/2006/coverPageProps' " w:xpath="/ns0:CoverPageProperties[1]/ns0:PublishDate[1]" w:storeItemID="{55AF091B-3C7A-41E3-B477-F2FDAA23CFDA}"/>
-            <w:date w:fullDate="2019-02-11T00:00:00Z">
+            <w:date w:fullDate="2019-02-15T00:00:00Z">
               <w:dateFormat w:val="d MMMM yyyy"/>
               <w:lid w:val="nl-NL"/>
               <w:storeMappedDataAs w:val="date"/>
               <w:calendar w:val="gregorian"/>
             </w:date>
           </w:sdtPr>
+          <w:sdtEndPr/>
           <w:sdtContent>
             <w:tc>
               <w:tcPr>
@@ -2501,7 +2576,13 @@
                   <w:cnfStyle w:val="000000100000" w:firstRow="0" w:lastRow="0" w:firstColumn="0" w:lastColumn="0" w:oddVBand="0" w:evenVBand="0" w:oddHBand="1" w:evenHBand="0" w:firstRowFirstColumn="0" w:firstRowLastColumn="0" w:lastRowFirstColumn="0" w:lastRowLastColumn="0"/>
                 </w:pPr>
                 <w:r>
-                  <w:t>11 februari 2019</w:t>
+                  <w:t>1</w:t>
+                </w:r>
+                <w:r>
+                  <w:t>5</w:t>
+                </w:r>
+                <w:r>
+                  <w:t xml:space="preserve"> februari 2019</w:t>
                 </w:r>
               </w:p>
             </w:tc>
@@ -2521,11 +2602,21 @@
             <w:pPr>
               <w:pStyle w:val="NoSpacing"/>
             </w:pPr>
-            <w:fldSimple w:instr=" DOCVARIABLE  txtFile  \* MERGEFORMAT ">
-              <w:r>
-                <w:t>Bestand</w:t>
-              </w:r>
-            </w:fldSimple>
+            <w:r>
+              <w:fldChar w:fldCharType="begin"/>
+            </w:r>
+            <w:r>
+              <w:instrText xml:space="preserve"> DOCVARIABLE  txtFile  \* MERGEFORMAT </w:instrText>
+            </w:r>
+            <w:r>
+              <w:fldChar w:fldCharType="separate"/>
+            </w:r>
+            <w:r>
+              <w:t>Bestand</w:t>
+            </w:r>
+            <w:r>
+              <w:fldChar w:fldCharType="end"/>
+            </w:r>
           </w:p>
         </w:tc>
         <w:tc>
@@ -2562,11 +2653,21 @@
             <w:pPr>
               <w:pStyle w:val="NoSpacing"/>
             </w:pPr>
-            <w:fldSimple w:instr=" DOCVARIABLE  txtCompany  \* MERGEFORMAT ">
-              <w:r>
-                <w:t>Bedrijf</w:t>
-              </w:r>
-            </w:fldSimple>
+            <w:r>
+              <w:fldChar w:fldCharType="begin"/>
+            </w:r>
+            <w:r>
+              <w:instrText xml:space="preserve"> DOCVARIABLE  txtCompany  \* MERGEFORMAT </w:instrText>
+            </w:r>
+            <w:r>
+              <w:fldChar w:fldCharType="separate"/>
+            </w:r>
+            <w:r>
+              <w:t>Bedrijf</w:t>
+            </w:r>
+            <w:r>
+              <w:fldChar w:fldCharType="end"/>
+            </w:r>
           </w:p>
         </w:tc>
         <w:sdt>
@@ -2580,6 +2681,7 @@
             <w:dataBinding w:prefixMappings="xmlns:ns0='http://schemas.openxmlformats.org/officeDocument/2006/extended-properties' " w:xpath="/ns0:Properties[1]/ns0:Manager[1]" w:storeItemID="{6668398D-A668-4E3E-A5EB-62B293D839F1}"/>
             <w:text/>
           </w:sdtPr>
+          <w:sdtEndPr/>
           <w:sdtContent>
             <w:tc>
               <w:tcPr>
@@ -2613,11 +2715,21 @@
       <w:pPr>
         <w:pStyle w:val="Kop1Ongenummerd"/>
       </w:pPr>
-      <w:fldSimple w:instr=" DOCVARIABLE  txtHistory  \* MERGEFORMAT ">
-        <w:r>
-          <w:t>Historie</w:t>
-        </w:r>
-      </w:fldSimple>
+      <w:r>
+        <w:fldChar w:fldCharType="begin"/>
+      </w:r>
+      <w:r>
+        <w:instrText xml:space="preserve"> DOCVARIABLE  txtHistory  \* MERGEFORMAT </w:instrText>
+      </w:r>
+      <w:r>
+        <w:fldChar w:fldCharType="separate"/>
+      </w:r>
+      <w:r>
+        <w:t>Historie</w:t>
+      </w:r>
+      <w:r>
+        <w:fldChar w:fldCharType="end"/>
+      </w:r>
     </w:p>
     <w:tbl>
       <w:tblPr>
@@ -2647,11 +2759,21 @@
             <w:pPr>
               <w:pStyle w:val="NoSpacing"/>
             </w:pPr>
-            <w:fldSimple w:instr=" DOCVARIABLE  txtVersion  \* MERGEFORMAT ">
-              <w:r>
-                <w:t>Versie</w:t>
-              </w:r>
-            </w:fldSimple>
+            <w:r>
+              <w:fldChar w:fldCharType="begin"/>
+            </w:r>
+            <w:r>
+              <w:instrText xml:space="preserve"> DOCVARIABLE  txtVersion  \* MERGEFORMAT </w:instrText>
+            </w:r>
+            <w:r>
+              <w:fldChar w:fldCharType="separate"/>
+            </w:r>
+            <w:r>
+              <w:t>Versie</w:t>
+            </w:r>
+            <w:r>
+              <w:fldChar w:fldCharType="end"/>
+            </w:r>
           </w:p>
         </w:tc>
         <w:tc>
@@ -2663,11 +2785,21 @@
               <w:pStyle w:val="NoSpacing"/>
               <w:cnfStyle w:val="100000000000" w:firstRow="1" w:lastRow="0" w:firstColumn="0" w:lastColumn="0" w:oddVBand="0" w:evenVBand="0" w:oddHBand="0" w:evenHBand="0" w:firstRowFirstColumn="0" w:firstRowLastColumn="0" w:lastRowFirstColumn="0" w:lastRowLastColumn="0"/>
             </w:pPr>
-            <w:fldSimple w:instr=" DOCVARIABLE  txtStatus  \* MERGEFORMAT ">
-              <w:r>
-                <w:t>Status</w:t>
-              </w:r>
-            </w:fldSimple>
+            <w:r>
+              <w:fldChar w:fldCharType="begin"/>
+            </w:r>
+            <w:r>
+              <w:instrText xml:space="preserve"> DOCVARIABLE  txtStatus  \* MERGEFORMAT </w:instrText>
+            </w:r>
+            <w:r>
+              <w:fldChar w:fldCharType="separate"/>
+            </w:r>
+            <w:r>
+              <w:t>Status</w:t>
+            </w:r>
+            <w:r>
+              <w:fldChar w:fldCharType="end"/>
+            </w:r>
           </w:p>
         </w:tc>
         <w:tc>
@@ -2679,11 +2811,21 @@
               <w:pStyle w:val="NoSpacing"/>
               <w:cnfStyle w:val="100000000000" w:firstRow="1" w:lastRow="0" w:firstColumn="0" w:lastColumn="0" w:oddVBand="0" w:evenVBand="0" w:oddHBand="0" w:evenHBand="0" w:firstRowFirstColumn="0" w:firstRowLastColumn="0" w:lastRowFirstColumn="0" w:lastRowLastColumn="0"/>
             </w:pPr>
-            <w:fldSimple w:instr=" DOCVARIABLE  txtDate  \* MERGEFORMAT ">
-              <w:r>
-                <w:t>Datum</w:t>
-              </w:r>
-            </w:fldSimple>
+            <w:r>
+              <w:fldChar w:fldCharType="begin"/>
+            </w:r>
+            <w:r>
+              <w:instrText xml:space="preserve"> DOCVARIABLE  txtDate  \* MERGEFORMAT </w:instrText>
+            </w:r>
+            <w:r>
+              <w:fldChar w:fldCharType="separate"/>
+            </w:r>
+            <w:r>
+              <w:t>Datum</w:t>
+            </w:r>
+            <w:r>
+              <w:fldChar w:fldCharType="end"/>
+            </w:r>
           </w:p>
         </w:tc>
         <w:tc>
@@ -2695,11 +2837,21 @@
               <w:pStyle w:val="NoSpacing"/>
               <w:cnfStyle w:val="100000000000" w:firstRow="1" w:lastRow="0" w:firstColumn="0" w:lastColumn="0" w:oddVBand="0" w:evenVBand="0" w:oddHBand="0" w:evenHBand="0" w:firstRowFirstColumn="0" w:firstRowLastColumn="0" w:lastRowFirstColumn="0" w:lastRowLastColumn="0"/>
             </w:pPr>
-            <w:fldSimple w:instr=" DOCVARIABLE  txtAuthor  \* MERGEFORMAT ">
-              <w:r>
-                <w:t>Auteur</w:t>
-              </w:r>
-            </w:fldSimple>
+            <w:r>
+              <w:fldChar w:fldCharType="begin"/>
+            </w:r>
+            <w:r>
+              <w:instrText xml:space="preserve"> DOCVARIABLE  txtAuthor  \* MERGEFORMAT </w:instrText>
+            </w:r>
+            <w:r>
+              <w:fldChar w:fldCharType="separate"/>
+            </w:r>
+            <w:r>
+              <w:t>Auteur</w:t>
+            </w:r>
+            <w:r>
+              <w:fldChar w:fldCharType="end"/>
+            </w:r>
           </w:p>
         </w:tc>
         <w:tc>
@@ -2711,11 +2863,21 @@
               <w:pStyle w:val="NoSpacing"/>
               <w:cnfStyle w:val="100000000000" w:firstRow="1" w:lastRow="0" w:firstColumn="0" w:lastColumn="0" w:oddVBand="0" w:evenVBand="0" w:oddHBand="0" w:evenHBand="0" w:firstRowFirstColumn="0" w:firstRowLastColumn="0" w:lastRowFirstColumn="0" w:lastRowLastColumn="0"/>
             </w:pPr>
-            <w:fldSimple w:instr=" DOCVARIABLE  txtChanges  \* MERGEFORMAT ">
-              <w:r>
-                <w:t>Wijziging</w:t>
-              </w:r>
-            </w:fldSimple>
+            <w:r>
+              <w:fldChar w:fldCharType="begin"/>
+            </w:r>
+            <w:r>
+              <w:instrText xml:space="preserve"> DOCVARIABLE  txtChanges  \* MERGEFORMAT </w:instrText>
+            </w:r>
+            <w:r>
+              <w:fldChar w:fldCharType="separate"/>
+            </w:r>
+            <w:r>
+              <w:t>Wijziging</w:t>
+            </w:r>
+            <w:r>
+              <w:fldChar w:fldCharType="end"/>
+            </w:r>
           </w:p>
         </w:tc>
       </w:tr>
@@ -2762,7 +2924,13 @@
               <w:cnfStyle w:val="000000100000" w:firstRow="0" w:lastRow="0" w:firstColumn="0" w:lastColumn="0" w:oddVBand="0" w:evenVBand="0" w:oddHBand="1" w:evenHBand="0" w:firstRowFirstColumn="0" w:firstRowLastColumn="0" w:lastRowFirstColumn="0" w:lastRowLastColumn="0"/>
             </w:pPr>
             <w:r>
-              <w:t>11/02/2019</w:t>
+              <w:t>1</w:t>
+            </w:r>
+            <w:r>
+              <w:t>5</w:t>
+            </w:r>
+            <w:r>
+              <w:t>/02/2019</w:t>
             </w:r>
           </w:p>
         </w:tc>
@@ -2792,6 +2960,11 @@
             <w:r>
               <w:t>Onderzoeksplan opzetten</w:t>
             </w:r>
+            <w:r>
+              <w:t xml:space="preserve"> en deelvragen beantwoorden</w:t>
+            </w:r>
+            <w:bookmarkStart w:id="0" w:name="_GoBack"/>
+            <w:bookmarkEnd w:id="0"/>
           </w:p>
         </w:tc>
       </w:tr>
@@ -2801,11 +2974,21 @@
       <w:pPr>
         <w:pStyle w:val="Kop1Ongenummerd"/>
       </w:pPr>
-      <w:fldSimple w:instr=" DOCVARIABLE  txtDistribution  \* MERGEFORMAT ">
-        <w:r>
-          <w:t>Distributielijst</w:t>
-        </w:r>
-      </w:fldSimple>
+      <w:r>
+        <w:fldChar w:fldCharType="begin"/>
+      </w:r>
+      <w:r>
+        <w:instrText xml:space="preserve"> DOCVARIABLE  txtDistribution  \* MERGEFORMAT </w:instrText>
+      </w:r>
+      <w:r>
+        <w:fldChar w:fldCharType="separate"/>
+      </w:r>
+      <w:r>
+        <w:t>Distributielijst</w:t>
+      </w:r>
+      <w:r>
+        <w:fldChar w:fldCharType="end"/>
+      </w:r>
     </w:p>
     <w:tbl>
       <w:tblPr>
@@ -2834,11 +3017,21 @@
             <w:pPr>
               <w:pStyle w:val="NoSpacing"/>
             </w:pPr>
-            <w:fldSimple w:instr=" DOCVARIABLE  txtVersion  \* MERGEFORMAT ">
-              <w:r>
-                <w:t>Versie</w:t>
-              </w:r>
-            </w:fldSimple>
+            <w:r>
+              <w:fldChar w:fldCharType="begin"/>
+            </w:r>
+            <w:r>
+              <w:instrText xml:space="preserve"> DOCVARIABLE  txtVersion  \* MERGEFORMAT </w:instrText>
+            </w:r>
+            <w:r>
+              <w:fldChar w:fldCharType="separate"/>
+            </w:r>
+            <w:r>
+              <w:t>Versie</w:t>
+            </w:r>
+            <w:r>
+              <w:fldChar w:fldCharType="end"/>
+            </w:r>
           </w:p>
         </w:tc>
         <w:tc>
@@ -2850,11 +3043,21 @@
               <w:pStyle w:val="NoSpacing"/>
               <w:cnfStyle w:val="100000000000" w:firstRow="1" w:lastRow="0" w:firstColumn="0" w:lastColumn="0" w:oddVBand="0" w:evenVBand="0" w:oddHBand="0" w:evenHBand="0" w:firstRowFirstColumn="0" w:firstRowLastColumn="0" w:lastRowFirstColumn="0" w:lastRowLastColumn="0"/>
             </w:pPr>
-            <w:fldSimple w:instr=" DOCVARIABLE  txtStatus  \* MERGEFORMAT ">
-              <w:r>
-                <w:t>Status</w:t>
-              </w:r>
-            </w:fldSimple>
+            <w:r>
+              <w:fldChar w:fldCharType="begin"/>
+            </w:r>
+            <w:r>
+              <w:instrText xml:space="preserve"> DOCVARIABLE  txtStatus  \* MERGEFORMAT </w:instrText>
+            </w:r>
+            <w:r>
+              <w:fldChar w:fldCharType="separate"/>
+            </w:r>
+            <w:r>
+              <w:t>Status</w:t>
+            </w:r>
+            <w:r>
+              <w:fldChar w:fldCharType="end"/>
+            </w:r>
           </w:p>
         </w:tc>
         <w:tc>
@@ -2866,11 +3069,21 @@
               <w:pStyle w:val="NoSpacing"/>
               <w:cnfStyle w:val="100000000000" w:firstRow="1" w:lastRow="0" w:firstColumn="0" w:lastColumn="0" w:oddVBand="0" w:evenVBand="0" w:oddHBand="0" w:evenHBand="0" w:firstRowFirstColumn="0" w:firstRowLastColumn="0" w:lastRowFirstColumn="0" w:lastRowLastColumn="0"/>
             </w:pPr>
-            <w:fldSimple w:instr=" DOCVARIABLE  txtDate  \* MERGEFORMAT ">
-              <w:r>
-                <w:t>Datum</w:t>
-              </w:r>
-            </w:fldSimple>
+            <w:r>
+              <w:fldChar w:fldCharType="begin"/>
+            </w:r>
+            <w:r>
+              <w:instrText xml:space="preserve"> DOCVARIABLE  txtDate  \* MERGEFORMAT </w:instrText>
+            </w:r>
+            <w:r>
+              <w:fldChar w:fldCharType="separate"/>
+            </w:r>
+            <w:r>
+              <w:t>Datum</w:t>
+            </w:r>
+            <w:r>
+              <w:fldChar w:fldCharType="end"/>
+            </w:r>
           </w:p>
         </w:tc>
         <w:tc>
@@ -2882,11 +3095,21 @@
               <w:pStyle w:val="NoSpacing"/>
               <w:cnfStyle w:val="100000000000" w:firstRow="1" w:lastRow="0" w:firstColumn="0" w:lastColumn="0" w:oddVBand="0" w:evenVBand="0" w:oddHBand="0" w:evenHBand="0" w:firstRowFirstColumn="0" w:firstRowLastColumn="0" w:lastRowFirstColumn="0" w:lastRowLastColumn="0"/>
             </w:pPr>
-            <w:fldSimple w:instr=" DOCVARIABLE  txtTo  \* MERGEFORMAT ">
-              <w:r>
-                <w:t>Aan</w:t>
-              </w:r>
-            </w:fldSimple>
+            <w:r>
+              <w:fldChar w:fldCharType="begin"/>
+            </w:r>
+            <w:r>
+              <w:instrText xml:space="preserve"> DOCVARIABLE  txtTo  \* MERGEFORMAT </w:instrText>
+            </w:r>
+            <w:r>
+              <w:fldChar w:fldCharType="separate"/>
+            </w:r>
+            <w:r>
+              <w:t>Aan</w:t>
+            </w:r>
+            <w:r>
+              <w:fldChar w:fldCharType="end"/>
+            </w:r>
           </w:p>
         </w:tc>
       </w:tr>
@@ -3314,7 +3537,7 @@
         <w:br w:type="page"/>
       </w:r>
     </w:p>
-    <w:bookmarkStart w:id="0" w:name="_Toc1116133" w:displacedByCustomXml="next"/>
+    <w:bookmarkStart w:id="1" w:name="_Toc1116133" w:displacedByCustomXml="next"/>
     <w:sdt>
       <w:sdtPr>
         <w:rPr>
@@ -3355,7 +3578,7 @@
             </w:rPr>
             <w:t>Inhoudsopgave</w:t>
           </w:r>
-          <w:bookmarkEnd w:id="0"/>
+          <w:bookmarkEnd w:id="1"/>
         </w:p>
         <w:p>
           <w:pPr>
@@ -5375,12 +5598,12 @@
       <w:pPr>
         <w:pStyle w:val="Heading1"/>
       </w:pPr>
-      <w:bookmarkStart w:id="1" w:name="_Toc1116134"/>
+      <w:bookmarkStart w:id="2" w:name="_Toc1116134"/>
       <w:r>
         <w:lastRenderedPageBreak/>
         <w:t>Tabellen</w:t>
       </w:r>
-      <w:bookmarkEnd w:id="1"/>
+      <w:bookmarkEnd w:id="2"/>
     </w:p>
     <w:p>
       <w:pPr>
@@ -5995,15 +6218,13 @@
       <w:pPr>
         <w:pStyle w:val="Heading1"/>
       </w:pPr>
-      <w:bookmarkStart w:id="2" w:name="_Toc1116135"/>
+      <w:bookmarkStart w:id="3" w:name="_Toc1116135"/>
       <w:r>
         <w:lastRenderedPageBreak/>
         <w:t>Figuren</w:t>
       </w:r>
-      <w:bookmarkEnd w:id="2"/>
-    </w:p>
-    <w:bookmarkStart w:id="3" w:name="_GoBack"/>
-    <w:bookmarkEnd w:id="3"/>
+      <w:bookmarkEnd w:id="3"/>
+    </w:p>
     <w:p>
       <w:pPr>
         <w:pStyle w:val="TableofFigures"/>
@@ -9190,14 +9411,36 @@
       <w:r>
         <w:t xml:space="preserve">Figuur </w:t>
       </w:r>
-      <w:fldSimple w:instr=" SEQ Figuur \* ARABIC ">
-        <w:r>
-          <w:rPr>
-            <w:noProof/>
-          </w:rPr>
-          <w:t>1</w:t>
-        </w:r>
-      </w:fldSimple>
+      <w:r>
+        <w:rPr>
+          <w:noProof/>
+        </w:rPr>
+        <w:fldChar w:fldCharType="begin"/>
+      </w:r>
+      <w:r>
+        <w:rPr>
+          <w:noProof/>
+        </w:rPr>
+        <w:instrText xml:space="preserve"> SEQ Figuur \* ARABIC </w:instrText>
+      </w:r>
+      <w:r>
+        <w:rPr>
+          <w:noProof/>
+        </w:rPr>
+        <w:fldChar w:fldCharType="separate"/>
+      </w:r>
+      <w:r>
+        <w:rPr>
+          <w:noProof/>
+        </w:rPr>
+        <w:t>1</w:t>
+      </w:r>
+      <w:r>
+        <w:rPr>
+          <w:noProof/>
+        </w:rPr>
+        <w:fldChar w:fldCharType="end"/>
+      </w:r>
       <w:r>
         <w:t xml:space="preserve">: resultaten van de </w:t>
       </w:r>
@@ -9425,14 +9668,36 @@
       <w:r>
         <w:t xml:space="preserve">Figuur </w:t>
       </w:r>
-      <w:fldSimple w:instr=" SEQ Figuur \* ARABIC ">
-        <w:r>
-          <w:rPr>
-            <w:noProof/>
-          </w:rPr>
-          <w:t>2</w:t>
-        </w:r>
-      </w:fldSimple>
+      <w:r>
+        <w:rPr>
+          <w:noProof/>
+        </w:rPr>
+        <w:fldChar w:fldCharType="begin"/>
+      </w:r>
+      <w:r>
+        <w:rPr>
+          <w:noProof/>
+        </w:rPr>
+        <w:instrText xml:space="preserve"> SEQ Figuur \* ARABIC </w:instrText>
+      </w:r>
+      <w:r>
+        <w:rPr>
+          <w:noProof/>
+        </w:rPr>
+        <w:fldChar w:fldCharType="separate"/>
+      </w:r>
+      <w:r>
+        <w:rPr>
+          <w:noProof/>
+        </w:rPr>
+        <w:t>2</w:t>
+      </w:r>
+      <w:r>
+        <w:rPr>
+          <w:noProof/>
+        </w:rPr>
+        <w:fldChar w:fldCharType="end"/>
+      </w:r>
       <w:r>
         <w:t xml:space="preserve">: resultaten van de </w:t>
       </w:r>
@@ -9743,14 +10008,36 @@
       <w:r>
         <w:t xml:space="preserve">Figuur </w:t>
       </w:r>
-      <w:fldSimple w:instr=" SEQ Figuur \* ARABIC ">
-        <w:r>
-          <w:rPr>
-            <w:noProof/>
-          </w:rPr>
-          <w:t>3</w:t>
-        </w:r>
-      </w:fldSimple>
+      <w:r>
+        <w:rPr>
+          <w:noProof/>
+        </w:rPr>
+        <w:fldChar w:fldCharType="begin"/>
+      </w:r>
+      <w:r>
+        <w:rPr>
+          <w:noProof/>
+        </w:rPr>
+        <w:instrText xml:space="preserve"> SEQ Figuur \* ARABIC </w:instrText>
+      </w:r>
+      <w:r>
+        <w:rPr>
+          <w:noProof/>
+        </w:rPr>
+        <w:fldChar w:fldCharType="separate"/>
+      </w:r>
+      <w:r>
+        <w:rPr>
+          <w:noProof/>
+        </w:rPr>
+        <w:t>3</w:t>
+      </w:r>
+      <w:r>
+        <w:rPr>
+          <w:noProof/>
+        </w:rPr>
+        <w:fldChar w:fldCharType="end"/>
+      </w:r>
       <w:r>
         <w:t xml:space="preserve">: reacties op de </w:t>
       </w:r>
@@ -9882,14 +10169,36 @@
       <w:r>
         <w:t xml:space="preserve">Figuur </w:t>
       </w:r>
-      <w:fldSimple w:instr=" SEQ Figuur \* ARABIC ">
-        <w:r>
-          <w:rPr>
-            <w:noProof/>
-          </w:rPr>
-          <w:t>4</w:t>
-        </w:r>
-      </w:fldSimple>
+      <w:r>
+        <w:rPr>
+          <w:noProof/>
+        </w:rPr>
+        <w:fldChar w:fldCharType="begin"/>
+      </w:r>
+      <w:r>
+        <w:rPr>
+          <w:noProof/>
+        </w:rPr>
+        <w:instrText xml:space="preserve"> SEQ Figuur \* ARABIC </w:instrText>
+      </w:r>
+      <w:r>
+        <w:rPr>
+          <w:noProof/>
+        </w:rPr>
+        <w:fldChar w:fldCharType="separate"/>
+      </w:r>
+      <w:r>
+        <w:rPr>
+          <w:noProof/>
+        </w:rPr>
+        <w:t>4</w:t>
+      </w:r>
+      <w:r>
+        <w:rPr>
+          <w:noProof/>
+        </w:rPr>
+        <w:fldChar w:fldCharType="end"/>
+      </w:r>
       <w:r>
         <w:t xml:space="preserve">: reacties op de </w:t>
       </w:r>
@@ -10517,14 +10826,36 @@
       <w:r>
         <w:t xml:space="preserve">Figuur </w:t>
       </w:r>
-      <w:fldSimple w:instr=" SEQ Figuur \* ARABIC ">
-        <w:r>
-          <w:rPr>
-            <w:noProof/>
-          </w:rPr>
-          <w:t>5</w:t>
-        </w:r>
-      </w:fldSimple>
+      <w:r>
+        <w:rPr>
+          <w:noProof/>
+        </w:rPr>
+        <w:fldChar w:fldCharType="begin"/>
+      </w:r>
+      <w:r>
+        <w:rPr>
+          <w:noProof/>
+        </w:rPr>
+        <w:instrText xml:space="preserve"> SEQ Figuur \* ARABIC </w:instrText>
+      </w:r>
+      <w:r>
+        <w:rPr>
+          <w:noProof/>
+        </w:rPr>
+        <w:fldChar w:fldCharType="separate"/>
+      </w:r>
+      <w:r>
+        <w:rPr>
+          <w:noProof/>
+        </w:rPr>
+        <w:t>5</w:t>
+      </w:r>
+      <w:r>
+        <w:rPr>
+          <w:noProof/>
+        </w:rPr>
+        <w:fldChar w:fldCharType="end"/>
+      </w:r>
       <w:r>
         <w:t xml:space="preserve">: reacties op de </w:t>
       </w:r>
@@ -10612,14 +10943,36 @@
       <w:r>
         <w:t xml:space="preserve">Figuur </w:t>
       </w:r>
-      <w:fldSimple w:instr=" SEQ Figuur \* ARABIC ">
-        <w:r>
-          <w:rPr>
-            <w:noProof/>
-          </w:rPr>
-          <w:t>6</w:t>
-        </w:r>
-      </w:fldSimple>
+      <w:r>
+        <w:rPr>
+          <w:noProof/>
+        </w:rPr>
+        <w:fldChar w:fldCharType="begin"/>
+      </w:r>
+      <w:r>
+        <w:rPr>
+          <w:noProof/>
+        </w:rPr>
+        <w:instrText xml:space="preserve"> SEQ Figuur \* ARABIC </w:instrText>
+      </w:r>
+      <w:r>
+        <w:rPr>
+          <w:noProof/>
+        </w:rPr>
+        <w:fldChar w:fldCharType="separate"/>
+      </w:r>
+      <w:r>
+        <w:rPr>
+          <w:noProof/>
+        </w:rPr>
+        <w:t>6</w:t>
+      </w:r>
+      <w:r>
+        <w:rPr>
+          <w:noProof/>
+        </w:rPr>
+        <w:fldChar w:fldCharType="end"/>
+      </w:r>
       <w:r>
         <w:t>: reacties op de vraag "Waarom zou je geen mobiele app downloaden?"</w:t>
       </w:r>
@@ -10971,14 +11324,36 @@
       <w:r>
         <w:t xml:space="preserve">Figuur </w:t>
       </w:r>
-      <w:fldSimple w:instr=" SEQ Figuur \* ARABIC ">
-        <w:r>
-          <w:rPr>
-            <w:noProof/>
-          </w:rPr>
-          <w:t>7</w:t>
-        </w:r>
-      </w:fldSimple>
+      <w:r>
+        <w:rPr>
+          <w:noProof/>
+        </w:rPr>
+        <w:fldChar w:fldCharType="begin"/>
+      </w:r>
+      <w:r>
+        <w:rPr>
+          <w:noProof/>
+        </w:rPr>
+        <w:instrText xml:space="preserve"> SEQ Figuur \* ARABIC </w:instrText>
+      </w:r>
+      <w:r>
+        <w:rPr>
+          <w:noProof/>
+        </w:rPr>
+        <w:fldChar w:fldCharType="separate"/>
+      </w:r>
+      <w:r>
+        <w:rPr>
+          <w:noProof/>
+        </w:rPr>
+        <w:t>7</w:t>
+      </w:r>
+      <w:r>
+        <w:rPr>
+          <w:noProof/>
+        </w:rPr>
+        <w:fldChar w:fldCharType="end"/>
+      </w:r>
       <w:r>
         <w:t xml:space="preserve">: reacties op de </w:t>
       </w:r>
@@ -11663,6 +12038,7 @@
           <w:docPartUnique/>
         </w:docPartObj>
       </w:sdtPr>
+      <w:sdtEndPr/>
       <w:sdtContent>
         <w:p>
           <w:pPr>
@@ -11678,6 +12054,7 @@
             <w:id w:val="111145805"/>
             <w:bibliography/>
           </w:sdtPr>
+          <w:sdtEndPr/>
           <w:sdtContent>
             <w:p>
               <w:pPr>
@@ -13100,6 +13477,7 @@
           <w:id w:val="-1023703878"/>
           <w:citation/>
         </w:sdtPr>
+        <w:sdtEndPr/>
         <w:sdtContent>
           <w:r>
             <w:rPr>
@@ -13166,6 +13544,7 @@
           <w:id w:val="-1218736037"/>
           <w:citation/>
         </w:sdtPr>
+        <w:sdtEndPr/>
         <w:sdtContent>
           <w:r>
             <w:rPr>
@@ -13236,6 +13615,7 @@
           <w:id w:val="-1138717167"/>
           <w:citation/>
         </w:sdtPr>
+        <w:sdtEndPr/>
         <w:sdtContent>
           <w:r>
             <w:rPr>
@@ -13301,6 +13681,7 @@
           <w:id w:val="700983655"/>
           <w:citation/>
         </w:sdtPr>
+        <w:sdtEndPr/>
         <w:sdtContent>
           <w:r>
             <w:rPr>
@@ -13366,6 +13747,7 @@
           <w:id w:val="-772241233"/>
           <w:citation/>
         </w:sdtPr>
+        <w:sdtEndPr/>
         <w:sdtContent>
           <w:r>
             <w:rPr>
@@ -13433,6 +13815,7 @@
           <w:id w:val="1416282095"/>
           <w:citation/>
         </w:sdtPr>
+        <w:sdtEndPr/>
         <w:sdtContent>
           <w:r>
             <w:rPr>
@@ -13502,6 +13885,7 @@
           <w:id w:val="-720517522"/>
           <w:citation/>
         </w:sdtPr>
+        <w:sdtEndPr/>
         <w:sdtContent>
           <w:r>
             <w:rPr>
@@ -13571,6 +13955,7 @@
           <w:id w:val="-956948343"/>
           <w:citation/>
         </w:sdtPr>
+        <w:sdtEndPr/>
         <w:sdtContent>
           <w:r>
             <w:rPr>
@@ -13640,6 +14025,7 @@
           <w:id w:val="1348205769"/>
           <w:citation/>
         </w:sdtPr>
+        <w:sdtEndPr/>
         <w:sdtContent>
           <w:r>
             <w:rPr>
@@ -13709,6 +14095,7 @@
           <w:id w:val="-142967472"/>
           <w:citation/>
         </w:sdtPr>
+        <w:sdtEndPr/>
         <w:sdtContent>
           <w:r>
             <w:rPr>
@@ -13777,6 +14164,7 @@
           <w:id w:val="-882702377"/>
           <w:citation/>
         </w:sdtPr>
+        <w:sdtEndPr/>
         <w:sdtContent>
           <w:r>
             <w:rPr>
@@ -13845,6 +14233,7 @@
           <w:id w:val="-544220050"/>
           <w:citation/>
         </w:sdtPr>
+        <w:sdtEndPr/>
         <w:sdtContent>
           <w:r>
             <w:rPr>
@@ -13913,6 +14302,7 @@
           <w:id w:val="-1133242552"/>
           <w:citation/>
         </w:sdtPr>
+        <w:sdtEndPr/>
         <w:sdtContent>
           <w:r>
             <w:rPr>
@@ -13978,6 +14368,7 @@
           <w:id w:val="1448285403"/>
           <w:citation/>
         </w:sdtPr>
+        <w:sdtEndPr/>
         <w:sdtContent>
           <w:r>
             <w:rPr>
@@ -14027,6 +14418,7 @@
         <w:docPartUnique/>
       </w:docPartObj>
     </w:sdtPr>
+    <w:sdtEndPr/>
     <w:sdtContent>
       <w:p>
         <w:pPr>
@@ -20255,7 +20647,7 @@
     <w:charset w:val="00"/>
     <w:family w:val="roman"/>
     <w:pitch w:val="variable"/>
-    <w:sig w:usb0="E0002AFF" w:usb1="C0007843" w:usb2="00000009" w:usb3="00000000" w:csb0="000001FF" w:csb1="00000000"/>
+    <w:sig w:usb0="E0002EFF" w:usb1="C000785B" w:usb2="00000009" w:usb3="00000000" w:csb0="000001FF" w:csb1="00000000"/>
   </w:font>
   <w:font w:name="Courier New">
     <w:panose1 w:val="02070309020205020404"/>
@@ -20276,7 +20668,7 @@
     <w:charset w:val="00"/>
     <w:family w:val="swiss"/>
     <w:pitch w:val="variable"/>
-    <w:sig w:usb0="E0002AFF" w:usb1="C0007843" w:usb2="00000009" w:usb3="00000000" w:csb0="000001FF" w:csb1="00000000"/>
+    <w:sig w:usb0="E0002EFF" w:usb1="C000785B" w:usb2="00000009" w:usb3="00000000" w:csb0="000001FF" w:csb1="00000000"/>
   </w:font>
   <w:font w:name="Segoe UI Emoji">
     <w:panose1 w:val="020B0502040204020203"/>
@@ -20290,14 +20682,14 @@
     <w:charset w:val="00"/>
     <w:family w:val="swiss"/>
     <w:pitch w:val="variable"/>
-    <w:sig w:usb0="E0002AFF" w:usb1="4000ACFF" w:usb2="00000001" w:usb3="00000000" w:csb0="000001FF" w:csb1="00000000"/>
+    <w:sig w:usb0="E0002AFF" w:usb1="C000247B" w:usb2="00000009" w:usb3="00000000" w:csb0="000001FF" w:csb1="00000000"/>
   </w:font>
   <w:font w:name="Calibri Light">
     <w:panose1 w:val="020F0302020204030204"/>
     <w:charset w:val="00"/>
     <w:family w:val="swiss"/>
     <w:pitch w:val="variable"/>
-    <w:sig w:usb0="A0002AEF" w:usb1="4000207B" w:usb2="00000000" w:usb3="00000000" w:csb0="000001FF" w:csb1="00000000"/>
+    <w:sig w:usb0="E0002AFF" w:usb1="C000247B" w:usb2="00000009" w:usb3="00000000" w:csb0="000001FF" w:csb1="00000000"/>
   </w:font>
 </w:fonts>
 </file>
@@ -20322,6 +20714,7 @@
     <w:rsid w:val="00106A50"/>
     <w:rsid w:val="001944AD"/>
     <w:rsid w:val="00421F35"/>
+    <w:rsid w:val="004B641F"/>
     <w:rsid w:val="004C51A5"/>
     <w:rsid w:val="006F1B9C"/>
     <w:rsid w:val="006F4F40"/>
@@ -21069,7 +21462,7 @@
 
 <file path=customXml/item1.xml><?xml version="1.0" encoding="utf-8"?>
 <CoverPageProperties xmlns="http://schemas.microsoft.com/office/2006/coverPageProps">
-  <PublishDate>2019-02-11</PublishDate>
+  <PublishDate>2019-02-15</PublishDate>
   <Abstract/>
   <CompanyAddress/>
   <CompanyPhone/>
@@ -21404,7 +21797,7 @@
 </file>
 
 <file path=customXml/itemProps3.xml><?xml version="1.0" encoding="utf-8"?>
-<ds:datastoreItem xmlns:ds="http://schemas.openxmlformats.org/officeDocument/2006/customXml" ds:itemID="{612B9EE9-2D81-409E-82A0-F717B25AB1C8}">
+<ds:datastoreItem xmlns:ds="http://schemas.openxmlformats.org/officeDocument/2006/customXml" ds:itemID="{5DF34E97-C30B-4B57-8A5D-F11D73176370}">
   <ds:schemaRefs>
     <ds:schemaRef ds:uri="http://schemas.openxmlformats.org/officeDocument/2006/bibliography"/>
   </ds:schemaRefs>

</xml_diff>